<commit_message>
Completed 8.2 task testing
</commit_message>
<xml_diff>
--- a/lab08/Report/Лабораторна робота 8.docx
+++ b/lab08/Report/Лабораторна робота 8.docx
@@ -5049,6 +5049,7 @@
         <w:rPr>
           <w:sz w:val="28"/>
           <w:szCs w:val="28"/>
+          <w:lang w:val="en-US"/>
         </w:rPr>
         <w:sectPr>
           <w:pgSz w:w="11906" w:h="16838" w:code="9"/>
@@ -5094,8 +5095,6 @@
         </w:rPr>
         <w:t>.</w:t>
       </w:r>
-      <w:bookmarkStart w:id="0" w:name="_GoBack"/>
-      <w:bookmarkEnd w:id="0"/>
     </w:p>
     <w:p>
       <w:pPr>
@@ -9212,8 +9211,2698 @@
           <w:sz w:val="28"/>
           <w:szCs w:val="28"/>
         </w:rPr>
-      </w:pPr>
-    </w:p>
+        <w:sectPr>
+          <w:footerReference w:type="first" r:id="rId13"/>
+          <w:pgSz w:w="11906" w:h="16838" w:code="9"/>
+          <w:pgMar w:top="567" w:right="567" w:bottom="567" w:left="1134" w:header="539" w:footer="539" w:gutter="0"/>
+          <w:pgNumType w:start="0"/>
+          <w:cols w:space="708"/>
+          <w:titlePg/>
+          <w:docGrid w:linePitch="360"/>
+        </w:sectPr>
+      </w:pPr>
+    </w:p>
+    <w:p>
+      <w:pPr>
+        <w:spacing w:line="360" w:lineRule="auto"/>
+        <w:jc w:val="center"/>
+        <w:rPr>
+          <w:sz w:val="28"/>
+          <w:szCs w:val="28"/>
+        </w:rPr>
+      </w:pPr>
+      <w:r>
+        <w:rPr>
+          <w:sz w:val="28"/>
+          <w:szCs w:val="28"/>
+        </w:rPr>
+        <w:lastRenderedPageBreak/>
+        <w:t>Додаток Г</w:t>
+      </w:r>
+    </w:p>
+    <w:p>
+      <w:pPr>
+        <w:pStyle w:val="aa"/>
+        <w:keepNext/>
+        <w:ind w:left="4253"/>
+        <w:rPr>
+          <w:b w:val="0"/>
+          <w:sz w:val="28"/>
+        </w:rPr>
+      </w:pPr>
+      <w:r>
+        <w:rPr>
+          <w:b w:val="0"/>
+          <w:sz w:val="28"/>
+        </w:rPr>
+        <w:t xml:space="preserve">Таблиця </w:t>
+      </w:r>
+      <w:r>
+        <w:rPr>
+          <w:b w:val="0"/>
+          <w:sz w:val="28"/>
+        </w:rPr>
+        <w:t>1</w:t>
+      </w:r>
+    </w:p>
+    <w:tbl>
+      <w:tblPr>
+        <w:tblpPr w:leftFromText="180" w:rightFromText="180" w:vertAnchor="text" w:tblpXSpec="right" w:tblpY="1"/>
+        <w:tblOverlap w:val="never"/>
+        <w:tblW w:w="0" w:type="auto"/>
+        <w:tblBorders>
+          <w:top w:val="single" w:sz="18" w:space="0" w:color="999999"/>
+          <w:left w:val="single" w:sz="18" w:space="0" w:color="999999"/>
+          <w:bottom w:val="single" w:sz="18" w:space="0" w:color="999999"/>
+          <w:right w:val="single" w:sz="18" w:space="0" w:color="999999"/>
+          <w:insideH w:val="single" w:sz="18" w:space="0" w:color="999999"/>
+          <w:insideV w:val="single" w:sz="18" w:space="0" w:color="999999"/>
+        </w:tblBorders>
+        <w:tblLook w:val="01E0" w:firstRow="1" w:lastRow="1" w:firstColumn="1" w:lastColumn="1" w:noHBand="0" w:noVBand="0"/>
+      </w:tblPr>
+      <w:tblGrid>
+        <w:gridCol w:w="2646"/>
+        <w:gridCol w:w="3296"/>
+      </w:tblGrid>
+      <w:tr>
+        <w:trPr>
+          <w:trHeight w:val="567"/>
+        </w:trPr>
+        <w:tc>
+          <w:tcPr>
+            <w:tcW w:w="2646" w:type="dxa"/>
+            <w:vAlign w:val="center"/>
+          </w:tcPr>
+          <w:p>
+            <w:pPr>
+              <w:ind w:right="-214"/>
+              <w:rPr>
+                <w:sz w:val="20"/>
+                <w:szCs w:val="20"/>
+              </w:rPr>
+            </w:pPr>
+            <w:r>
+              <w:rPr>
+                <w:sz w:val="20"/>
+                <w:szCs w:val="20"/>
+              </w:rPr>
+              <w:t>Назва тестового набору</w:t>
+            </w:r>
+          </w:p>
+          <w:p>
+            <w:pPr>
+              <w:ind w:right="-214"/>
+              <w:rPr>
+                <w:sz w:val="20"/>
+                <w:szCs w:val="20"/>
+              </w:rPr>
+            </w:pPr>
+            <w:proofErr w:type="spellStart"/>
+            <w:r>
+              <w:rPr>
+                <w:sz w:val="20"/>
+                <w:szCs w:val="20"/>
+              </w:rPr>
+              <w:t>Test</w:t>
+            </w:r>
+            <w:proofErr w:type="spellEnd"/>
+            <w:r>
+              <w:rPr>
+                <w:sz w:val="20"/>
+                <w:szCs w:val="20"/>
+              </w:rPr>
+              <w:t xml:space="preserve"> </w:t>
+            </w:r>
+            <w:proofErr w:type="spellStart"/>
+            <w:r>
+              <w:rPr>
+                <w:sz w:val="20"/>
+                <w:szCs w:val="20"/>
+              </w:rPr>
+              <w:t>Suite</w:t>
+            </w:r>
+            <w:proofErr w:type="spellEnd"/>
+            <w:r>
+              <w:rPr>
+                <w:sz w:val="20"/>
+                <w:szCs w:val="20"/>
+              </w:rPr>
+              <w:t xml:space="preserve"> </w:t>
+            </w:r>
+            <w:proofErr w:type="spellStart"/>
+            <w:r>
+              <w:rPr>
+                <w:sz w:val="20"/>
+                <w:szCs w:val="20"/>
+              </w:rPr>
+              <w:t>Description</w:t>
+            </w:r>
+            <w:proofErr w:type="spellEnd"/>
+          </w:p>
+        </w:tc>
+        <w:tc>
+          <w:tcPr>
+            <w:tcW w:w="3296" w:type="dxa"/>
+            <w:vAlign w:val="center"/>
+          </w:tcPr>
+          <w:p>
+            <w:pPr>
+              <w:ind w:left="104"/>
+              <w:rPr>
+                <w:sz w:val="25"/>
+                <w:szCs w:val="25"/>
+                <w:lang w:val="en-US"/>
+              </w:rPr>
+            </w:pPr>
+            <w:r>
+              <w:t>TS_8</w:t>
+            </w:r>
+            <w:r>
+              <w:rPr>
+                <w:lang w:val="en-US"/>
+              </w:rPr>
+              <w:t>_2</w:t>
+            </w:r>
+          </w:p>
+        </w:tc>
+      </w:tr>
+      <w:tr>
+        <w:trPr>
+          <w:trHeight w:val="567"/>
+        </w:trPr>
+        <w:tc>
+          <w:tcPr>
+            <w:tcW w:w="2646" w:type="dxa"/>
+            <w:vAlign w:val="center"/>
+          </w:tcPr>
+          <w:p>
+            <w:pPr>
+              <w:ind w:right="-214"/>
+              <w:rPr>
+                <w:sz w:val="20"/>
+                <w:szCs w:val="20"/>
+              </w:rPr>
+            </w:pPr>
+            <w:r>
+              <w:rPr>
+                <w:sz w:val="20"/>
+                <w:szCs w:val="20"/>
+              </w:rPr>
+              <w:t xml:space="preserve">Назва </w:t>
+            </w:r>
+            <w:proofErr w:type="spellStart"/>
+            <w:r>
+              <w:rPr>
+                <w:sz w:val="20"/>
+                <w:szCs w:val="20"/>
+              </w:rPr>
+              <w:t>проекта</w:t>
+            </w:r>
+            <w:proofErr w:type="spellEnd"/>
+            <w:r>
+              <w:rPr>
+                <w:sz w:val="20"/>
+                <w:szCs w:val="20"/>
+              </w:rPr>
+              <w:t xml:space="preserve"> / ПЗ</w:t>
+            </w:r>
+          </w:p>
+          <w:p>
+            <w:pPr>
+              <w:ind w:right="-214"/>
+              <w:rPr>
+                <w:sz w:val="20"/>
+                <w:szCs w:val="20"/>
+              </w:rPr>
+            </w:pPr>
+            <w:proofErr w:type="spellStart"/>
+            <w:r>
+              <w:rPr>
+                <w:sz w:val="20"/>
+                <w:szCs w:val="20"/>
+              </w:rPr>
+              <w:t>Name</w:t>
+            </w:r>
+            <w:proofErr w:type="spellEnd"/>
+            <w:r>
+              <w:rPr>
+                <w:sz w:val="20"/>
+                <w:szCs w:val="20"/>
+              </w:rPr>
+              <w:t xml:space="preserve"> </w:t>
+            </w:r>
+            <w:proofErr w:type="spellStart"/>
+            <w:r>
+              <w:rPr>
+                <w:sz w:val="20"/>
+                <w:szCs w:val="20"/>
+              </w:rPr>
+              <w:t>of</w:t>
+            </w:r>
+            <w:proofErr w:type="spellEnd"/>
+            <w:r>
+              <w:rPr>
+                <w:sz w:val="20"/>
+                <w:szCs w:val="20"/>
+              </w:rPr>
+              <w:t xml:space="preserve"> Project / </w:t>
+            </w:r>
+            <w:proofErr w:type="spellStart"/>
+            <w:r>
+              <w:rPr>
+                <w:sz w:val="20"/>
+                <w:szCs w:val="20"/>
+              </w:rPr>
+              <w:t>Software</w:t>
+            </w:r>
+            <w:proofErr w:type="spellEnd"/>
+          </w:p>
+        </w:tc>
+        <w:tc>
+          <w:tcPr>
+            <w:tcW w:w="3296" w:type="dxa"/>
+            <w:vAlign w:val="center"/>
+          </w:tcPr>
+          <w:p>
+            <w:pPr>
+              <w:ind w:left="104"/>
+              <w:rPr>
+                <w:sz w:val="25"/>
+                <w:szCs w:val="25"/>
+              </w:rPr>
+            </w:pPr>
+            <w:proofErr w:type="spellStart"/>
+            <w:r>
+              <w:rPr>
+                <w:lang w:val="en-US"/>
+              </w:rPr>
+              <w:t>Bezkrovna</w:t>
+            </w:r>
+            <w:proofErr w:type="spellEnd"/>
+            <w:r>
+              <w:t>_</w:t>
+            </w:r>
+            <w:proofErr w:type="spellStart"/>
+            <w:r>
+              <w:t>task</w:t>
+            </w:r>
+            <w:proofErr w:type="spellEnd"/>
+            <w:r>
+              <w:rPr>
+                <w:lang w:val="en-US"/>
+              </w:rPr>
+              <w:t xml:space="preserve"> </w:t>
+            </w:r>
+            <w:r>
+              <w:t xml:space="preserve"> </w:t>
+            </w:r>
+          </w:p>
+        </w:tc>
+      </w:tr>
+      <w:tr>
+        <w:trPr>
+          <w:trHeight w:val="567"/>
+        </w:trPr>
+        <w:tc>
+          <w:tcPr>
+            <w:tcW w:w="2646" w:type="dxa"/>
+            <w:vAlign w:val="center"/>
+          </w:tcPr>
+          <w:p>
+            <w:pPr>
+              <w:ind w:right="-214"/>
+              <w:rPr>
+                <w:sz w:val="20"/>
+                <w:szCs w:val="20"/>
+              </w:rPr>
+            </w:pPr>
+            <w:r>
+              <w:rPr>
+                <w:sz w:val="20"/>
+                <w:szCs w:val="20"/>
+              </w:rPr>
+              <w:t>Рівень тестування</w:t>
+            </w:r>
+          </w:p>
+          <w:p>
+            <w:pPr>
+              <w:ind w:right="-214"/>
+              <w:rPr>
+                <w:sz w:val="20"/>
+                <w:szCs w:val="20"/>
+              </w:rPr>
+            </w:pPr>
+            <w:proofErr w:type="spellStart"/>
+            <w:r>
+              <w:rPr>
+                <w:sz w:val="20"/>
+                <w:szCs w:val="20"/>
+              </w:rPr>
+              <w:t>Level</w:t>
+            </w:r>
+            <w:proofErr w:type="spellEnd"/>
+            <w:r>
+              <w:rPr>
+                <w:sz w:val="20"/>
+                <w:szCs w:val="20"/>
+              </w:rPr>
+              <w:t xml:space="preserve"> </w:t>
+            </w:r>
+            <w:proofErr w:type="spellStart"/>
+            <w:r>
+              <w:rPr>
+                <w:sz w:val="20"/>
+                <w:szCs w:val="20"/>
+              </w:rPr>
+              <w:t>of</w:t>
+            </w:r>
+            <w:proofErr w:type="spellEnd"/>
+            <w:r>
+              <w:rPr>
+                <w:sz w:val="20"/>
+                <w:szCs w:val="20"/>
+              </w:rPr>
+              <w:t xml:space="preserve"> </w:t>
+            </w:r>
+            <w:proofErr w:type="spellStart"/>
+            <w:r>
+              <w:rPr>
+                <w:sz w:val="20"/>
+                <w:szCs w:val="20"/>
+              </w:rPr>
+              <w:t>Testing</w:t>
+            </w:r>
+            <w:proofErr w:type="spellEnd"/>
+          </w:p>
+        </w:tc>
+        <w:tc>
+          <w:tcPr>
+            <w:tcW w:w="3296" w:type="dxa"/>
+            <w:vAlign w:val="center"/>
+          </w:tcPr>
+          <w:p>
+            <w:pPr>
+              <w:ind w:left="104" w:right="-218"/>
+              <w:rPr>
+                <w:sz w:val="25"/>
+                <w:szCs w:val="25"/>
+                <w:lang w:val="en-US"/>
+              </w:rPr>
+            </w:pPr>
+            <w:r>
+              <w:rPr>
+                <w:sz w:val="25"/>
+                <w:szCs w:val="25"/>
+              </w:rPr>
+              <w:t>системний</w:t>
+            </w:r>
+            <w:r>
+              <w:rPr>
+                <w:sz w:val="25"/>
+                <w:szCs w:val="25"/>
+                <w:lang w:val="en-US"/>
+              </w:rPr>
+              <w:t xml:space="preserve">  /  </w:t>
+            </w:r>
+            <w:proofErr w:type="spellStart"/>
+            <w:r>
+              <w:rPr>
+                <w:sz w:val="22"/>
+                <w:szCs w:val="22"/>
+              </w:rPr>
+              <w:t>System</w:t>
+            </w:r>
+            <w:proofErr w:type="spellEnd"/>
+            <w:r>
+              <w:rPr>
+                <w:sz w:val="22"/>
+                <w:szCs w:val="22"/>
+              </w:rPr>
+              <w:t xml:space="preserve"> </w:t>
+            </w:r>
+            <w:proofErr w:type="spellStart"/>
+            <w:r>
+              <w:rPr>
+                <w:sz w:val="22"/>
+                <w:szCs w:val="22"/>
+              </w:rPr>
+              <w:t>Testing</w:t>
+            </w:r>
+            <w:proofErr w:type="spellEnd"/>
+          </w:p>
+        </w:tc>
+      </w:tr>
+      <w:tr>
+        <w:trPr>
+          <w:trHeight w:val="567"/>
+        </w:trPr>
+        <w:tc>
+          <w:tcPr>
+            <w:tcW w:w="2646" w:type="dxa"/>
+            <w:vAlign w:val="center"/>
+          </w:tcPr>
+          <w:p>
+            <w:pPr>
+              <w:ind w:right="-214"/>
+              <w:rPr>
+                <w:sz w:val="20"/>
+                <w:szCs w:val="20"/>
+              </w:rPr>
+            </w:pPr>
+            <w:r>
+              <w:rPr>
+                <w:sz w:val="20"/>
+                <w:szCs w:val="20"/>
+              </w:rPr>
+              <w:t>Автор тест-</w:t>
+            </w:r>
+            <w:proofErr w:type="spellStart"/>
+            <w:r>
+              <w:rPr>
+                <w:sz w:val="20"/>
+                <w:szCs w:val="20"/>
+              </w:rPr>
+              <w:t>сьюта</w:t>
+            </w:r>
+            <w:proofErr w:type="spellEnd"/>
+            <w:r>
+              <w:rPr>
+                <w:sz w:val="20"/>
+                <w:szCs w:val="20"/>
+              </w:rPr>
+              <w:t xml:space="preserve"> </w:t>
+            </w:r>
+          </w:p>
+          <w:p>
+            <w:pPr>
+              <w:ind w:right="-214"/>
+              <w:rPr>
+                <w:sz w:val="20"/>
+                <w:szCs w:val="20"/>
+              </w:rPr>
+            </w:pPr>
+            <w:proofErr w:type="spellStart"/>
+            <w:r>
+              <w:rPr>
+                <w:sz w:val="20"/>
+                <w:szCs w:val="20"/>
+              </w:rPr>
+              <w:t>Test</w:t>
+            </w:r>
+            <w:proofErr w:type="spellEnd"/>
+            <w:r>
+              <w:rPr>
+                <w:sz w:val="20"/>
+                <w:szCs w:val="20"/>
+              </w:rPr>
+              <w:t xml:space="preserve"> </w:t>
+            </w:r>
+            <w:proofErr w:type="spellStart"/>
+            <w:r>
+              <w:rPr>
+                <w:sz w:val="20"/>
+                <w:szCs w:val="20"/>
+              </w:rPr>
+              <w:t>Suite</w:t>
+            </w:r>
+            <w:proofErr w:type="spellEnd"/>
+            <w:r>
+              <w:rPr>
+                <w:sz w:val="20"/>
+                <w:szCs w:val="20"/>
+              </w:rPr>
+              <w:t xml:space="preserve"> </w:t>
+            </w:r>
+            <w:proofErr w:type="spellStart"/>
+            <w:r>
+              <w:rPr>
+                <w:sz w:val="20"/>
+                <w:szCs w:val="20"/>
+              </w:rPr>
+              <w:t>Author</w:t>
+            </w:r>
+            <w:proofErr w:type="spellEnd"/>
+          </w:p>
+        </w:tc>
+        <w:tc>
+          <w:tcPr>
+            <w:tcW w:w="3296" w:type="dxa"/>
+            <w:vAlign w:val="center"/>
+          </w:tcPr>
+          <w:p>
+            <w:pPr>
+              <w:ind w:left="104"/>
+              <w:rPr>
+                <w:sz w:val="25"/>
+                <w:szCs w:val="25"/>
+              </w:rPr>
+            </w:pPr>
+            <w:r>
+              <w:rPr>
+                <w:sz w:val="22"/>
+                <w:szCs w:val="22"/>
+              </w:rPr>
+              <w:t>Вероніка Безкровна</w:t>
+            </w:r>
+          </w:p>
+        </w:tc>
+      </w:tr>
+      <w:tr>
+        <w:trPr>
+          <w:trHeight w:val="567"/>
+        </w:trPr>
+        <w:tc>
+          <w:tcPr>
+            <w:tcW w:w="2646" w:type="dxa"/>
+            <w:vAlign w:val="center"/>
+          </w:tcPr>
+          <w:p>
+            <w:pPr>
+              <w:ind w:right="-214"/>
+              <w:rPr>
+                <w:sz w:val="20"/>
+                <w:szCs w:val="20"/>
+              </w:rPr>
+            </w:pPr>
+            <w:r>
+              <w:rPr>
+                <w:sz w:val="20"/>
+                <w:szCs w:val="20"/>
+              </w:rPr>
+              <w:t xml:space="preserve">Виконавець </w:t>
+            </w:r>
+          </w:p>
+          <w:p>
+            <w:pPr>
+              <w:ind w:right="-214"/>
+              <w:rPr>
+                <w:sz w:val="20"/>
+                <w:szCs w:val="20"/>
+              </w:rPr>
+            </w:pPr>
+            <w:proofErr w:type="spellStart"/>
+            <w:r>
+              <w:rPr>
+                <w:sz w:val="20"/>
+                <w:szCs w:val="20"/>
+              </w:rPr>
+              <w:t>Implementer</w:t>
+            </w:r>
+            <w:proofErr w:type="spellEnd"/>
+          </w:p>
+        </w:tc>
+        <w:tc>
+          <w:tcPr>
+            <w:tcW w:w="3296" w:type="dxa"/>
+            <w:vAlign w:val="center"/>
+          </w:tcPr>
+          <w:p>
+            <w:pPr>
+              <w:ind w:left="104"/>
+              <w:rPr>
+                <w:sz w:val="25"/>
+                <w:szCs w:val="25"/>
+              </w:rPr>
+            </w:pPr>
+            <w:r>
+              <w:rPr>
+                <w:sz w:val="22"/>
+                <w:szCs w:val="22"/>
+              </w:rPr>
+              <w:t>Вероніка Безкровна</w:t>
+            </w:r>
+          </w:p>
+        </w:tc>
+      </w:tr>
+    </w:tbl>
+    <w:p>
+      <w:pPr>
+        <w:spacing w:line="360" w:lineRule="auto"/>
+        <w:jc w:val="center"/>
+        <w:rPr>
+          <w:sz w:val="28"/>
+          <w:szCs w:val="28"/>
+        </w:rPr>
+      </w:pPr>
+    </w:p>
+    <w:p>
+      <w:pPr>
+        <w:spacing w:line="360" w:lineRule="auto"/>
+        <w:jc w:val="center"/>
+        <w:rPr>
+          <w:sz w:val="28"/>
+          <w:szCs w:val="28"/>
+        </w:rPr>
+      </w:pPr>
+    </w:p>
+    <w:p>
+      <w:pPr>
+        <w:spacing w:line="360" w:lineRule="auto"/>
+        <w:jc w:val="center"/>
+        <w:rPr>
+          <w:sz w:val="28"/>
+          <w:szCs w:val="28"/>
+        </w:rPr>
+      </w:pPr>
+    </w:p>
+    <w:p>
+      <w:pPr>
+        <w:spacing w:line="360" w:lineRule="auto"/>
+        <w:jc w:val="center"/>
+        <w:rPr>
+          <w:sz w:val="28"/>
+          <w:szCs w:val="28"/>
+        </w:rPr>
+      </w:pPr>
+    </w:p>
+    <w:p>
+      <w:pPr>
+        <w:spacing w:line="360" w:lineRule="auto"/>
+        <w:jc w:val="center"/>
+        <w:rPr>
+          <w:sz w:val="28"/>
+          <w:szCs w:val="28"/>
+        </w:rPr>
+      </w:pPr>
+    </w:p>
+    <w:p>
+      <w:pPr>
+        <w:spacing w:line="360" w:lineRule="auto"/>
+        <w:rPr>
+          <w:sz w:val="40"/>
+          <w:szCs w:val="28"/>
+        </w:rPr>
+      </w:pPr>
+      <w:bookmarkStart w:id="0" w:name="_GoBack"/>
+      <w:bookmarkEnd w:id="0"/>
+    </w:p>
+    <w:p>
+      <w:pPr>
+        <w:pStyle w:val="aa"/>
+        <w:keepNext/>
+        <w:rPr>
+          <w:b w:val="0"/>
+          <w:sz w:val="28"/>
+        </w:rPr>
+      </w:pPr>
+      <w:r>
+        <w:rPr>
+          <w:b w:val="0"/>
+          <w:sz w:val="28"/>
+        </w:rPr>
+        <w:t xml:space="preserve">Таблиця </w:t>
+      </w:r>
+      <w:r>
+        <w:rPr>
+          <w:b w:val="0"/>
+          <w:sz w:val="28"/>
+        </w:rPr>
+        <w:t>2</w:t>
+      </w:r>
+    </w:p>
+    <w:tbl>
+      <w:tblPr>
+        <w:tblW w:w="10386" w:type="dxa"/>
+        <w:jc w:val="right"/>
+        <w:tblBorders>
+          <w:top w:val="single" w:sz="18" w:space="0" w:color="999999"/>
+          <w:left w:val="single" w:sz="18" w:space="0" w:color="999999"/>
+          <w:bottom w:val="single" w:sz="18" w:space="0" w:color="999999"/>
+          <w:right w:val="single" w:sz="18" w:space="0" w:color="999999"/>
+          <w:insideH w:val="single" w:sz="18" w:space="0" w:color="999999"/>
+          <w:insideV w:val="single" w:sz="18" w:space="0" w:color="999999"/>
+        </w:tblBorders>
+        <w:tblLook w:val="01E0" w:firstRow="1" w:lastRow="1" w:firstColumn="1" w:lastColumn="1" w:noHBand="0" w:noVBand="0"/>
+      </w:tblPr>
+      <w:tblGrid>
+        <w:gridCol w:w="810"/>
+        <w:gridCol w:w="4152"/>
+        <w:gridCol w:w="3964"/>
+        <w:gridCol w:w="1460"/>
+      </w:tblGrid>
+      <w:tr>
+        <w:trPr>
+          <w:trHeight w:val="1785"/>
+          <w:jc w:val="right"/>
+        </w:trPr>
+        <w:tc>
+          <w:tcPr>
+            <w:tcW w:w="810" w:type="dxa"/>
+            <w:shd w:val="clear" w:color="auto" w:fill="F3F3F3"/>
+            <w:vAlign w:val="center"/>
+          </w:tcPr>
+          <w:p>
+            <w:pPr>
+              <w:jc w:val="center"/>
+            </w:pPr>
+            <w:r>
+              <w:t xml:space="preserve">Ід-р тест-кейса / </w:t>
+            </w:r>
+            <w:proofErr w:type="spellStart"/>
+            <w:r>
+              <w:rPr>
+                <w:sz w:val="22"/>
+                <w:szCs w:val="22"/>
+              </w:rPr>
+              <w:t>Test</w:t>
+            </w:r>
+            <w:proofErr w:type="spellEnd"/>
+            <w:r>
+              <w:rPr>
+                <w:sz w:val="22"/>
+                <w:szCs w:val="22"/>
+              </w:rPr>
+              <w:t xml:space="preserve"> </w:t>
+            </w:r>
+            <w:proofErr w:type="spellStart"/>
+            <w:r>
+              <w:rPr>
+                <w:sz w:val="22"/>
+                <w:szCs w:val="22"/>
+              </w:rPr>
+              <w:t>Case</w:t>
+            </w:r>
+            <w:proofErr w:type="spellEnd"/>
+            <w:r>
+              <w:rPr>
+                <w:sz w:val="22"/>
+                <w:szCs w:val="22"/>
+              </w:rPr>
+              <w:t xml:space="preserve"> ID</w:t>
+            </w:r>
+          </w:p>
+        </w:tc>
+        <w:tc>
+          <w:tcPr>
+            <w:tcW w:w="4152" w:type="dxa"/>
+            <w:shd w:val="clear" w:color="auto" w:fill="F3F3F3"/>
+            <w:vAlign w:val="center"/>
+          </w:tcPr>
+          <w:p>
+            <w:pPr>
+              <w:jc w:val="center"/>
+            </w:pPr>
+            <w:r>
+              <w:t xml:space="preserve">Дії (кроки) / </w:t>
+            </w:r>
+          </w:p>
+          <w:p>
+            <w:pPr>
+              <w:jc w:val="center"/>
+              <w:rPr>
+                <w:sz w:val="22"/>
+                <w:szCs w:val="22"/>
+              </w:rPr>
+            </w:pPr>
+            <w:proofErr w:type="spellStart"/>
+            <w:r>
+              <w:rPr>
+                <w:sz w:val="22"/>
+                <w:szCs w:val="22"/>
+              </w:rPr>
+              <w:t>Action</w:t>
+            </w:r>
+            <w:proofErr w:type="spellEnd"/>
+            <w:r>
+              <w:rPr>
+                <w:sz w:val="22"/>
+                <w:szCs w:val="22"/>
+              </w:rPr>
+              <w:t xml:space="preserve"> </w:t>
+            </w:r>
+          </w:p>
+          <w:p>
+            <w:pPr>
+              <w:jc w:val="center"/>
+              <w:rPr>
+                <w:b/>
+                <w:bCs/>
+                <w:color w:val="2A2A2A"/>
+                <w:sz w:val="22"/>
+                <w:szCs w:val="22"/>
+              </w:rPr>
+            </w:pPr>
+            <w:r>
+              <w:rPr>
+                <w:sz w:val="22"/>
+                <w:szCs w:val="22"/>
+              </w:rPr>
+              <w:t>(</w:t>
+            </w:r>
+            <w:proofErr w:type="spellStart"/>
+            <w:r>
+              <w:rPr>
+                <w:sz w:val="22"/>
+                <w:szCs w:val="22"/>
+              </w:rPr>
+              <w:t>Test</w:t>
+            </w:r>
+            <w:proofErr w:type="spellEnd"/>
+            <w:r>
+              <w:rPr>
+                <w:sz w:val="22"/>
+                <w:szCs w:val="22"/>
+              </w:rPr>
+              <w:t xml:space="preserve"> </w:t>
+            </w:r>
+            <w:proofErr w:type="spellStart"/>
+            <w:r>
+              <w:rPr>
+                <w:sz w:val="22"/>
+                <w:szCs w:val="22"/>
+              </w:rPr>
+              <w:t>Step</w:t>
+            </w:r>
+            <w:proofErr w:type="spellEnd"/>
+            <w:r>
+              <w:rPr>
+                <w:sz w:val="22"/>
+                <w:szCs w:val="22"/>
+                <w:lang w:val="en-US"/>
+              </w:rPr>
+              <w:t>s</w:t>
+            </w:r>
+            <w:r>
+              <w:rPr>
+                <w:sz w:val="22"/>
+                <w:szCs w:val="22"/>
+              </w:rPr>
+              <w:t>)</w:t>
+            </w:r>
+          </w:p>
+        </w:tc>
+        <w:tc>
+          <w:tcPr>
+            <w:tcW w:w="3964" w:type="dxa"/>
+            <w:shd w:val="clear" w:color="auto" w:fill="F3F3F3"/>
+            <w:vAlign w:val="center"/>
+          </w:tcPr>
+          <w:p>
+            <w:pPr>
+              <w:jc w:val="center"/>
+            </w:pPr>
+            <w:r>
+              <w:t xml:space="preserve">Очікуваний </w:t>
+            </w:r>
+          </w:p>
+          <w:p>
+            <w:pPr>
+              <w:jc w:val="center"/>
+              <w:rPr>
+                <w:sz w:val="22"/>
+                <w:szCs w:val="22"/>
+              </w:rPr>
+            </w:pPr>
+            <w:r>
+              <w:rPr>
+                <w:sz w:val="22"/>
+                <w:szCs w:val="22"/>
+              </w:rPr>
+              <w:t xml:space="preserve">результат / </w:t>
+            </w:r>
+          </w:p>
+          <w:p>
+            <w:pPr>
+              <w:jc w:val="center"/>
+            </w:pPr>
+            <w:proofErr w:type="spellStart"/>
+            <w:r>
+              <w:rPr>
+                <w:sz w:val="22"/>
+                <w:szCs w:val="22"/>
+              </w:rPr>
+              <w:t>Expected</w:t>
+            </w:r>
+            <w:proofErr w:type="spellEnd"/>
+            <w:r>
+              <w:rPr>
+                <w:sz w:val="22"/>
+                <w:szCs w:val="22"/>
+              </w:rPr>
+              <w:t xml:space="preserve"> </w:t>
+            </w:r>
+            <w:proofErr w:type="spellStart"/>
+            <w:r>
+              <w:rPr>
+                <w:sz w:val="22"/>
+                <w:szCs w:val="22"/>
+              </w:rPr>
+              <w:t>Result</w:t>
+            </w:r>
+            <w:proofErr w:type="spellEnd"/>
+          </w:p>
+        </w:tc>
+        <w:tc>
+          <w:tcPr>
+            <w:tcW w:w="1460" w:type="dxa"/>
+            <w:shd w:val="clear" w:color="auto" w:fill="F3F3F3"/>
+            <w:vAlign w:val="center"/>
+          </w:tcPr>
+          <w:p>
+            <w:pPr>
+              <w:ind w:left="-57" w:right="-57"/>
+              <w:jc w:val="center"/>
+            </w:pPr>
+            <w:r>
+              <w:t xml:space="preserve">Результат тестування </w:t>
+            </w:r>
+            <w:r>
+              <w:rPr>
+                <w:sz w:val="14"/>
+                <w:szCs w:val="14"/>
+              </w:rPr>
+              <w:t>(пройшов/не вдалося/ заблокований) /</w:t>
+            </w:r>
+            <w:r>
+              <w:t xml:space="preserve"> </w:t>
+            </w:r>
+          </w:p>
+          <w:p>
+            <w:pPr>
+              <w:ind w:left="-57" w:right="-57"/>
+              <w:jc w:val="center"/>
+              <w:rPr>
+                <w:sz w:val="22"/>
+                <w:szCs w:val="22"/>
+              </w:rPr>
+            </w:pPr>
+            <w:proofErr w:type="spellStart"/>
+            <w:r>
+              <w:rPr>
+                <w:sz w:val="22"/>
+                <w:szCs w:val="22"/>
+              </w:rPr>
+              <w:t>Test</w:t>
+            </w:r>
+            <w:proofErr w:type="spellEnd"/>
+            <w:r>
+              <w:rPr>
+                <w:sz w:val="22"/>
+                <w:szCs w:val="22"/>
+              </w:rPr>
+              <w:t xml:space="preserve"> </w:t>
+            </w:r>
+            <w:proofErr w:type="spellStart"/>
+            <w:r>
+              <w:rPr>
+                <w:sz w:val="22"/>
+                <w:szCs w:val="22"/>
+              </w:rPr>
+              <w:t>Result</w:t>
+            </w:r>
+            <w:proofErr w:type="spellEnd"/>
+            <w:r>
+              <w:rPr>
+                <w:sz w:val="22"/>
+                <w:szCs w:val="22"/>
+              </w:rPr>
+              <w:br/>
+            </w:r>
+            <w:r>
+              <w:rPr>
+                <w:sz w:val="20"/>
+                <w:szCs w:val="20"/>
+              </w:rPr>
+              <w:t>(</w:t>
+            </w:r>
+            <w:proofErr w:type="spellStart"/>
+            <w:r>
+              <w:rPr>
+                <w:sz w:val="20"/>
+                <w:szCs w:val="20"/>
+              </w:rPr>
+              <w:t>passed</w:t>
+            </w:r>
+            <w:proofErr w:type="spellEnd"/>
+            <w:r>
+              <w:rPr>
+                <w:sz w:val="20"/>
+                <w:szCs w:val="20"/>
+              </w:rPr>
+              <w:t>/</w:t>
+            </w:r>
+            <w:proofErr w:type="spellStart"/>
+            <w:r>
+              <w:rPr>
+                <w:sz w:val="20"/>
+                <w:szCs w:val="20"/>
+              </w:rPr>
+              <w:t>failed</w:t>
+            </w:r>
+            <w:proofErr w:type="spellEnd"/>
+            <w:r>
+              <w:rPr>
+                <w:sz w:val="20"/>
+                <w:szCs w:val="20"/>
+              </w:rPr>
+              <w:t xml:space="preserve">/ </w:t>
+            </w:r>
+            <w:proofErr w:type="spellStart"/>
+            <w:r>
+              <w:rPr>
+                <w:sz w:val="20"/>
+                <w:szCs w:val="20"/>
+              </w:rPr>
+              <w:t>blocked</w:t>
+            </w:r>
+            <w:proofErr w:type="spellEnd"/>
+            <w:r>
+              <w:rPr>
+                <w:sz w:val="20"/>
+                <w:szCs w:val="20"/>
+              </w:rPr>
+              <w:t>)</w:t>
+            </w:r>
+          </w:p>
+        </w:tc>
+      </w:tr>
+      <w:tr>
+        <w:trPr>
+          <w:trHeight w:val="1134"/>
+          <w:jc w:val="right"/>
+        </w:trPr>
+        <w:tc>
+          <w:tcPr>
+            <w:tcW w:w="810" w:type="dxa"/>
+            <w:vAlign w:val="center"/>
+          </w:tcPr>
+          <w:p>
+            <w:pPr>
+              <w:rPr>
+                <w:sz w:val="16"/>
+                <w:szCs w:val="16"/>
+                <w:lang w:val="en-US"/>
+              </w:rPr>
+            </w:pPr>
+            <w:r>
+              <w:rPr>
+                <w:szCs w:val="16"/>
+                <w:lang w:val="en-US"/>
+              </w:rPr>
+              <w:t>TC-1</w:t>
+            </w:r>
+          </w:p>
+        </w:tc>
+        <w:tc>
+          <w:tcPr>
+            <w:tcW w:w="4152" w:type="dxa"/>
+            <w:vAlign w:val="center"/>
+          </w:tcPr>
+          <w:p>
+            <w:pPr>
+              <w:ind w:left="336"/>
+              <w:rPr>
+                <w:sz w:val="16"/>
+                <w:szCs w:val="16"/>
+              </w:rPr>
+            </w:pPr>
+            <w:r>
+              <w:rPr>
+                <w:sz w:val="18"/>
+                <w:szCs w:val="18"/>
+              </w:rPr>
+              <w:t>1. Запустити застосунок.</w:t>
+            </w:r>
+          </w:p>
+        </w:tc>
+        <w:tc>
+          <w:tcPr>
+            <w:tcW w:w="3964" w:type="dxa"/>
+            <w:vAlign w:val="center"/>
+          </w:tcPr>
+          <w:p>
+            <w:pPr>
+              <w:rPr>
+                <w:sz w:val="16"/>
+                <w:szCs w:val="16"/>
+              </w:rPr>
+            </w:pPr>
+            <w:r>
+              <w:rPr>
+                <w:sz w:val="16"/>
+                <w:szCs w:val="16"/>
+              </w:rPr>
+              <w:t>Вікно застосунку виводить інформацію про розробника.</w:t>
+            </w:r>
+          </w:p>
+        </w:tc>
+        <w:tc>
+          <w:tcPr>
+            <w:tcW w:w="1460" w:type="dxa"/>
+            <w:shd w:val="clear" w:color="auto" w:fill="auto"/>
+            <w:vAlign w:val="center"/>
+          </w:tcPr>
+          <w:p>
+            <w:pPr>
+              <w:jc w:val="center"/>
+              <w:rPr>
+                <w:sz w:val="16"/>
+                <w:szCs w:val="16"/>
+                <w:lang w:val="en-US"/>
+              </w:rPr>
+            </w:pPr>
+            <w:proofErr w:type="spellStart"/>
+            <w:r>
+              <w:rPr>
+                <w:sz w:val="20"/>
+                <w:szCs w:val="20"/>
+              </w:rPr>
+              <w:t>passed</w:t>
+            </w:r>
+            <w:proofErr w:type="spellEnd"/>
+          </w:p>
+        </w:tc>
+      </w:tr>
+      <w:tr>
+        <w:trPr>
+          <w:trHeight w:val="1134"/>
+          <w:jc w:val="right"/>
+        </w:trPr>
+        <w:tc>
+          <w:tcPr>
+            <w:tcW w:w="810" w:type="dxa"/>
+            <w:vAlign w:val="center"/>
+          </w:tcPr>
+          <w:p>
+            <w:pPr>
+              <w:rPr>
+                <w:szCs w:val="16"/>
+                <w:lang w:val="en-US"/>
+              </w:rPr>
+            </w:pPr>
+            <w:r>
+              <w:rPr>
+                <w:szCs w:val="16"/>
+                <w:lang w:val="en-US"/>
+              </w:rPr>
+              <w:t>TC-2</w:t>
+            </w:r>
+          </w:p>
+        </w:tc>
+        <w:tc>
+          <w:tcPr>
+            <w:tcW w:w="4152" w:type="dxa"/>
+            <w:vAlign w:val="center"/>
+          </w:tcPr>
+          <w:p>
+            <w:pPr>
+              <w:numPr>
+                <w:ilvl w:val="0"/>
+                <w:numId w:val="32"/>
+              </w:numPr>
+              <w:rPr>
+                <w:sz w:val="18"/>
+                <w:szCs w:val="18"/>
+              </w:rPr>
+            </w:pPr>
+            <w:r>
+              <w:rPr>
+                <w:sz w:val="18"/>
+                <w:szCs w:val="18"/>
+              </w:rPr>
+              <w:t>Запустити застосунок.</w:t>
+            </w:r>
+          </w:p>
+          <w:p>
+            <w:pPr>
+              <w:numPr>
+                <w:ilvl w:val="0"/>
+                <w:numId w:val="32"/>
+              </w:numPr>
+              <w:rPr>
+                <w:sz w:val="16"/>
+                <w:szCs w:val="16"/>
+                <w:lang w:val="en-US"/>
+              </w:rPr>
+            </w:pPr>
+            <w:r>
+              <w:rPr>
+                <w:sz w:val="18"/>
+                <w:szCs w:val="18"/>
+              </w:rPr>
+              <w:t>Ввести 7</w:t>
+            </w:r>
+          </w:p>
+          <w:p>
+            <w:pPr>
+              <w:numPr>
+                <w:ilvl w:val="0"/>
+                <w:numId w:val="32"/>
+              </w:numPr>
+              <w:rPr>
+                <w:sz w:val="18"/>
+                <w:szCs w:val="18"/>
+              </w:rPr>
+            </w:pPr>
+            <w:r>
+              <w:rPr>
+                <w:sz w:val="18"/>
+                <w:szCs w:val="18"/>
+              </w:rPr>
+              <w:t>Ввести 8</w:t>
+            </w:r>
+          </w:p>
+          <w:p>
+            <w:pPr>
+              <w:numPr>
+                <w:ilvl w:val="0"/>
+                <w:numId w:val="32"/>
+              </w:numPr>
+              <w:rPr>
+                <w:sz w:val="16"/>
+                <w:szCs w:val="16"/>
+                <w:lang w:val="en-US"/>
+              </w:rPr>
+            </w:pPr>
+            <w:r>
+              <w:rPr>
+                <w:sz w:val="18"/>
+                <w:szCs w:val="18"/>
+              </w:rPr>
+              <w:t>Ввести 3</w:t>
+            </w:r>
+          </w:p>
+          <w:p>
+            <w:pPr>
+              <w:numPr>
+                <w:ilvl w:val="0"/>
+                <w:numId w:val="32"/>
+              </w:numPr>
+              <w:rPr>
+                <w:sz w:val="16"/>
+                <w:szCs w:val="16"/>
+                <w:lang w:val="en-US"/>
+              </w:rPr>
+            </w:pPr>
+            <w:r>
+              <w:rPr>
+                <w:sz w:val="18"/>
+                <w:szCs w:val="18"/>
+              </w:rPr>
+              <w:t>Ввести 6</w:t>
+            </w:r>
+          </w:p>
+          <w:p>
+            <w:pPr>
+              <w:numPr>
+                <w:ilvl w:val="0"/>
+                <w:numId w:val="32"/>
+              </w:numPr>
+              <w:rPr>
+                <w:sz w:val="16"/>
+                <w:szCs w:val="16"/>
+                <w:lang w:val="en-US"/>
+              </w:rPr>
+            </w:pPr>
+            <w:r>
+              <w:rPr>
+                <w:sz w:val="18"/>
+                <w:szCs w:val="18"/>
+              </w:rPr>
+              <w:t>Ввести 2</w:t>
+            </w:r>
+          </w:p>
+        </w:tc>
+        <w:tc>
+          <w:tcPr>
+            <w:tcW w:w="3964" w:type="dxa"/>
+            <w:vAlign w:val="center"/>
+          </w:tcPr>
+          <w:p>
+            <w:pPr>
+              <w:rPr>
+                <w:sz w:val="16"/>
+                <w:szCs w:val="16"/>
+              </w:rPr>
+            </w:pPr>
+            <w:r>
+              <w:rPr>
+                <w:sz w:val="16"/>
+                <w:szCs w:val="16"/>
+              </w:rPr>
+              <w:t>Вікно застосунку:</w:t>
+            </w:r>
+          </w:p>
+          <w:p>
+            <w:pPr>
+              <w:rPr>
+                <w:sz w:val="16"/>
+                <w:szCs w:val="16"/>
+                <w:lang w:val="ru-RU"/>
+              </w:rPr>
+            </w:pPr>
+            <w:r>
+              <w:rPr>
+                <w:sz w:val="16"/>
+                <w:szCs w:val="16"/>
+              </w:rPr>
+              <w:t>7</w:t>
+            </w:r>
+            <m:oMath>
+              <m:r>
+                <w:rPr>
+                  <w:rFonts w:ascii="Cambria Math" w:hAnsi="Cambria Math"/>
+                  <w:sz w:val="16"/>
+                  <w:szCs w:val="16"/>
+                  <w:lang w:val="ru-RU"/>
+                </w:rPr>
+                <m:t>≤8-32</m:t>
+              </m:r>
+            </m:oMath>
+          </w:p>
+          <w:p>
+            <w:pPr>
+              <w:rPr>
+                <w:sz w:val="16"/>
+                <w:szCs w:val="16"/>
+                <w:lang w:val="en-US"/>
+              </w:rPr>
+            </w:pPr>
+            <w:proofErr w:type="spellStart"/>
+            <w:r>
+              <w:rPr>
+                <w:sz w:val="16"/>
+                <w:szCs w:val="16"/>
+                <w:lang w:val="ru-RU"/>
+              </w:rPr>
+              <w:t>Це</w:t>
+            </w:r>
+            <w:proofErr w:type="spellEnd"/>
+            <w:r>
+              <w:rPr>
+                <w:sz w:val="16"/>
+                <w:szCs w:val="16"/>
+                <w:lang w:val="ru-RU"/>
+              </w:rPr>
+              <w:t xml:space="preserve"> </w:t>
+            </w:r>
+            <w:r>
+              <w:rPr>
+                <w:sz w:val="16"/>
+                <w:szCs w:val="16"/>
+              </w:rPr>
+              <w:t xml:space="preserve">є </w:t>
+            </w:r>
+            <w:r>
+              <w:rPr>
+                <w:sz w:val="16"/>
+                <w:szCs w:val="16"/>
+                <w:lang w:val="en-US"/>
+              </w:rPr>
+              <w:t>false</w:t>
+            </w:r>
+          </w:p>
+        </w:tc>
+        <w:tc>
+          <w:tcPr>
+            <w:tcW w:w="1460" w:type="dxa"/>
+            <w:shd w:val="clear" w:color="auto" w:fill="auto"/>
+            <w:vAlign w:val="center"/>
+          </w:tcPr>
+          <w:p>
+            <w:pPr>
+              <w:jc w:val="center"/>
+              <w:rPr>
+                <w:sz w:val="16"/>
+                <w:szCs w:val="16"/>
+                <w:lang w:val="en-US"/>
+              </w:rPr>
+            </w:pPr>
+            <w:proofErr w:type="spellStart"/>
+            <w:r>
+              <w:rPr>
+                <w:sz w:val="20"/>
+                <w:szCs w:val="20"/>
+              </w:rPr>
+              <w:t>passed</w:t>
+            </w:r>
+            <w:proofErr w:type="spellEnd"/>
+          </w:p>
+        </w:tc>
+      </w:tr>
+      <w:tr>
+        <w:trPr>
+          <w:trHeight w:val="1134"/>
+          <w:jc w:val="right"/>
+        </w:trPr>
+        <w:tc>
+          <w:tcPr>
+            <w:tcW w:w="810" w:type="dxa"/>
+            <w:vAlign w:val="center"/>
+          </w:tcPr>
+          <w:p>
+            <w:pPr>
+              <w:rPr>
+                <w:szCs w:val="16"/>
+                <w:lang w:val="en-US"/>
+              </w:rPr>
+            </w:pPr>
+            <w:r>
+              <w:rPr>
+                <w:szCs w:val="16"/>
+                <w:lang w:val="en-US"/>
+              </w:rPr>
+              <w:t>TC-3</w:t>
+            </w:r>
+          </w:p>
+        </w:tc>
+        <w:tc>
+          <w:tcPr>
+            <w:tcW w:w="4152" w:type="dxa"/>
+            <w:vAlign w:val="center"/>
+          </w:tcPr>
+          <w:p>
+            <w:pPr>
+              <w:numPr>
+                <w:ilvl w:val="0"/>
+                <w:numId w:val="33"/>
+              </w:numPr>
+              <w:rPr>
+                <w:sz w:val="18"/>
+                <w:szCs w:val="18"/>
+              </w:rPr>
+            </w:pPr>
+            <w:r>
+              <w:rPr>
+                <w:sz w:val="18"/>
+                <w:szCs w:val="18"/>
+              </w:rPr>
+              <w:t>Запустити застосунок.</w:t>
+            </w:r>
+          </w:p>
+          <w:p>
+            <w:pPr>
+              <w:numPr>
+                <w:ilvl w:val="0"/>
+                <w:numId w:val="33"/>
+              </w:numPr>
+              <w:rPr>
+                <w:sz w:val="16"/>
+                <w:szCs w:val="16"/>
+                <w:lang w:val="en-US"/>
+              </w:rPr>
+            </w:pPr>
+            <w:r>
+              <w:rPr>
+                <w:sz w:val="18"/>
+                <w:szCs w:val="18"/>
+              </w:rPr>
+              <w:t xml:space="preserve">Ввести </w:t>
+            </w:r>
+            <w:r>
+              <w:rPr>
+                <w:sz w:val="18"/>
+                <w:szCs w:val="18"/>
+                <w:lang w:val="en-US"/>
+              </w:rPr>
+              <w:t>11</w:t>
+            </w:r>
+          </w:p>
+          <w:p>
+            <w:pPr>
+              <w:numPr>
+                <w:ilvl w:val="0"/>
+                <w:numId w:val="33"/>
+              </w:numPr>
+              <w:rPr>
+                <w:sz w:val="18"/>
+                <w:szCs w:val="18"/>
+              </w:rPr>
+            </w:pPr>
+            <w:r>
+              <w:rPr>
+                <w:sz w:val="18"/>
+                <w:szCs w:val="18"/>
+              </w:rPr>
+              <w:t xml:space="preserve">Ввести </w:t>
+            </w:r>
+            <w:r>
+              <w:rPr>
+                <w:sz w:val="18"/>
+                <w:szCs w:val="18"/>
+                <w:lang w:val="en-US"/>
+              </w:rPr>
+              <w:t>54</w:t>
+            </w:r>
+          </w:p>
+          <w:p>
+            <w:pPr>
+              <w:numPr>
+                <w:ilvl w:val="0"/>
+                <w:numId w:val="33"/>
+              </w:numPr>
+              <w:rPr>
+                <w:sz w:val="16"/>
+                <w:szCs w:val="16"/>
+                <w:lang w:val="en-US"/>
+              </w:rPr>
+            </w:pPr>
+            <w:r>
+              <w:rPr>
+                <w:sz w:val="18"/>
+                <w:szCs w:val="18"/>
+              </w:rPr>
+              <w:t xml:space="preserve">Ввести </w:t>
+            </w:r>
+            <w:r>
+              <w:rPr>
+                <w:sz w:val="18"/>
+                <w:szCs w:val="18"/>
+                <w:lang w:val="en-US"/>
+              </w:rPr>
+              <w:t>5</w:t>
+            </w:r>
+          </w:p>
+          <w:p>
+            <w:pPr>
+              <w:numPr>
+                <w:ilvl w:val="0"/>
+                <w:numId w:val="33"/>
+              </w:numPr>
+              <w:rPr>
+                <w:sz w:val="16"/>
+                <w:szCs w:val="16"/>
+                <w:lang w:val="en-US"/>
+              </w:rPr>
+            </w:pPr>
+            <w:r>
+              <w:rPr>
+                <w:sz w:val="18"/>
+                <w:szCs w:val="18"/>
+              </w:rPr>
+              <w:t xml:space="preserve">Ввести </w:t>
+            </w:r>
+            <w:r>
+              <w:rPr>
+                <w:sz w:val="18"/>
+                <w:szCs w:val="18"/>
+                <w:lang w:val="en-US"/>
+              </w:rPr>
+              <w:t>9</w:t>
+            </w:r>
+          </w:p>
+          <w:p>
+            <w:pPr>
+              <w:numPr>
+                <w:ilvl w:val="0"/>
+                <w:numId w:val="33"/>
+              </w:numPr>
+              <w:rPr>
+                <w:sz w:val="16"/>
+                <w:szCs w:val="16"/>
+                <w:lang w:val="en-US"/>
+              </w:rPr>
+            </w:pPr>
+            <w:r>
+              <w:rPr>
+                <w:sz w:val="18"/>
+                <w:szCs w:val="18"/>
+              </w:rPr>
+              <w:t xml:space="preserve">Ввести </w:t>
+            </w:r>
+            <w:r>
+              <w:rPr>
+                <w:sz w:val="18"/>
+                <w:szCs w:val="18"/>
+                <w:lang w:val="en-US"/>
+              </w:rPr>
+              <w:t>7</w:t>
+            </w:r>
+          </w:p>
+        </w:tc>
+        <w:tc>
+          <w:tcPr>
+            <w:tcW w:w="3964" w:type="dxa"/>
+            <w:vAlign w:val="center"/>
+          </w:tcPr>
+          <w:p>
+            <w:pPr>
+              <w:rPr>
+                <w:sz w:val="16"/>
+                <w:szCs w:val="16"/>
+              </w:rPr>
+            </w:pPr>
+            <w:r>
+              <w:rPr>
+                <w:sz w:val="16"/>
+                <w:szCs w:val="16"/>
+              </w:rPr>
+              <w:t>Вікно застосунку:</w:t>
+            </w:r>
+          </w:p>
+          <w:p>
+            <w:pPr>
+              <w:rPr>
+                <w:sz w:val="16"/>
+                <w:szCs w:val="16"/>
+                <w:lang w:val="ru-RU"/>
+              </w:rPr>
+            </w:pPr>
+            <w:r>
+              <w:rPr>
+                <w:sz w:val="16"/>
+                <w:szCs w:val="16"/>
+                <w:lang w:val="en-US"/>
+              </w:rPr>
+              <w:t>11</w:t>
+            </w:r>
+            <m:oMath>
+              <m:r>
+                <w:rPr>
+                  <w:rFonts w:ascii="Cambria Math" w:hAnsi="Cambria Math"/>
+                  <w:sz w:val="16"/>
+                  <w:szCs w:val="16"/>
+                  <w:lang w:val="ru-RU"/>
+                </w:rPr>
+                <m:t>≤54-32</m:t>
+              </m:r>
+            </m:oMath>
+          </w:p>
+          <w:p>
+            <w:pPr>
+              <w:rPr>
+                <w:sz w:val="16"/>
+                <w:szCs w:val="16"/>
+                <w:lang w:val="en-US"/>
+              </w:rPr>
+            </w:pPr>
+            <w:proofErr w:type="spellStart"/>
+            <w:r>
+              <w:rPr>
+                <w:sz w:val="16"/>
+                <w:szCs w:val="16"/>
+                <w:lang w:val="ru-RU"/>
+              </w:rPr>
+              <w:t>Це</w:t>
+            </w:r>
+            <w:proofErr w:type="spellEnd"/>
+            <w:r>
+              <w:rPr>
+                <w:sz w:val="16"/>
+                <w:szCs w:val="16"/>
+                <w:lang w:val="ru-RU"/>
+              </w:rPr>
+              <w:t xml:space="preserve"> </w:t>
+            </w:r>
+            <w:r>
+              <w:rPr>
+                <w:sz w:val="16"/>
+                <w:szCs w:val="16"/>
+              </w:rPr>
+              <w:t xml:space="preserve">є </w:t>
+            </w:r>
+            <w:r>
+              <w:rPr>
+                <w:sz w:val="16"/>
+                <w:szCs w:val="16"/>
+                <w:lang w:val="en-US"/>
+              </w:rPr>
+              <w:t>true</w:t>
+            </w:r>
+          </w:p>
+        </w:tc>
+        <w:tc>
+          <w:tcPr>
+            <w:tcW w:w="1460" w:type="dxa"/>
+            <w:shd w:val="clear" w:color="auto" w:fill="auto"/>
+            <w:vAlign w:val="center"/>
+          </w:tcPr>
+          <w:p>
+            <w:pPr>
+              <w:jc w:val="center"/>
+              <w:rPr>
+                <w:sz w:val="16"/>
+                <w:szCs w:val="16"/>
+                <w:lang w:val="en-US"/>
+              </w:rPr>
+            </w:pPr>
+            <w:proofErr w:type="spellStart"/>
+            <w:r>
+              <w:rPr>
+                <w:sz w:val="20"/>
+                <w:szCs w:val="20"/>
+              </w:rPr>
+              <w:t>passed</w:t>
+            </w:r>
+            <w:proofErr w:type="spellEnd"/>
+          </w:p>
+        </w:tc>
+      </w:tr>
+      <w:tr>
+        <w:trPr>
+          <w:trHeight w:val="1134"/>
+          <w:jc w:val="right"/>
+        </w:trPr>
+        <w:tc>
+          <w:tcPr>
+            <w:tcW w:w="810" w:type="dxa"/>
+            <w:vAlign w:val="center"/>
+          </w:tcPr>
+          <w:p>
+            <w:pPr>
+              <w:rPr>
+                <w:szCs w:val="16"/>
+                <w:lang w:val="en-US"/>
+              </w:rPr>
+            </w:pPr>
+            <w:r>
+              <w:rPr>
+                <w:szCs w:val="16"/>
+                <w:lang w:val="en-US"/>
+              </w:rPr>
+              <w:t>TC-4</w:t>
+            </w:r>
+          </w:p>
+        </w:tc>
+        <w:tc>
+          <w:tcPr>
+            <w:tcW w:w="4152" w:type="dxa"/>
+            <w:vAlign w:val="center"/>
+          </w:tcPr>
+          <w:p>
+            <w:pPr>
+              <w:numPr>
+                <w:ilvl w:val="0"/>
+                <w:numId w:val="34"/>
+              </w:numPr>
+              <w:rPr>
+                <w:sz w:val="18"/>
+                <w:szCs w:val="18"/>
+              </w:rPr>
+            </w:pPr>
+            <w:r>
+              <w:rPr>
+                <w:sz w:val="18"/>
+                <w:szCs w:val="18"/>
+              </w:rPr>
+              <w:t>Запустити застосунок.</w:t>
+            </w:r>
+          </w:p>
+          <w:p>
+            <w:pPr>
+              <w:numPr>
+                <w:ilvl w:val="0"/>
+                <w:numId w:val="34"/>
+              </w:numPr>
+              <w:rPr>
+                <w:sz w:val="16"/>
+                <w:szCs w:val="16"/>
+                <w:lang w:val="en-US"/>
+              </w:rPr>
+            </w:pPr>
+            <w:r>
+              <w:rPr>
+                <w:sz w:val="18"/>
+                <w:szCs w:val="18"/>
+              </w:rPr>
+              <w:t>Ввести 7</w:t>
+            </w:r>
+          </w:p>
+          <w:p>
+            <w:pPr>
+              <w:numPr>
+                <w:ilvl w:val="0"/>
+                <w:numId w:val="34"/>
+              </w:numPr>
+              <w:rPr>
+                <w:sz w:val="18"/>
+                <w:szCs w:val="18"/>
+              </w:rPr>
+            </w:pPr>
+            <w:r>
+              <w:rPr>
+                <w:sz w:val="18"/>
+                <w:szCs w:val="18"/>
+              </w:rPr>
+              <w:t>Ввести 8</w:t>
+            </w:r>
+          </w:p>
+          <w:p>
+            <w:pPr>
+              <w:numPr>
+                <w:ilvl w:val="0"/>
+                <w:numId w:val="34"/>
+              </w:numPr>
+              <w:rPr>
+                <w:sz w:val="16"/>
+                <w:szCs w:val="16"/>
+                <w:lang w:val="en-US"/>
+              </w:rPr>
+            </w:pPr>
+            <w:r>
+              <w:rPr>
+                <w:sz w:val="18"/>
+                <w:szCs w:val="18"/>
+              </w:rPr>
+              <w:t xml:space="preserve">Ввести </w:t>
+            </w:r>
+            <w:r>
+              <w:rPr>
+                <w:sz w:val="18"/>
+                <w:szCs w:val="18"/>
+                <w:lang w:val="en-US"/>
+              </w:rPr>
+              <w:t>8</w:t>
+            </w:r>
+          </w:p>
+          <w:p>
+            <w:pPr>
+              <w:numPr>
+                <w:ilvl w:val="0"/>
+                <w:numId w:val="34"/>
+              </w:numPr>
+              <w:rPr>
+                <w:sz w:val="16"/>
+                <w:szCs w:val="16"/>
+                <w:lang w:val="en-US"/>
+              </w:rPr>
+            </w:pPr>
+            <w:r>
+              <w:rPr>
+                <w:sz w:val="18"/>
+                <w:szCs w:val="18"/>
+              </w:rPr>
+              <w:t>Ввести 12</w:t>
+            </w:r>
+          </w:p>
+          <w:p>
+            <w:pPr>
+              <w:numPr>
+                <w:ilvl w:val="0"/>
+                <w:numId w:val="34"/>
+              </w:numPr>
+              <w:rPr>
+                <w:sz w:val="16"/>
+                <w:szCs w:val="16"/>
+                <w:lang w:val="en-US"/>
+              </w:rPr>
+            </w:pPr>
+            <w:r>
+              <w:rPr>
+                <w:sz w:val="18"/>
+                <w:szCs w:val="18"/>
+              </w:rPr>
+              <w:t>Ввести 10</w:t>
+            </w:r>
+          </w:p>
+        </w:tc>
+        <w:tc>
+          <w:tcPr>
+            <w:tcW w:w="3964" w:type="dxa"/>
+            <w:vAlign w:val="center"/>
+          </w:tcPr>
+          <w:p>
+            <w:pPr>
+              <w:rPr>
+                <w:sz w:val="16"/>
+                <w:szCs w:val="16"/>
+              </w:rPr>
+            </w:pPr>
+            <w:r>
+              <w:rPr>
+                <w:sz w:val="16"/>
+                <w:szCs w:val="16"/>
+              </w:rPr>
+              <w:t>Вікно застосунку:</w:t>
+            </w:r>
+          </w:p>
+          <w:p>
+            <w:pPr>
+              <w:rPr>
+                <w:sz w:val="16"/>
+                <w:szCs w:val="16"/>
+                <w:lang w:val="ru-RU"/>
+              </w:rPr>
+            </w:pPr>
+            <w:r>
+              <w:rPr>
+                <w:sz w:val="16"/>
+                <w:szCs w:val="16"/>
+              </w:rPr>
+              <w:t>7</w:t>
+            </w:r>
+            <m:oMath>
+              <m:r>
+                <w:rPr>
+                  <w:rFonts w:ascii="Cambria Math" w:hAnsi="Cambria Math"/>
+                  <w:sz w:val="16"/>
+                  <w:szCs w:val="16"/>
+                  <w:lang w:val="ru-RU"/>
+                </w:rPr>
+                <m:t>≤8-32</m:t>
+              </m:r>
+            </m:oMath>
+          </w:p>
+          <w:p>
+            <w:pPr>
+              <w:rPr>
+                <w:sz w:val="16"/>
+                <w:szCs w:val="16"/>
+                <w:lang w:val="en-US"/>
+              </w:rPr>
+            </w:pPr>
+            <w:proofErr w:type="spellStart"/>
+            <w:r>
+              <w:rPr>
+                <w:sz w:val="16"/>
+                <w:szCs w:val="16"/>
+                <w:lang w:val="ru-RU"/>
+              </w:rPr>
+              <w:t>Це</w:t>
+            </w:r>
+            <w:proofErr w:type="spellEnd"/>
+            <w:r>
+              <w:rPr>
+                <w:sz w:val="16"/>
+                <w:szCs w:val="16"/>
+                <w:lang w:val="ru-RU"/>
+              </w:rPr>
+              <w:t xml:space="preserve"> </w:t>
+            </w:r>
+            <w:r>
+              <w:rPr>
+                <w:sz w:val="16"/>
+                <w:szCs w:val="16"/>
+              </w:rPr>
+              <w:t xml:space="preserve">є </w:t>
+            </w:r>
+            <w:r>
+              <w:rPr>
+                <w:sz w:val="16"/>
+                <w:szCs w:val="16"/>
+                <w:lang w:val="en-US"/>
+              </w:rPr>
+              <w:t>false</w:t>
+            </w:r>
+          </w:p>
+          <w:p>
+            <w:pPr>
+              <w:rPr>
+                <w:sz w:val="16"/>
+                <w:szCs w:val="16"/>
+              </w:rPr>
+            </w:pPr>
+            <w:r>
+              <w:rPr>
+                <w:sz w:val="16"/>
+                <w:szCs w:val="16"/>
+                <w:lang w:val="en-US"/>
+              </w:rPr>
+              <w:t>x –</w:t>
+            </w:r>
+            <w:r>
+              <w:rPr>
+                <w:sz w:val="16"/>
+                <w:szCs w:val="16"/>
+              </w:rPr>
+              <w:t xml:space="preserve"> в десятковій системі числення </w:t>
+            </w:r>
+            <w:r>
+              <w:rPr>
+                <w:sz w:val="16"/>
+                <w:szCs w:val="16"/>
+                <w:lang w:val="en-US"/>
+              </w:rPr>
+              <w:t>8</w:t>
+            </w:r>
+            <w:r>
+              <w:rPr>
+                <w:sz w:val="16"/>
+                <w:szCs w:val="16"/>
+              </w:rPr>
+              <w:t xml:space="preserve">, в </w:t>
+            </w:r>
+            <w:proofErr w:type="spellStart"/>
+            <w:r>
+              <w:rPr>
+                <w:sz w:val="16"/>
+                <w:szCs w:val="16"/>
+              </w:rPr>
+              <w:t>шістнадцятковій</w:t>
+            </w:r>
+            <w:proofErr w:type="spellEnd"/>
+            <w:r>
+              <w:rPr>
+                <w:sz w:val="16"/>
+                <w:szCs w:val="16"/>
+              </w:rPr>
+              <w:t xml:space="preserve"> 8</w:t>
+            </w:r>
+          </w:p>
+          <w:p>
+            <w:pPr>
+              <w:rPr>
+                <w:sz w:val="16"/>
+                <w:szCs w:val="16"/>
+                <w:lang w:val="en-US"/>
+              </w:rPr>
+            </w:pPr>
+            <w:r>
+              <w:rPr>
+                <w:sz w:val="16"/>
+                <w:szCs w:val="16"/>
+                <w:lang w:val="en-US"/>
+              </w:rPr>
+              <w:t>y</w:t>
+            </w:r>
+            <w:r>
+              <w:rPr>
+                <w:sz w:val="16"/>
+                <w:szCs w:val="16"/>
+              </w:rPr>
+              <w:t xml:space="preserve"> - в десятковій системі числення 12, в </w:t>
+            </w:r>
+            <w:proofErr w:type="spellStart"/>
+            <w:r>
+              <w:rPr>
+                <w:sz w:val="16"/>
+                <w:szCs w:val="16"/>
+              </w:rPr>
+              <w:t>шістнадцятковій</w:t>
+            </w:r>
+            <w:proofErr w:type="spellEnd"/>
+            <w:r>
+              <w:rPr>
+                <w:sz w:val="16"/>
+                <w:szCs w:val="16"/>
+              </w:rPr>
+              <w:t xml:space="preserve"> </w:t>
+            </w:r>
+            <w:r>
+              <w:rPr>
+                <w:sz w:val="16"/>
+                <w:szCs w:val="16"/>
+                <w:lang w:val="en-US"/>
+              </w:rPr>
+              <w:t>c</w:t>
+            </w:r>
+          </w:p>
+          <w:p>
+            <w:pPr>
+              <w:rPr>
+                <w:sz w:val="16"/>
+                <w:szCs w:val="16"/>
+                <w:lang w:val="en-US"/>
+              </w:rPr>
+            </w:pPr>
+            <w:r>
+              <w:rPr>
+                <w:sz w:val="16"/>
+                <w:szCs w:val="16"/>
+                <w:lang w:val="en-US"/>
+              </w:rPr>
+              <w:t xml:space="preserve">z - </w:t>
+            </w:r>
+            <w:r>
+              <w:rPr>
+                <w:sz w:val="16"/>
+                <w:szCs w:val="16"/>
+              </w:rPr>
+              <w:t xml:space="preserve">в десятковій системі числення </w:t>
+            </w:r>
+            <w:r>
+              <w:rPr>
+                <w:sz w:val="16"/>
+                <w:szCs w:val="16"/>
+                <w:lang w:val="en-US"/>
+              </w:rPr>
+              <w:t>10</w:t>
+            </w:r>
+            <w:r>
+              <w:rPr>
+                <w:sz w:val="16"/>
+                <w:szCs w:val="16"/>
+              </w:rPr>
+              <w:t xml:space="preserve">, в </w:t>
+            </w:r>
+            <w:proofErr w:type="spellStart"/>
+            <w:r>
+              <w:rPr>
+                <w:sz w:val="16"/>
+                <w:szCs w:val="16"/>
+              </w:rPr>
+              <w:t>шістнадцятковій</w:t>
+            </w:r>
+            <w:proofErr w:type="spellEnd"/>
+            <w:r>
+              <w:rPr>
+                <w:sz w:val="16"/>
+                <w:szCs w:val="16"/>
+              </w:rPr>
+              <w:t xml:space="preserve"> </w:t>
+            </w:r>
+            <w:r>
+              <w:rPr>
+                <w:sz w:val="16"/>
+                <w:szCs w:val="16"/>
+                <w:lang w:val="en-US"/>
+              </w:rPr>
+              <w:t>a</w:t>
+            </w:r>
+          </w:p>
+        </w:tc>
+        <w:tc>
+          <w:tcPr>
+            <w:tcW w:w="1460" w:type="dxa"/>
+            <w:shd w:val="clear" w:color="auto" w:fill="auto"/>
+            <w:vAlign w:val="center"/>
+          </w:tcPr>
+          <w:p>
+            <w:pPr>
+              <w:jc w:val="center"/>
+              <w:rPr>
+                <w:sz w:val="16"/>
+                <w:szCs w:val="16"/>
+                <w:lang w:val="en-US"/>
+              </w:rPr>
+            </w:pPr>
+            <w:proofErr w:type="spellStart"/>
+            <w:r>
+              <w:rPr>
+                <w:sz w:val="20"/>
+                <w:szCs w:val="20"/>
+              </w:rPr>
+              <w:t>passed</w:t>
+            </w:r>
+            <w:proofErr w:type="spellEnd"/>
+          </w:p>
+        </w:tc>
+      </w:tr>
+      <w:tr>
+        <w:trPr>
+          <w:trHeight w:val="1134"/>
+          <w:jc w:val="right"/>
+        </w:trPr>
+        <w:tc>
+          <w:tcPr>
+            <w:tcW w:w="810" w:type="dxa"/>
+            <w:vAlign w:val="center"/>
+          </w:tcPr>
+          <w:p>
+            <w:pPr>
+              <w:rPr>
+                <w:szCs w:val="16"/>
+                <w:lang w:val="en-US"/>
+              </w:rPr>
+            </w:pPr>
+            <w:r>
+              <w:rPr>
+                <w:szCs w:val="16"/>
+                <w:lang w:val="en-US"/>
+              </w:rPr>
+              <w:t>TC-5</w:t>
+            </w:r>
+          </w:p>
+        </w:tc>
+        <w:tc>
+          <w:tcPr>
+            <w:tcW w:w="4152" w:type="dxa"/>
+            <w:vAlign w:val="center"/>
+          </w:tcPr>
+          <w:p>
+            <w:pPr>
+              <w:numPr>
+                <w:ilvl w:val="0"/>
+                <w:numId w:val="35"/>
+              </w:numPr>
+              <w:rPr>
+                <w:sz w:val="18"/>
+                <w:szCs w:val="18"/>
+              </w:rPr>
+            </w:pPr>
+            <w:r>
+              <w:rPr>
+                <w:sz w:val="18"/>
+                <w:szCs w:val="18"/>
+              </w:rPr>
+              <w:t>Запустити застосунок.</w:t>
+            </w:r>
+          </w:p>
+          <w:p>
+            <w:pPr>
+              <w:numPr>
+                <w:ilvl w:val="0"/>
+                <w:numId w:val="35"/>
+              </w:numPr>
+              <w:rPr>
+                <w:sz w:val="16"/>
+                <w:szCs w:val="16"/>
+                <w:lang w:val="en-US"/>
+              </w:rPr>
+            </w:pPr>
+            <w:r>
+              <w:rPr>
+                <w:sz w:val="18"/>
+                <w:szCs w:val="18"/>
+              </w:rPr>
+              <w:t xml:space="preserve">Ввести </w:t>
+            </w:r>
+            <w:r>
+              <w:rPr>
+                <w:sz w:val="18"/>
+                <w:szCs w:val="18"/>
+                <w:lang w:val="en-US"/>
+              </w:rPr>
+              <w:t>11</w:t>
+            </w:r>
+          </w:p>
+          <w:p>
+            <w:pPr>
+              <w:numPr>
+                <w:ilvl w:val="0"/>
+                <w:numId w:val="35"/>
+              </w:numPr>
+              <w:rPr>
+                <w:sz w:val="18"/>
+                <w:szCs w:val="18"/>
+              </w:rPr>
+            </w:pPr>
+            <w:r>
+              <w:rPr>
+                <w:sz w:val="18"/>
+                <w:szCs w:val="18"/>
+              </w:rPr>
+              <w:t xml:space="preserve">Ввести </w:t>
+            </w:r>
+            <w:r>
+              <w:rPr>
+                <w:sz w:val="18"/>
+                <w:szCs w:val="18"/>
+                <w:lang w:val="en-US"/>
+              </w:rPr>
+              <w:t>54</w:t>
+            </w:r>
+          </w:p>
+          <w:p>
+            <w:pPr>
+              <w:numPr>
+                <w:ilvl w:val="0"/>
+                <w:numId w:val="35"/>
+              </w:numPr>
+              <w:rPr>
+                <w:sz w:val="16"/>
+                <w:szCs w:val="16"/>
+                <w:lang w:val="en-US"/>
+              </w:rPr>
+            </w:pPr>
+            <w:r>
+              <w:rPr>
+                <w:sz w:val="18"/>
+                <w:szCs w:val="18"/>
+              </w:rPr>
+              <w:t>Ввести</w:t>
+            </w:r>
+            <w:r>
+              <w:rPr>
+                <w:sz w:val="18"/>
+                <w:szCs w:val="18"/>
+                <w:lang w:val="en-US"/>
+              </w:rPr>
+              <w:t xml:space="preserve"> 11</w:t>
+            </w:r>
+          </w:p>
+          <w:p>
+            <w:pPr>
+              <w:numPr>
+                <w:ilvl w:val="0"/>
+                <w:numId w:val="35"/>
+              </w:numPr>
+              <w:rPr>
+                <w:sz w:val="16"/>
+                <w:szCs w:val="16"/>
+                <w:lang w:val="en-US"/>
+              </w:rPr>
+            </w:pPr>
+            <w:r>
+              <w:rPr>
+                <w:sz w:val="18"/>
+                <w:szCs w:val="18"/>
+              </w:rPr>
+              <w:t xml:space="preserve">Ввести </w:t>
+            </w:r>
+            <w:r>
+              <w:rPr>
+                <w:sz w:val="18"/>
+                <w:szCs w:val="18"/>
+                <w:lang w:val="en-US"/>
+              </w:rPr>
+              <w:t>3</w:t>
+            </w:r>
+          </w:p>
+          <w:p>
+            <w:pPr>
+              <w:numPr>
+                <w:ilvl w:val="0"/>
+                <w:numId w:val="35"/>
+              </w:numPr>
+              <w:rPr>
+                <w:sz w:val="16"/>
+                <w:szCs w:val="16"/>
+                <w:lang w:val="en-US"/>
+              </w:rPr>
+            </w:pPr>
+            <w:r>
+              <w:rPr>
+                <w:sz w:val="18"/>
+                <w:szCs w:val="18"/>
+              </w:rPr>
+              <w:t xml:space="preserve">Ввести </w:t>
+            </w:r>
+            <w:r>
+              <w:rPr>
+                <w:sz w:val="18"/>
+                <w:szCs w:val="18"/>
+                <w:lang w:val="en-US"/>
+              </w:rPr>
+              <w:t>6</w:t>
+            </w:r>
+          </w:p>
+        </w:tc>
+        <w:tc>
+          <w:tcPr>
+            <w:tcW w:w="3964" w:type="dxa"/>
+            <w:vAlign w:val="center"/>
+          </w:tcPr>
+          <w:p>
+            <w:pPr>
+              <w:rPr>
+                <w:sz w:val="16"/>
+                <w:szCs w:val="16"/>
+              </w:rPr>
+            </w:pPr>
+            <w:r>
+              <w:rPr>
+                <w:sz w:val="16"/>
+                <w:szCs w:val="16"/>
+              </w:rPr>
+              <w:t>Вікно застосунку:</w:t>
+            </w:r>
+          </w:p>
+          <w:p>
+            <w:pPr>
+              <w:rPr>
+                <w:sz w:val="16"/>
+                <w:szCs w:val="16"/>
+                <w:lang w:val="ru-RU"/>
+              </w:rPr>
+            </w:pPr>
+            <w:r>
+              <w:rPr>
+                <w:sz w:val="16"/>
+                <w:szCs w:val="16"/>
+                <w:lang w:val="en-US"/>
+              </w:rPr>
+              <w:t>11</w:t>
+            </w:r>
+            <m:oMath>
+              <m:r>
+                <w:rPr>
+                  <w:rFonts w:ascii="Cambria Math" w:hAnsi="Cambria Math"/>
+                  <w:sz w:val="16"/>
+                  <w:szCs w:val="16"/>
+                  <w:lang w:val="ru-RU"/>
+                </w:rPr>
+                <m:t>≤54-32</m:t>
+              </m:r>
+            </m:oMath>
+          </w:p>
+          <w:p>
+            <w:pPr>
+              <w:rPr>
+                <w:sz w:val="16"/>
+                <w:szCs w:val="16"/>
+                <w:lang w:val="en-US"/>
+              </w:rPr>
+            </w:pPr>
+            <w:proofErr w:type="spellStart"/>
+            <w:r>
+              <w:rPr>
+                <w:sz w:val="16"/>
+                <w:szCs w:val="16"/>
+                <w:lang w:val="ru-RU"/>
+              </w:rPr>
+              <w:t>Це</w:t>
+            </w:r>
+            <w:proofErr w:type="spellEnd"/>
+            <w:r>
+              <w:rPr>
+                <w:sz w:val="16"/>
+                <w:szCs w:val="16"/>
+                <w:lang w:val="ru-RU"/>
+              </w:rPr>
+              <w:t xml:space="preserve"> </w:t>
+            </w:r>
+            <w:r>
+              <w:rPr>
+                <w:sz w:val="16"/>
+                <w:szCs w:val="16"/>
+              </w:rPr>
+              <w:t xml:space="preserve">є </w:t>
+            </w:r>
+            <w:r>
+              <w:rPr>
+                <w:sz w:val="16"/>
+                <w:szCs w:val="16"/>
+                <w:lang w:val="en-US"/>
+              </w:rPr>
+              <w:t>true</w:t>
+            </w:r>
+          </w:p>
+          <w:p>
+            <w:pPr>
+              <w:rPr>
+                <w:sz w:val="16"/>
+                <w:szCs w:val="16"/>
+                <w:lang w:val="en-US"/>
+              </w:rPr>
+            </w:pPr>
+            <w:r>
+              <w:rPr>
+                <w:sz w:val="16"/>
+                <w:szCs w:val="16"/>
+                <w:lang w:val="en-US"/>
+              </w:rPr>
+              <w:t>x –</w:t>
+            </w:r>
+            <w:r>
+              <w:rPr>
+                <w:sz w:val="16"/>
+                <w:szCs w:val="16"/>
+              </w:rPr>
+              <w:t xml:space="preserve"> в десятковій системі числення </w:t>
+            </w:r>
+            <w:r>
+              <w:rPr>
+                <w:sz w:val="16"/>
+                <w:szCs w:val="16"/>
+                <w:lang w:val="en-US"/>
+              </w:rPr>
+              <w:t>11</w:t>
+            </w:r>
+            <w:r>
+              <w:rPr>
+                <w:sz w:val="16"/>
+                <w:szCs w:val="16"/>
+              </w:rPr>
+              <w:t xml:space="preserve">, в </w:t>
+            </w:r>
+            <w:proofErr w:type="spellStart"/>
+            <w:r>
+              <w:rPr>
+                <w:sz w:val="16"/>
+                <w:szCs w:val="16"/>
+              </w:rPr>
+              <w:t>шістнадцятковій</w:t>
+            </w:r>
+            <w:proofErr w:type="spellEnd"/>
+            <w:r>
+              <w:rPr>
+                <w:sz w:val="16"/>
+                <w:szCs w:val="16"/>
+              </w:rPr>
+              <w:t xml:space="preserve"> </w:t>
+            </w:r>
+            <w:r>
+              <w:rPr>
+                <w:sz w:val="16"/>
+                <w:szCs w:val="16"/>
+                <w:lang w:val="en-US"/>
+              </w:rPr>
+              <w:t>b</w:t>
+            </w:r>
+          </w:p>
+          <w:p>
+            <w:pPr>
+              <w:rPr>
+                <w:sz w:val="16"/>
+                <w:szCs w:val="16"/>
+                <w:lang w:val="en-US"/>
+              </w:rPr>
+            </w:pPr>
+            <w:r>
+              <w:rPr>
+                <w:sz w:val="16"/>
+                <w:szCs w:val="16"/>
+                <w:lang w:val="en-US"/>
+              </w:rPr>
+              <w:t>y</w:t>
+            </w:r>
+            <w:r>
+              <w:rPr>
+                <w:sz w:val="16"/>
+                <w:szCs w:val="16"/>
+              </w:rPr>
+              <w:t xml:space="preserve"> - в десятковій системі числення </w:t>
+            </w:r>
+            <w:r>
+              <w:rPr>
+                <w:sz w:val="16"/>
+                <w:szCs w:val="16"/>
+                <w:lang w:val="en-US"/>
+              </w:rPr>
+              <w:t>3</w:t>
+            </w:r>
+            <w:r>
+              <w:rPr>
+                <w:sz w:val="16"/>
+                <w:szCs w:val="16"/>
+              </w:rPr>
+              <w:t xml:space="preserve">, в </w:t>
+            </w:r>
+            <w:proofErr w:type="spellStart"/>
+            <w:r>
+              <w:rPr>
+                <w:sz w:val="16"/>
+                <w:szCs w:val="16"/>
+              </w:rPr>
+              <w:t>шістнадцятковій</w:t>
+            </w:r>
+            <w:proofErr w:type="spellEnd"/>
+            <w:r>
+              <w:rPr>
+                <w:sz w:val="16"/>
+                <w:szCs w:val="16"/>
+              </w:rPr>
+              <w:t xml:space="preserve"> </w:t>
+            </w:r>
+            <w:r>
+              <w:rPr>
+                <w:sz w:val="16"/>
+                <w:szCs w:val="16"/>
+                <w:lang w:val="en-US"/>
+              </w:rPr>
+              <w:t>3</w:t>
+            </w:r>
+          </w:p>
+          <w:p>
+            <w:pPr>
+              <w:rPr>
+                <w:sz w:val="16"/>
+                <w:szCs w:val="16"/>
+                <w:lang w:val="en-US"/>
+              </w:rPr>
+            </w:pPr>
+            <w:r>
+              <w:rPr>
+                <w:sz w:val="16"/>
+                <w:szCs w:val="16"/>
+                <w:lang w:val="en-US"/>
+              </w:rPr>
+              <w:t xml:space="preserve">z - </w:t>
+            </w:r>
+            <w:r>
+              <w:rPr>
+                <w:sz w:val="16"/>
+                <w:szCs w:val="16"/>
+              </w:rPr>
+              <w:t xml:space="preserve">в десятковій системі числення </w:t>
+            </w:r>
+            <w:r>
+              <w:rPr>
+                <w:sz w:val="16"/>
+                <w:szCs w:val="16"/>
+                <w:lang w:val="en-US"/>
+              </w:rPr>
+              <w:t>6</w:t>
+            </w:r>
+            <w:r>
+              <w:rPr>
+                <w:sz w:val="16"/>
+                <w:szCs w:val="16"/>
+              </w:rPr>
+              <w:t xml:space="preserve">, в </w:t>
+            </w:r>
+            <w:proofErr w:type="spellStart"/>
+            <w:r>
+              <w:rPr>
+                <w:sz w:val="16"/>
+                <w:szCs w:val="16"/>
+              </w:rPr>
+              <w:t>шістнадцятковій</w:t>
+            </w:r>
+            <w:proofErr w:type="spellEnd"/>
+            <w:r>
+              <w:rPr>
+                <w:sz w:val="16"/>
+                <w:szCs w:val="16"/>
+              </w:rPr>
+              <w:t xml:space="preserve"> </w:t>
+            </w:r>
+            <w:r>
+              <w:rPr>
+                <w:sz w:val="16"/>
+                <w:szCs w:val="16"/>
+                <w:lang w:val="en-US"/>
+              </w:rPr>
+              <w:t>6</w:t>
+            </w:r>
+          </w:p>
+          <w:p>
+            <w:pPr>
+              <w:rPr>
+                <w:sz w:val="16"/>
+                <w:szCs w:val="16"/>
+                <w:lang w:val="en-US"/>
+              </w:rPr>
+            </w:pPr>
+            <w:r>
+              <w:rPr>
+                <w:sz w:val="16"/>
+                <w:szCs w:val="16"/>
+                <w:lang w:val="en-US"/>
+              </w:rPr>
+              <w:t>S = 515</w:t>
+            </w:r>
+          </w:p>
+        </w:tc>
+        <w:tc>
+          <w:tcPr>
+            <w:tcW w:w="1460" w:type="dxa"/>
+            <w:shd w:val="clear" w:color="auto" w:fill="auto"/>
+            <w:vAlign w:val="center"/>
+          </w:tcPr>
+          <w:p>
+            <w:pPr>
+              <w:jc w:val="center"/>
+              <w:rPr>
+                <w:sz w:val="16"/>
+                <w:szCs w:val="16"/>
+                <w:lang w:val="en-US"/>
+              </w:rPr>
+            </w:pPr>
+            <w:proofErr w:type="spellStart"/>
+            <w:r>
+              <w:rPr>
+                <w:sz w:val="20"/>
+                <w:szCs w:val="20"/>
+              </w:rPr>
+              <w:t>passed</w:t>
+            </w:r>
+            <w:proofErr w:type="spellEnd"/>
+          </w:p>
+        </w:tc>
+      </w:tr>
+    </w:tbl>
     <w:p>
       <w:pPr>
         <w:spacing w:line="360" w:lineRule="auto"/>
@@ -9226,6 +11915,8 @@
       </w:pPr>
     </w:p>
     <w:sectPr>
+      <w:headerReference w:type="first" r:id="rId14"/>
+      <w:footerReference w:type="first" r:id="rId15"/>
       <w:pgSz w:w="11906" w:h="16838" w:code="9"/>
       <w:pgMar w:top="567" w:right="567" w:bottom="567" w:left="1134" w:header="539" w:footer="539" w:gutter="0"/>
       <w:pgNumType w:start="0"/>
@@ -9317,7 +12008,7 @@
               <w:sz w:val="16"/>
               <w:szCs w:val="16"/>
             </w:rPr>
-            <w:t>13.03.2025</w:t>
+            <w:t>14.03.2025</w:t>
           </w:r>
           <w:r>
             <w:rPr>
@@ -9372,7 +12063,7 @@
               <w:sz w:val="16"/>
               <w:szCs w:val="16"/>
             </w:rPr>
-            <w:t>21:14:01</w:t>
+            <w:t>0:43:22</w:t>
           </w:r>
           <w:r>
             <w:rPr>
@@ -9489,7 +12180,7 @@
               <w:sz w:val="20"/>
               <w:szCs w:val="20"/>
             </w:rPr>
-            <w:t>8</w:t>
+            <w:t>9</w:t>
           </w:r>
           <w:r>
             <w:rPr>
@@ -9563,6 +12254,359 @@
               <w:szCs w:val="20"/>
             </w:rPr>
           </w:pPr>
+        </w:p>
+      </w:tc>
+    </w:tr>
+  </w:tbl>
+  <w:p>
+    <w:pPr>
+      <w:pStyle w:val="a7"/>
+    </w:pPr>
+  </w:p>
+</w:ftr>
+</file>
+
+<file path=word/footer3.xml><?xml version="1.0" encoding="utf-8"?>
+<w:ftr xmlns:wpc="http://schemas.microsoft.com/office/word/2010/wordprocessingCanvas" xmlns:cx="http://schemas.microsoft.com/office/drawing/2014/chartex" xmlns:mc="http://schemas.openxmlformats.org/markup-compatibility/2006" xmlns:o="urn:schemas-microsoft-com:office:office" xmlns:r="http://schemas.openxmlformats.org/officeDocument/2006/relationships" xmlns:m="http://schemas.openxmlformats.org/officeDocument/2006/math" xmlns:v="urn:schemas-microsoft-com:vml" xmlns:wp14="http://schemas.microsoft.com/office/word/2010/wordprocessingDrawing" xmlns:wp="http://schemas.openxmlformats.org/drawingml/2006/wordprocessingDrawing" xmlns:w10="urn:schemas-microsoft-com:office:word" xmlns:w="http://schemas.openxmlformats.org/wordprocessingml/2006/main" xmlns:w14="http://schemas.microsoft.com/office/word/2010/wordml" xmlns:w15="http://schemas.microsoft.com/office/word/2012/wordml" xmlns:w16se="http://schemas.microsoft.com/office/word/2015/wordml/symex" xmlns:wpg="http://schemas.microsoft.com/office/word/2010/wordprocessingGroup" xmlns:wpi="http://schemas.microsoft.com/office/word/2010/wordprocessingInk" xmlns:wne="http://schemas.microsoft.com/office/word/2006/wordml" xmlns:wps="http://schemas.microsoft.com/office/word/2010/wordprocessingShape" mc:Ignorable="w14 w15 w16se wp14">
+  <w:tbl>
+    <w:tblPr>
+      <w:tblW w:w="0" w:type="auto"/>
+      <w:tblLook w:val="01E0" w:firstRow="1" w:lastRow="1" w:firstColumn="1" w:lastColumn="1" w:noHBand="0" w:noVBand="0"/>
+    </w:tblPr>
+    <w:tblGrid>
+      <w:gridCol w:w="5103"/>
+      <w:gridCol w:w="5102"/>
+    </w:tblGrid>
+    <w:tr>
+      <w:tc>
+        <w:tcPr>
+          <w:tcW w:w="7393" w:type="dxa"/>
+          <w:vAlign w:val="center"/>
+        </w:tcPr>
+        <w:p>
+          <w:pPr>
+            <w:pStyle w:val="a7"/>
+            <w:rPr>
+              <w:rFonts w:ascii="Consolas" w:hAnsi="Consolas" w:cs="Arial"/>
+              <w:sz w:val="16"/>
+              <w:szCs w:val="16"/>
+            </w:rPr>
+          </w:pPr>
+        </w:p>
+      </w:tc>
+      <w:tc>
+        <w:tcPr>
+          <w:tcW w:w="7393" w:type="dxa"/>
+        </w:tcPr>
+        <w:p>
+          <w:pPr>
+            <w:pStyle w:val="a7"/>
+            <w:jc w:val="right"/>
+            <w:rPr>
+              <w:rFonts w:ascii="Consolas" w:hAnsi="Consolas" w:cs="Arial"/>
+              <w:sz w:val="20"/>
+              <w:szCs w:val="20"/>
+            </w:rPr>
+          </w:pPr>
+        </w:p>
+      </w:tc>
+    </w:tr>
+  </w:tbl>
+  <w:p>
+    <w:pPr>
+      <w:pStyle w:val="a7"/>
+    </w:pPr>
+  </w:p>
+</w:ftr>
+</file>
+
+<file path=word/footer4.xml><?xml version="1.0" encoding="utf-8"?>
+<w:ftr xmlns:wpc="http://schemas.microsoft.com/office/word/2010/wordprocessingCanvas" xmlns:cx="http://schemas.microsoft.com/office/drawing/2014/chartex" xmlns:mc="http://schemas.openxmlformats.org/markup-compatibility/2006" xmlns:o="urn:schemas-microsoft-com:office:office" xmlns:r="http://schemas.openxmlformats.org/officeDocument/2006/relationships" xmlns:m="http://schemas.openxmlformats.org/officeDocument/2006/math" xmlns:v="urn:schemas-microsoft-com:vml" xmlns:wp14="http://schemas.microsoft.com/office/word/2010/wordprocessingDrawing" xmlns:wp="http://schemas.openxmlformats.org/drawingml/2006/wordprocessingDrawing" xmlns:w10="urn:schemas-microsoft-com:office:word" xmlns:w="http://schemas.openxmlformats.org/wordprocessingml/2006/main" xmlns:w14="http://schemas.microsoft.com/office/word/2010/wordml" xmlns:w15="http://schemas.microsoft.com/office/word/2012/wordml" xmlns:w16se="http://schemas.microsoft.com/office/word/2015/wordml/symex" xmlns:wpg="http://schemas.microsoft.com/office/word/2010/wordprocessingGroup" xmlns:wpi="http://schemas.microsoft.com/office/word/2010/wordprocessingInk" xmlns:wne="http://schemas.microsoft.com/office/word/2006/wordml" xmlns:wps="http://schemas.microsoft.com/office/word/2010/wordprocessingShape" mc:Ignorable="w14 w15 w16se wp14">
+  <w:tbl>
+    <w:tblPr>
+      <w:tblW w:w="0" w:type="auto"/>
+      <w:tblLook w:val="01E0" w:firstRow="1" w:lastRow="1" w:firstColumn="1" w:lastColumn="1" w:noHBand="0" w:noVBand="0"/>
+    </w:tblPr>
+    <w:tblGrid>
+      <w:gridCol w:w="5103"/>
+      <w:gridCol w:w="5102"/>
+    </w:tblGrid>
+    <w:tr>
+      <w:tc>
+        <w:tcPr>
+          <w:tcW w:w="5103" w:type="dxa"/>
+          <w:vAlign w:val="center"/>
+        </w:tcPr>
+        <w:p>
+          <w:pPr>
+            <w:pStyle w:val="a7"/>
+            <w:rPr>
+              <w:rFonts w:ascii="Consolas" w:hAnsi="Consolas" w:cs="Arial"/>
+              <w:sz w:val="16"/>
+              <w:szCs w:val="16"/>
+            </w:rPr>
+          </w:pPr>
+        </w:p>
+      </w:tc>
+      <w:tc>
+        <w:tcPr>
+          <w:tcW w:w="5102" w:type="dxa"/>
+        </w:tcPr>
+        <w:p>
+          <w:pPr>
+            <w:pStyle w:val="a7"/>
+            <w:jc w:val="right"/>
+            <w:rPr>
+              <w:rFonts w:ascii="Consolas" w:hAnsi="Consolas" w:cs="Arial"/>
+              <w:sz w:val="20"/>
+              <w:szCs w:val="20"/>
+            </w:rPr>
+          </w:pPr>
+        </w:p>
+      </w:tc>
+    </w:tr>
+    <w:tr>
+      <w:tc>
+        <w:tcPr>
+          <w:tcW w:w="5103" w:type="dxa"/>
+          <w:vAlign w:val="center"/>
+        </w:tcPr>
+        <w:p>
+          <w:pPr>
+            <w:pStyle w:val="a7"/>
+            <w:rPr>
+              <w:rFonts w:ascii="Consolas" w:hAnsi="Consolas" w:cs="Arial"/>
+              <w:sz w:val="16"/>
+              <w:szCs w:val="16"/>
+            </w:rPr>
+          </w:pPr>
+          <w:r>
+            <w:rPr>
+              <w:rStyle w:val="a6"/>
+              <w:rFonts w:ascii="Consolas" w:hAnsi="Consolas" w:cs="Arial"/>
+              <w:sz w:val="16"/>
+              <w:szCs w:val="16"/>
+            </w:rPr>
+            <w:fldChar w:fldCharType="begin"/>
+          </w:r>
+          <w:r>
+            <w:rPr>
+              <w:rStyle w:val="a6"/>
+              <w:rFonts w:ascii="Consolas" w:hAnsi="Consolas" w:cs="Arial"/>
+              <w:sz w:val="16"/>
+              <w:szCs w:val="16"/>
+            </w:rPr>
+            <w:instrText xml:space="preserve"> DATE \@ "dd.MM.yyyy" </w:instrText>
+          </w:r>
+          <w:r>
+            <w:rPr>
+              <w:rStyle w:val="a6"/>
+              <w:rFonts w:ascii="Consolas" w:hAnsi="Consolas" w:cs="Arial"/>
+              <w:sz w:val="16"/>
+              <w:szCs w:val="16"/>
+            </w:rPr>
+            <w:fldChar w:fldCharType="separate"/>
+          </w:r>
+          <w:r>
+            <w:rPr>
+              <w:rStyle w:val="a6"/>
+              <w:rFonts w:ascii="Consolas" w:hAnsi="Consolas" w:cs="Arial"/>
+              <w:noProof/>
+              <w:sz w:val="16"/>
+              <w:szCs w:val="16"/>
+            </w:rPr>
+            <w:t>14.03.2025</w:t>
+          </w:r>
+          <w:r>
+            <w:rPr>
+              <w:rStyle w:val="a6"/>
+              <w:rFonts w:ascii="Consolas" w:hAnsi="Consolas" w:cs="Arial"/>
+              <w:sz w:val="16"/>
+              <w:szCs w:val="16"/>
+            </w:rPr>
+            <w:fldChar w:fldCharType="end"/>
+          </w:r>
+          <w:r>
+            <w:rPr>
+              <w:rStyle w:val="a6"/>
+              <w:rFonts w:ascii="Consolas" w:hAnsi="Consolas" w:cs="Arial"/>
+              <w:sz w:val="16"/>
+              <w:szCs w:val="16"/>
+            </w:rPr>
+            <w:t xml:space="preserve"> </w:t>
+          </w:r>
+          <w:r>
+            <w:rPr>
+              <w:rStyle w:val="a6"/>
+              <w:rFonts w:ascii="Consolas" w:hAnsi="Consolas" w:cs="Arial"/>
+              <w:sz w:val="16"/>
+              <w:szCs w:val="16"/>
+            </w:rPr>
+            <w:fldChar w:fldCharType="begin"/>
+          </w:r>
+          <w:r>
+            <w:rPr>
+              <w:rStyle w:val="a6"/>
+              <w:rFonts w:ascii="Consolas" w:hAnsi="Consolas" w:cs="Arial"/>
+              <w:sz w:val="16"/>
+              <w:szCs w:val="16"/>
+            </w:rPr>
+            <w:instrText xml:space="preserve"> TIME \@ "H:mm:ss" </w:instrText>
+          </w:r>
+          <w:r>
+            <w:rPr>
+              <w:rStyle w:val="a6"/>
+              <w:rFonts w:ascii="Consolas" w:hAnsi="Consolas" w:cs="Arial"/>
+              <w:sz w:val="16"/>
+              <w:szCs w:val="16"/>
+            </w:rPr>
+            <w:fldChar w:fldCharType="separate"/>
+          </w:r>
+          <w:r>
+            <w:rPr>
+              <w:rStyle w:val="a6"/>
+              <w:rFonts w:ascii="Consolas" w:hAnsi="Consolas" w:cs="Arial"/>
+              <w:noProof/>
+              <w:sz w:val="16"/>
+              <w:szCs w:val="16"/>
+            </w:rPr>
+            <w:t>0:44:35</w:t>
+          </w:r>
+          <w:r>
+            <w:rPr>
+              <w:rStyle w:val="a6"/>
+              <w:rFonts w:ascii="Consolas" w:hAnsi="Consolas" w:cs="Arial"/>
+              <w:sz w:val="16"/>
+              <w:szCs w:val="16"/>
+            </w:rPr>
+            <w:fldChar w:fldCharType="end"/>
+          </w:r>
+        </w:p>
+      </w:tc>
+      <w:tc>
+        <w:tcPr>
+          <w:tcW w:w="5102" w:type="dxa"/>
+        </w:tcPr>
+        <w:p>
+          <w:pPr>
+            <w:pStyle w:val="a7"/>
+            <w:jc w:val="right"/>
+            <w:rPr>
+              <w:rFonts w:ascii="Consolas" w:hAnsi="Consolas" w:cs="Arial"/>
+              <w:sz w:val="20"/>
+              <w:szCs w:val="20"/>
+            </w:rPr>
+          </w:pPr>
+          <w:r>
+            <w:rPr>
+              <w:rStyle w:val="a6"/>
+              <w:rFonts w:ascii="Consolas" w:hAnsi="Consolas" w:cs="Arial"/>
+              <w:sz w:val="20"/>
+              <w:szCs w:val="20"/>
+            </w:rPr>
+            <w:fldChar w:fldCharType="begin"/>
+          </w:r>
+          <w:r>
+            <w:rPr>
+              <w:rStyle w:val="a6"/>
+              <w:rFonts w:ascii="Consolas" w:hAnsi="Consolas" w:cs="Arial"/>
+              <w:sz w:val="20"/>
+              <w:szCs w:val="20"/>
+            </w:rPr>
+            <w:instrText xml:space="preserve"> PAGE </w:instrText>
+          </w:r>
+          <w:r>
+            <w:rPr>
+              <w:rStyle w:val="a6"/>
+              <w:rFonts w:ascii="Consolas" w:hAnsi="Consolas" w:cs="Arial"/>
+              <w:sz w:val="20"/>
+              <w:szCs w:val="20"/>
+            </w:rPr>
+            <w:fldChar w:fldCharType="separate"/>
+          </w:r>
+          <w:r>
+            <w:rPr>
+              <w:rStyle w:val="a6"/>
+              <w:rFonts w:ascii="Consolas" w:hAnsi="Consolas" w:cs="Arial"/>
+              <w:noProof/>
+              <w:sz w:val="20"/>
+              <w:szCs w:val="20"/>
+            </w:rPr>
+            <w:t>0</w:t>
+          </w:r>
+          <w:r>
+            <w:rPr>
+              <w:rStyle w:val="a6"/>
+              <w:rFonts w:ascii="Consolas" w:hAnsi="Consolas" w:cs="Arial"/>
+              <w:sz w:val="20"/>
+              <w:szCs w:val="20"/>
+            </w:rPr>
+            <w:fldChar w:fldCharType="end"/>
+          </w:r>
+          <w:r>
+            <w:rPr>
+              <w:rStyle w:val="a6"/>
+              <w:rFonts w:ascii="Consolas" w:hAnsi="Consolas" w:cs="Arial"/>
+              <w:sz w:val="20"/>
+              <w:szCs w:val="20"/>
+            </w:rPr>
+            <w:t xml:space="preserve"> / </w:t>
+          </w:r>
+          <w:r>
+            <w:rPr>
+              <w:rStyle w:val="a6"/>
+              <w:rFonts w:ascii="Consolas" w:hAnsi="Consolas" w:cs="Arial"/>
+              <w:sz w:val="20"/>
+              <w:szCs w:val="20"/>
+            </w:rPr>
+            <w:fldChar w:fldCharType="begin"/>
+          </w:r>
+          <w:r>
+            <w:rPr>
+              <w:rStyle w:val="a6"/>
+              <w:rFonts w:ascii="Consolas" w:hAnsi="Consolas" w:cs="Arial"/>
+              <w:sz w:val="20"/>
+              <w:szCs w:val="20"/>
+            </w:rPr>
+            <w:instrText xml:space="preserve"> NUMPAGES </w:instrText>
+          </w:r>
+          <w:r>
+            <w:rPr>
+              <w:rStyle w:val="a6"/>
+              <w:rFonts w:ascii="Consolas" w:hAnsi="Consolas" w:cs="Arial"/>
+              <w:sz w:val="20"/>
+              <w:szCs w:val="20"/>
+            </w:rPr>
+            <w:fldChar w:fldCharType="separate"/>
+          </w:r>
+          <w:r>
+            <w:rPr>
+              <w:rStyle w:val="a6"/>
+              <w:rFonts w:ascii="Consolas" w:hAnsi="Consolas" w:cs="Arial"/>
+              <w:noProof/>
+              <w:sz w:val="20"/>
+              <w:szCs w:val="20"/>
+            </w:rPr>
+            <w:t>9</w:t>
+          </w:r>
+          <w:r>
+            <w:rPr>
+              <w:rStyle w:val="a6"/>
+              <w:rFonts w:ascii="Consolas" w:hAnsi="Consolas" w:cs="Arial"/>
+              <w:sz w:val="20"/>
+              <w:szCs w:val="20"/>
+            </w:rPr>
+            <w:fldChar w:fldCharType="end"/>
+          </w:r>
+          <w:r>
+            <w:rPr>
+              <w:rStyle w:val="a6"/>
+              <w:rFonts w:ascii="Consolas" w:hAnsi="Consolas" w:cs="Arial"/>
+              <w:sz w:val="20"/>
+              <w:szCs w:val="20"/>
+            </w:rPr>
+            <w:t xml:space="preserve">  </w:t>
+          </w:r>
         </w:p>
       </w:tc>
     </w:tr>
@@ -9824,7 +12868,7 @@
                               <w:szCs w:val="20"/>
                               <w:lang w:val="en-US"/>
                             </w:rPr>
-                            <w:t>3/13/2025</w:t>
+                            <w:t>3/14/2025</w:t>
                           </w:r>
                           <w:r>
                             <w:rPr>
@@ -10020,7 +13064,7 @@
                         <w:szCs w:val="20"/>
                         <w:lang w:val="en-US"/>
                       </w:rPr>
-                      <w:t>3/13/2025</w:t>
+                      <w:t>3/14/2025</w:t>
                     </w:r>
                     <w:r>
                       <w:rPr>
@@ -10054,6 +13098,456 @@
 </w:hdr>
 </file>
 
+<file path=word/header3.xml><?xml version="1.0" encoding="utf-8"?>
+<w:hdr xmlns:wpc="http://schemas.microsoft.com/office/word/2010/wordprocessingCanvas" xmlns:cx="http://schemas.microsoft.com/office/drawing/2014/chartex" xmlns:mc="http://schemas.openxmlformats.org/markup-compatibility/2006" xmlns:o="urn:schemas-microsoft-com:office:office" xmlns:r="http://schemas.openxmlformats.org/officeDocument/2006/relationships" xmlns:m="http://schemas.openxmlformats.org/officeDocument/2006/math" xmlns:v="urn:schemas-microsoft-com:vml" xmlns:wp14="http://schemas.microsoft.com/office/word/2010/wordprocessingDrawing" xmlns:wp="http://schemas.openxmlformats.org/drawingml/2006/wordprocessingDrawing" xmlns:w10="urn:schemas-microsoft-com:office:word" xmlns:w="http://schemas.openxmlformats.org/wordprocessingml/2006/main" xmlns:w14="http://schemas.microsoft.com/office/word/2010/wordml" xmlns:w15="http://schemas.microsoft.com/office/word/2012/wordml" xmlns:w16se="http://schemas.microsoft.com/office/word/2015/wordml/symex" xmlns:wpg="http://schemas.microsoft.com/office/word/2010/wordprocessingGroup" xmlns:wpi="http://schemas.microsoft.com/office/word/2010/wordprocessingInk" xmlns:wne="http://schemas.microsoft.com/office/word/2006/wordml" xmlns:wps="http://schemas.microsoft.com/office/word/2010/wordprocessingShape" mc:Ignorable="w14 w15 w16se wp14">
+  <w:p>
+    <w:pPr>
+      <w:pStyle w:val="a4"/>
+    </w:pPr>
+    <w:r>
+      <w:rPr>
+        <w:noProof/>
+        <w:lang w:val="ru-RU" w:eastAsia="ru-RU"/>
+      </w:rPr>
+      <mc:AlternateContent>
+        <mc:Choice Requires="wps">
+          <w:drawing>
+            <wp:anchor distT="0" distB="0" distL="114300" distR="114300" simplePos="0" relativeHeight="251660288" behindDoc="0" locked="0" layoutInCell="1" allowOverlap="1" wp14:anchorId="57EDE718" wp14:editId="5CC75863">
+              <wp:simplePos x="0" y="0"/>
+              <wp:positionH relativeFrom="column">
+                <wp:posOffset>-74428</wp:posOffset>
+              </wp:positionH>
+              <wp:positionV relativeFrom="paragraph">
+                <wp:posOffset>679849</wp:posOffset>
+              </wp:positionV>
+              <wp:extent cx="2724150" cy="809625"/>
+              <wp:effectExtent l="0" t="0" r="0" b="3175"/>
+              <wp:wrapNone/>
+              <wp:docPr id="4" name="Rectangle 4"/>
+              <wp:cNvGraphicFramePr>
+                <a:graphicFrameLocks xmlns:a="http://schemas.openxmlformats.org/drawingml/2006/main"/>
+              </wp:cNvGraphicFramePr>
+              <a:graphic xmlns:a="http://schemas.openxmlformats.org/drawingml/2006/main">
+                <a:graphicData uri="http://schemas.microsoft.com/office/word/2010/wordprocessingShape">
+                  <wps:wsp>
+                    <wps:cNvSpPr>
+                      <a:spLocks noChangeArrowheads="1"/>
+                    </wps:cNvSpPr>
+                    <wps:spPr bwMode="auto">
+                      <a:xfrm>
+                        <a:off x="0" y="0"/>
+                        <a:ext cx="2724150" cy="809625"/>
+                      </a:xfrm>
+                      <a:prstGeom prst="rect">
+                        <a:avLst/>
+                      </a:prstGeom>
+                      <a:noFill/>
+                      <a:ln>
+                        <a:noFill/>
+                      </a:ln>
+                      <a:extLst>
+                        <a:ext uri="{909E8E84-426E-40DD-AFC4-6F175D3DCCD1}">
+                          <a14:hiddenFill xmlns:a14="http://schemas.microsoft.com/office/drawing/2010/main">
+                            <a:solidFill>
+                              <a:srgbClr val="FFFFFF"/>
+                            </a:solidFill>
+                          </a14:hiddenFill>
+                        </a:ext>
+                        <a:ext uri="{91240B29-F687-4F45-9708-019B960494DF}">
+                          <a14:hiddenLine xmlns:a14="http://schemas.microsoft.com/office/drawing/2010/main" w="9525">
+                            <a:solidFill>
+                              <a:srgbClr val="000000"/>
+                            </a:solidFill>
+                            <a:miter lim="800000"/>
+                            <a:headEnd/>
+                            <a:tailEnd/>
+                          </a14:hiddenLine>
+                        </a:ext>
+                      </a:extLst>
+                    </wps:spPr>
+                    <wps:txbx>
+                      <w:txbxContent>
+                        <w:p>
+                          <w:pPr>
+                            <w:tabs>
+                              <w:tab w:val="left" w:pos="1430"/>
+                            </w:tabs>
+                            <w:rPr>
+                              <w:rFonts w:ascii="Courier New" w:hAnsi="Courier New" w:cs="Courier New"/>
+                              <w:color w:val="333333"/>
+                              <w:sz w:val="20"/>
+                              <w:szCs w:val="20"/>
+                              <w:lang w:val="en-US"/>
+                            </w:rPr>
+                          </w:pPr>
+                          <w:proofErr w:type="spellStart"/>
+                          <w:r>
+                            <w:rPr>
+                              <w:rFonts w:ascii="Courier New" w:hAnsi="Courier New" w:cs="Courier New"/>
+                              <w:color w:val="333333"/>
+                              <w:sz w:val="20"/>
+                              <w:szCs w:val="20"/>
+                            </w:rPr>
+                            <w:t>Artifact</w:t>
+                          </w:r>
+                          <w:proofErr w:type="spellEnd"/>
+                          <w:r>
+                            <w:rPr>
+                              <w:rFonts w:ascii="Courier New" w:hAnsi="Courier New" w:cs="Courier New"/>
+                              <w:color w:val="333333"/>
+                              <w:sz w:val="20"/>
+                              <w:szCs w:val="20"/>
+                            </w:rPr>
+                            <w:t xml:space="preserve">: </w:t>
+                          </w:r>
+                          <w:r>
+                            <w:rPr>
+                              <w:rFonts w:ascii="Courier New" w:hAnsi="Courier New" w:cs="Courier New"/>
+                              <w:color w:val="333333"/>
+                              <w:sz w:val="20"/>
+                              <w:szCs w:val="20"/>
+                              <w:lang w:val="en-US"/>
+                            </w:rPr>
+                            <w:tab/>
+                          </w:r>
+                          <w:proofErr w:type="spellStart"/>
+                          <w:r>
+                            <w:rPr>
+                              <w:rFonts w:ascii="Courier New" w:hAnsi="Courier New" w:cs="Courier New"/>
+                              <w:color w:val="333333"/>
+                              <w:sz w:val="20"/>
+                              <w:szCs w:val="20"/>
+                            </w:rPr>
+                            <w:t>Test</w:t>
+                          </w:r>
+                          <w:proofErr w:type="spellEnd"/>
+                          <w:r>
+                            <w:rPr>
+                              <w:rFonts w:ascii="Courier New" w:hAnsi="Courier New" w:cs="Courier New"/>
+                              <w:color w:val="333333"/>
+                              <w:sz w:val="20"/>
+                              <w:szCs w:val="20"/>
+                            </w:rPr>
+                            <w:t xml:space="preserve"> </w:t>
+                          </w:r>
+                          <w:proofErr w:type="spellStart"/>
+                          <w:r>
+                            <w:rPr>
+                              <w:rFonts w:ascii="Courier New" w:hAnsi="Courier New" w:cs="Courier New"/>
+                              <w:color w:val="333333"/>
+                              <w:sz w:val="20"/>
+                              <w:szCs w:val="20"/>
+                            </w:rPr>
+                            <w:t>Suite</w:t>
+                          </w:r>
+                          <w:proofErr w:type="spellEnd"/>
+                        </w:p>
+                        <w:p>
+                          <w:pPr>
+                            <w:tabs>
+                              <w:tab w:val="left" w:pos="1430"/>
+                            </w:tabs>
+                            <w:rPr>
+                              <w:rFonts w:ascii="Courier New" w:hAnsi="Courier New" w:cs="Courier New"/>
+                              <w:color w:val="333333"/>
+                              <w:sz w:val="20"/>
+                              <w:szCs w:val="20"/>
+                              <w:lang w:val="en-US"/>
+                            </w:rPr>
+                          </w:pPr>
+                        </w:p>
+                        <w:p>
+                          <w:pPr>
+                            <w:tabs>
+                              <w:tab w:val="left" w:pos="1430"/>
+                            </w:tabs>
+                            <w:rPr>
+                              <w:rFonts w:ascii="Courier New" w:hAnsi="Courier New" w:cs="Courier New"/>
+                              <w:color w:val="333333"/>
+                              <w:sz w:val="20"/>
+                              <w:szCs w:val="20"/>
+                              <w:lang w:val="en-US"/>
+                            </w:rPr>
+                          </w:pPr>
+                          <w:r>
+                            <w:rPr>
+                              <w:rFonts w:ascii="Courier New" w:hAnsi="Courier New" w:cs="Courier New"/>
+                              <w:color w:val="333333"/>
+                              <w:sz w:val="20"/>
+                              <w:szCs w:val="20"/>
+                              <w:lang w:val="en-US"/>
+                            </w:rPr>
+                            <w:t>Date:</w:t>
+                          </w:r>
+                          <w:r>
+                            <w:rPr>
+                              <w:rFonts w:ascii="Courier New" w:hAnsi="Courier New" w:cs="Courier New"/>
+                              <w:color w:val="333333"/>
+                              <w:sz w:val="20"/>
+                              <w:szCs w:val="20"/>
+                              <w:lang w:val="en-US"/>
+                            </w:rPr>
+                            <w:tab/>
+                          </w:r>
+                          <w:r>
+                            <w:rPr>
+                              <w:rFonts w:ascii="Courier New" w:hAnsi="Courier New" w:cs="Courier New"/>
+                              <w:color w:val="333333"/>
+                              <w:sz w:val="20"/>
+                              <w:szCs w:val="20"/>
+                              <w:lang w:val="en-US"/>
+                            </w:rPr>
+                            <w:fldChar w:fldCharType="begin"/>
+                          </w:r>
+                          <w:r>
+                            <w:rPr>
+                              <w:rFonts w:ascii="Courier New" w:hAnsi="Courier New" w:cs="Courier New"/>
+                              <w:color w:val="333333"/>
+                              <w:sz w:val="20"/>
+                              <w:szCs w:val="20"/>
+                              <w:lang w:val="en-US"/>
+                            </w:rPr>
+                            <w:instrText xml:space="preserve"> DATE \@ "M/d/yyyy" </w:instrText>
+                          </w:r>
+                          <w:r>
+                            <w:rPr>
+                              <w:rFonts w:ascii="Courier New" w:hAnsi="Courier New" w:cs="Courier New"/>
+                              <w:color w:val="333333"/>
+                              <w:sz w:val="20"/>
+                              <w:szCs w:val="20"/>
+                              <w:lang w:val="en-US"/>
+                            </w:rPr>
+                            <w:fldChar w:fldCharType="separate"/>
+                          </w:r>
+                          <w:r>
+                            <w:rPr>
+                              <w:rFonts w:ascii="Courier New" w:hAnsi="Courier New" w:cs="Courier New"/>
+                              <w:noProof/>
+                              <w:color w:val="333333"/>
+                              <w:sz w:val="20"/>
+                              <w:szCs w:val="20"/>
+                              <w:lang w:val="en-US"/>
+                            </w:rPr>
+                            <w:t>3/14/2025</w:t>
+                          </w:r>
+                          <w:r>
+                            <w:rPr>
+                              <w:rFonts w:ascii="Courier New" w:hAnsi="Courier New" w:cs="Courier New"/>
+                              <w:color w:val="333333"/>
+                              <w:sz w:val="20"/>
+                              <w:szCs w:val="20"/>
+                              <w:lang w:val="en-US"/>
+                            </w:rPr>
+                            <w:fldChar w:fldCharType="end"/>
+                          </w:r>
+                        </w:p>
+                      </w:txbxContent>
+                    </wps:txbx>
+                    <wps:bodyPr rot="0" vert="horz" wrap="square" lIns="91440" tIns="45720" rIns="91440" bIns="45720" anchor="t" anchorCtr="0" upright="1">
+                      <a:noAutofit/>
+                    </wps:bodyPr>
+                  </wps:wsp>
+                </a:graphicData>
+              </a:graphic>
+              <wp14:sizeRelH relativeFrom="page">
+                <wp14:pctWidth>0</wp14:pctWidth>
+              </wp14:sizeRelH>
+              <wp14:sizeRelV relativeFrom="page">
+                <wp14:pctHeight>0</wp14:pctHeight>
+              </wp14:sizeRelV>
+            </wp:anchor>
+          </w:drawing>
+        </mc:Choice>
+        <mc:Fallback>
+          <w:pict>
+            <v:rect w14:anchorId="57EDE718" id="Rectangle 4" o:spid="_x0000_s1027" style="position:absolute;margin-left:-5.85pt;margin-top:53.55pt;width:214.5pt;height:63.75pt;z-index:251660288;visibility:visible;mso-wrap-style:square;mso-width-percent:0;mso-height-percent:0;mso-wrap-distance-left:9pt;mso-wrap-distance-top:0;mso-wrap-distance-right:9pt;mso-wrap-distance-bottom:0;mso-position-horizontal:absolute;mso-position-horizontal-relative:text;mso-position-vertical:absolute;mso-position-vertical-relative:text;mso-width-percent:0;mso-height-percent:0;mso-width-relative:page;mso-height-relative:page;v-text-anchor:top" o:gfxdata="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" filled="f" stroked="f">
+              <v:textbox>
+                <w:txbxContent>
+                  <w:p>
+                    <w:pPr>
+                      <w:tabs>
+                        <w:tab w:val="left" w:pos="1430"/>
+                      </w:tabs>
+                      <w:rPr>
+                        <w:rFonts w:ascii="Courier New" w:hAnsi="Courier New" w:cs="Courier New"/>
+                        <w:color w:val="333333"/>
+                        <w:sz w:val="20"/>
+                        <w:szCs w:val="20"/>
+                        <w:lang w:val="en-US"/>
+                      </w:rPr>
+                    </w:pPr>
+                    <w:proofErr w:type="spellStart"/>
+                    <w:r>
+                      <w:rPr>
+                        <w:rFonts w:ascii="Courier New" w:hAnsi="Courier New" w:cs="Courier New"/>
+                        <w:color w:val="333333"/>
+                        <w:sz w:val="20"/>
+                        <w:szCs w:val="20"/>
+                      </w:rPr>
+                      <w:t>Artifact</w:t>
+                    </w:r>
+                    <w:proofErr w:type="spellEnd"/>
+                    <w:r>
+                      <w:rPr>
+                        <w:rFonts w:ascii="Courier New" w:hAnsi="Courier New" w:cs="Courier New"/>
+                        <w:color w:val="333333"/>
+                        <w:sz w:val="20"/>
+                        <w:szCs w:val="20"/>
+                      </w:rPr>
+                      <w:t xml:space="preserve">: </w:t>
+                    </w:r>
+                    <w:r>
+                      <w:rPr>
+                        <w:rFonts w:ascii="Courier New" w:hAnsi="Courier New" w:cs="Courier New"/>
+                        <w:color w:val="333333"/>
+                        <w:sz w:val="20"/>
+                        <w:szCs w:val="20"/>
+                        <w:lang w:val="en-US"/>
+                      </w:rPr>
+                      <w:tab/>
+                    </w:r>
+                    <w:proofErr w:type="spellStart"/>
+                    <w:r>
+                      <w:rPr>
+                        <w:rFonts w:ascii="Courier New" w:hAnsi="Courier New" w:cs="Courier New"/>
+                        <w:color w:val="333333"/>
+                        <w:sz w:val="20"/>
+                        <w:szCs w:val="20"/>
+                      </w:rPr>
+                      <w:t>Test</w:t>
+                    </w:r>
+                    <w:proofErr w:type="spellEnd"/>
+                    <w:r>
+                      <w:rPr>
+                        <w:rFonts w:ascii="Courier New" w:hAnsi="Courier New" w:cs="Courier New"/>
+                        <w:color w:val="333333"/>
+                        <w:sz w:val="20"/>
+                        <w:szCs w:val="20"/>
+                      </w:rPr>
+                      <w:t xml:space="preserve"> </w:t>
+                    </w:r>
+                    <w:proofErr w:type="spellStart"/>
+                    <w:r>
+                      <w:rPr>
+                        <w:rFonts w:ascii="Courier New" w:hAnsi="Courier New" w:cs="Courier New"/>
+                        <w:color w:val="333333"/>
+                        <w:sz w:val="20"/>
+                        <w:szCs w:val="20"/>
+                      </w:rPr>
+                      <w:t>Suite</w:t>
+                    </w:r>
+                    <w:proofErr w:type="spellEnd"/>
+                  </w:p>
+                  <w:p>
+                    <w:pPr>
+                      <w:tabs>
+                        <w:tab w:val="left" w:pos="1430"/>
+                      </w:tabs>
+                      <w:rPr>
+                        <w:rFonts w:ascii="Courier New" w:hAnsi="Courier New" w:cs="Courier New"/>
+                        <w:color w:val="333333"/>
+                        <w:sz w:val="20"/>
+                        <w:szCs w:val="20"/>
+                        <w:lang w:val="en-US"/>
+                      </w:rPr>
+                    </w:pPr>
+                  </w:p>
+                  <w:p>
+                    <w:pPr>
+                      <w:tabs>
+                        <w:tab w:val="left" w:pos="1430"/>
+                      </w:tabs>
+                      <w:rPr>
+                        <w:rFonts w:ascii="Courier New" w:hAnsi="Courier New" w:cs="Courier New"/>
+                        <w:color w:val="333333"/>
+                        <w:sz w:val="20"/>
+                        <w:szCs w:val="20"/>
+                        <w:lang w:val="en-US"/>
+                      </w:rPr>
+                    </w:pPr>
+                    <w:r>
+                      <w:rPr>
+                        <w:rFonts w:ascii="Courier New" w:hAnsi="Courier New" w:cs="Courier New"/>
+                        <w:color w:val="333333"/>
+                        <w:sz w:val="20"/>
+                        <w:szCs w:val="20"/>
+                        <w:lang w:val="en-US"/>
+                      </w:rPr>
+                      <w:t>Date:</w:t>
+                    </w:r>
+                    <w:r>
+                      <w:rPr>
+                        <w:rFonts w:ascii="Courier New" w:hAnsi="Courier New" w:cs="Courier New"/>
+                        <w:color w:val="333333"/>
+                        <w:sz w:val="20"/>
+                        <w:szCs w:val="20"/>
+                        <w:lang w:val="en-US"/>
+                      </w:rPr>
+                      <w:tab/>
+                    </w:r>
+                    <w:r>
+                      <w:rPr>
+                        <w:rFonts w:ascii="Courier New" w:hAnsi="Courier New" w:cs="Courier New"/>
+                        <w:color w:val="333333"/>
+                        <w:sz w:val="20"/>
+                        <w:szCs w:val="20"/>
+                        <w:lang w:val="en-US"/>
+                      </w:rPr>
+                      <w:fldChar w:fldCharType="begin"/>
+                    </w:r>
+                    <w:r>
+                      <w:rPr>
+                        <w:rFonts w:ascii="Courier New" w:hAnsi="Courier New" w:cs="Courier New"/>
+                        <w:color w:val="333333"/>
+                        <w:sz w:val="20"/>
+                        <w:szCs w:val="20"/>
+                        <w:lang w:val="en-US"/>
+                      </w:rPr>
+                      <w:instrText xml:space="preserve"> DATE \@ "M/d/yyyy" </w:instrText>
+                    </w:r>
+                    <w:r>
+                      <w:rPr>
+                        <w:rFonts w:ascii="Courier New" w:hAnsi="Courier New" w:cs="Courier New"/>
+                        <w:color w:val="333333"/>
+                        <w:sz w:val="20"/>
+                        <w:szCs w:val="20"/>
+                        <w:lang w:val="en-US"/>
+                      </w:rPr>
+                      <w:fldChar w:fldCharType="separate"/>
+                    </w:r>
+                    <w:r>
+                      <w:rPr>
+                        <w:rFonts w:ascii="Courier New" w:hAnsi="Courier New" w:cs="Courier New"/>
+                        <w:noProof/>
+                        <w:color w:val="333333"/>
+                        <w:sz w:val="20"/>
+                        <w:szCs w:val="20"/>
+                        <w:lang w:val="en-US"/>
+                      </w:rPr>
+                      <w:t>3/14/2025</w:t>
+                    </w:r>
+                    <w:r>
+                      <w:rPr>
+                        <w:rFonts w:ascii="Courier New" w:hAnsi="Courier New" w:cs="Courier New"/>
+                        <w:color w:val="333333"/>
+                        <w:sz w:val="20"/>
+                        <w:szCs w:val="20"/>
+                        <w:lang w:val="en-US"/>
+                      </w:rPr>
+                      <w:fldChar w:fldCharType="end"/>
+                    </w:r>
+                  </w:p>
+                </w:txbxContent>
+              </v:textbox>
+            </v:rect>
+          </w:pict>
+        </mc:Fallback>
+      </mc:AlternateContent>
+    </w:r>
+  </w:p>
+</w:hdr>
+</file>
+
 <file path=word/numbering.xml><?xml version="1.0" encoding="utf-8"?>
 <w:numbering xmlns:wpc="http://schemas.microsoft.com/office/word/2010/wordprocessingCanvas" xmlns:cx="http://schemas.microsoft.com/office/drawing/2014/chartex" xmlns:mc="http://schemas.openxmlformats.org/markup-compatibility/2006" xmlns:o="urn:schemas-microsoft-com:office:office" xmlns:r="http://schemas.openxmlformats.org/officeDocument/2006/relationships" xmlns:m="http://schemas.openxmlformats.org/officeDocument/2006/math" xmlns:v="urn:schemas-microsoft-com:vml" xmlns:wp14="http://schemas.microsoft.com/office/word/2010/wordprocessingDrawing" xmlns:wp="http://schemas.openxmlformats.org/drawingml/2006/wordprocessingDrawing" xmlns:w10="urn:schemas-microsoft-com:office:word" xmlns:w="http://schemas.openxmlformats.org/wordprocessingml/2006/main" xmlns:w14="http://schemas.microsoft.com/office/word/2010/wordml" xmlns:w15="http://schemas.microsoft.com/office/word/2012/wordml" xmlns:w16se="http://schemas.microsoft.com/office/word/2015/wordml/symex" xmlns:wpg="http://schemas.microsoft.com/office/word/2010/wordprocessingGroup" xmlns:wpi="http://schemas.microsoft.com/office/word/2010/wordprocessingInk" xmlns:wne="http://schemas.microsoft.com/office/word/2006/wordml" xmlns:wps="http://schemas.microsoft.com/office/word/2010/wordprocessingShape" mc:Ignorable="w14 w15 w16se wp14">
   <w:abstractNum w:abstractNumId="0" w15:restartNumberingAfterBreak="0">
@@ -10235,6 +13729,95 @@
     </w:lvl>
   </w:abstractNum>
   <w:abstractNum w:abstractNumId="2" w15:restartNumberingAfterBreak="0">
+    <w:nsid w:val="09C44B55"/>
+    <w:multiLevelType w:val="hybridMultilevel"/>
+    <w:tmpl w:val="62DCEB3C"/>
+    <w:lvl w:ilvl="0" w:tplc="0419000F">
+      <w:start w:val="1"/>
+      <w:numFmt w:val="decimal"/>
+      <w:lvlText w:val="%1."/>
+      <w:lvlJc w:val="left"/>
+      <w:pPr>
+        <w:ind w:left="720" w:hanging="360"/>
+      </w:pPr>
+      <w:rPr>
+        <w:rFonts w:hint="default"/>
+      </w:rPr>
+    </w:lvl>
+    <w:lvl w:ilvl="1" w:tplc="04190019" w:tentative="1">
+      <w:start w:val="1"/>
+      <w:numFmt w:val="lowerLetter"/>
+      <w:lvlText w:val="%2."/>
+      <w:lvlJc w:val="left"/>
+      <w:pPr>
+        <w:ind w:left="1440" w:hanging="360"/>
+      </w:pPr>
+    </w:lvl>
+    <w:lvl w:ilvl="2" w:tplc="0419001B" w:tentative="1">
+      <w:start w:val="1"/>
+      <w:numFmt w:val="lowerRoman"/>
+      <w:lvlText w:val="%3."/>
+      <w:lvlJc w:val="right"/>
+      <w:pPr>
+        <w:ind w:left="2160" w:hanging="180"/>
+      </w:pPr>
+    </w:lvl>
+    <w:lvl w:ilvl="3" w:tplc="0419000F" w:tentative="1">
+      <w:start w:val="1"/>
+      <w:numFmt w:val="decimal"/>
+      <w:lvlText w:val="%4."/>
+      <w:lvlJc w:val="left"/>
+      <w:pPr>
+        <w:ind w:left="2880" w:hanging="360"/>
+      </w:pPr>
+    </w:lvl>
+    <w:lvl w:ilvl="4" w:tplc="04190019" w:tentative="1">
+      <w:start w:val="1"/>
+      <w:numFmt w:val="lowerLetter"/>
+      <w:lvlText w:val="%5."/>
+      <w:lvlJc w:val="left"/>
+      <w:pPr>
+        <w:ind w:left="3600" w:hanging="360"/>
+      </w:pPr>
+    </w:lvl>
+    <w:lvl w:ilvl="5" w:tplc="0419001B" w:tentative="1">
+      <w:start w:val="1"/>
+      <w:numFmt w:val="lowerRoman"/>
+      <w:lvlText w:val="%6."/>
+      <w:lvlJc w:val="right"/>
+      <w:pPr>
+        <w:ind w:left="4320" w:hanging="180"/>
+      </w:pPr>
+    </w:lvl>
+    <w:lvl w:ilvl="6" w:tplc="0419000F" w:tentative="1">
+      <w:start w:val="1"/>
+      <w:numFmt w:val="decimal"/>
+      <w:lvlText w:val="%7."/>
+      <w:lvlJc w:val="left"/>
+      <w:pPr>
+        <w:ind w:left="5040" w:hanging="360"/>
+      </w:pPr>
+    </w:lvl>
+    <w:lvl w:ilvl="7" w:tplc="04190019" w:tentative="1">
+      <w:start w:val="1"/>
+      <w:numFmt w:val="lowerLetter"/>
+      <w:lvlText w:val="%8."/>
+      <w:lvlJc w:val="left"/>
+      <w:pPr>
+        <w:ind w:left="5760" w:hanging="360"/>
+      </w:pPr>
+    </w:lvl>
+    <w:lvl w:ilvl="8" w:tplc="0419001B" w:tentative="1">
+      <w:start w:val="1"/>
+      <w:numFmt w:val="lowerRoman"/>
+      <w:lvlText w:val="%9."/>
+      <w:lvlJc w:val="right"/>
+      <w:pPr>
+        <w:ind w:left="6480" w:hanging="180"/>
+      </w:pPr>
+    </w:lvl>
+  </w:abstractNum>
+  <w:abstractNum w:abstractNumId="3" w15:restartNumberingAfterBreak="0">
     <w:nsid w:val="0F5A2E09"/>
     <w:multiLevelType w:val="hybridMultilevel"/>
     <w:tmpl w:val="EB96970A"/>
@@ -10323,7 +13906,7 @@
       </w:pPr>
     </w:lvl>
   </w:abstractNum>
-  <w:abstractNum w:abstractNumId="3" w15:restartNumberingAfterBreak="0">
+  <w:abstractNum w:abstractNumId="4" w15:restartNumberingAfterBreak="0">
     <w:nsid w:val="1F164187"/>
     <w:multiLevelType w:val="hybridMultilevel"/>
     <w:tmpl w:val="3D5EAE36"/>
@@ -10412,7 +13995,96 @@
       </w:pPr>
     </w:lvl>
   </w:abstractNum>
-  <w:abstractNum w:abstractNumId="4" w15:restartNumberingAfterBreak="0">
+  <w:abstractNum w:abstractNumId="5" w15:restartNumberingAfterBreak="0">
+    <w:nsid w:val="216014EB"/>
+    <w:multiLevelType w:val="hybridMultilevel"/>
+    <w:tmpl w:val="62DCEB3C"/>
+    <w:lvl w:ilvl="0" w:tplc="0419000F">
+      <w:start w:val="1"/>
+      <w:numFmt w:val="decimal"/>
+      <w:lvlText w:val="%1."/>
+      <w:lvlJc w:val="left"/>
+      <w:pPr>
+        <w:ind w:left="720" w:hanging="360"/>
+      </w:pPr>
+      <w:rPr>
+        <w:rFonts w:hint="default"/>
+      </w:rPr>
+    </w:lvl>
+    <w:lvl w:ilvl="1" w:tplc="04190019" w:tentative="1">
+      <w:start w:val="1"/>
+      <w:numFmt w:val="lowerLetter"/>
+      <w:lvlText w:val="%2."/>
+      <w:lvlJc w:val="left"/>
+      <w:pPr>
+        <w:ind w:left="1440" w:hanging="360"/>
+      </w:pPr>
+    </w:lvl>
+    <w:lvl w:ilvl="2" w:tplc="0419001B" w:tentative="1">
+      <w:start w:val="1"/>
+      <w:numFmt w:val="lowerRoman"/>
+      <w:lvlText w:val="%3."/>
+      <w:lvlJc w:val="right"/>
+      <w:pPr>
+        <w:ind w:left="2160" w:hanging="180"/>
+      </w:pPr>
+    </w:lvl>
+    <w:lvl w:ilvl="3" w:tplc="0419000F" w:tentative="1">
+      <w:start w:val="1"/>
+      <w:numFmt w:val="decimal"/>
+      <w:lvlText w:val="%4."/>
+      <w:lvlJc w:val="left"/>
+      <w:pPr>
+        <w:ind w:left="2880" w:hanging="360"/>
+      </w:pPr>
+    </w:lvl>
+    <w:lvl w:ilvl="4" w:tplc="04190019" w:tentative="1">
+      <w:start w:val="1"/>
+      <w:numFmt w:val="lowerLetter"/>
+      <w:lvlText w:val="%5."/>
+      <w:lvlJc w:val="left"/>
+      <w:pPr>
+        <w:ind w:left="3600" w:hanging="360"/>
+      </w:pPr>
+    </w:lvl>
+    <w:lvl w:ilvl="5" w:tplc="0419001B" w:tentative="1">
+      <w:start w:val="1"/>
+      <w:numFmt w:val="lowerRoman"/>
+      <w:lvlText w:val="%6."/>
+      <w:lvlJc w:val="right"/>
+      <w:pPr>
+        <w:ind w:left="4320" w:hanging="180"/>
+      </w:pPr>
+    </w:lvl>
+    <w:lvl w:ilvl="6" w:tplc="0419000F" w:tentative="1">
+      <w:start w:val="1"/>
+      <w:numFmt w:val="decimal"/>
+      <w:lvlText w:val="%7."/>
+      <w:lvlJc w:val="left"/>
+      <w:pPr>
+        <w:ind w:left="5040" w:hanging="360"/>
+      </w:pPr>
+    </w:lvl>
+    <w:lvl w:ilvl="7" w:tplc="04190019" w:tentative="1">
+      <w:start w:val="1"/>
+      <w:numFmt w:val="lowerLetter"/>
+      <w:lvlText w:val="%8."/>
+      <w:lvlJc w:val="left"/>
+      <w:pPr>
+        <w:ind w:left="5760" w:hanging="360"/>
+      </w:pPr>
+    </w:lvl>
+    <w:lvl w:ilvl="8" w:tplc="0419001B" w:tentative="1">
+      <w:start w:val="1"/>
+      <w:numFmt w:val="lowerRoman"/>
+      <w:lvlText w:val="%9."/>
+      <w:lvlJc w:val="right"/>
+      <w:pPr>
+        <w:ind w:left="6480" w:hanging="180"/>
+      </w:pPr>
+    </w:lvl>
+  </w:abstractNum>
+  <w:abstractNum w:abstractNumId="6" w15:restartNumberingAfterBreak="0">
     <w:nsid w:val="240F7DA4"/>
     <w:multiLevelType w:val="hybridMultilevel"/>
     <w:tmpl w:val="3CD053BE"/>
@@ -10501,7 +14173,7 @@
       </w:pPr>
     </w:lvl>
   </w:abstractNum>
-  <w:abstractNum w:abstractNumId="5" w15:restartNumberingAfterBreak="0">
+  <w:abstractNum w:abstractNumId="7" w15:restartNumberingAfterBreak="0">
     <w:nsid w:val="2B3F5A62"/>
     <w:multiLevelType w:val="hybridMultilevel"/>
     <w:tmpl w:val="FDE83C44"/>
@@ -10590,7 +14262,7 @@
       </w:pPr>
     </w:lvl>
   </w:abstractNum>
-  <w:abstractNum w:abstractNumId="6" w15:restartNumberingAfterBreak="0">
+  <w:abstractNum w:abstractNumId="8" w15:restartNumberingAfterBreak="0">
     <w:nsid w:val="2CE100F0"/>
     <w:multiLevelType w:val="hybridMultilevel"/>
     <w:tmpl w:val="363612FC"/>
@@ -10679,7 +14351,7 @@
       </w:pPr>
     </w:lvl>
   </w:abstractNum>
-  <w:abstractNum w:abstractNumId="7" w15:restartNumberingAfterBreak="0">
+  <w:abstractNum w:abstractNumId="9" w15:restartNumberingAfterBreak="0">
     <w:nsid w:val="2F2A2A2D"/>
     <w:multiLevelType w:val="hybridMultilevel"/>
     <w:tmpl w:val="235CE2A0"/>
@@ -10768,7 +14440,7 @@
       </w:pPr>
     </w:lvl>
   </w:abstractNum>
-  <w:abstractNum w:abstractNumId="8" w15:restartNumberingAfterBreak="0">
+  <w:abstractNum w:abstractNumId="10" w15:restartNumberingAfterBreak="0">
     <w:nsid w:val="30CF2238"/>
     <w:multiLevelType w:val="hybridMultilevel"/>
     <w:tmpl w:val="C5422ECE"/>
@@ -10857,7 +14529,7 @@
       </w:pPr>
     </w:lvl>
   </w:abstractNum>
-  <w:abstractNum w:abstractNumId="9" w15:restartNumberingAfterBreak="0">
+  <w:abstractNum w:abstractNumId="11" w15:restartNumberingAfterBreak="0">
     <w:nsid w:val="35566BEC"/>
     <w:multiLevelType w:val="hybridMultilevel"/>
     <w:tmpl w:val="E594F1AA"/>
@@ -10946,7 +14618,7 @@
       </w:pPr>
     </w:lvl>
   </w:abstractNum>
-  <w:abstractNum w:abstractNumId="10" w15:restartNumberingAfterBreak="0">
+  <w:abstractNum w:abstractNumId="12" w15:restartNumberingAfterBreak="0">
     <w:nsid w:val="361502E8"/>
     <w:multiLevelType w:val="hybridMultilevel"/>
     <w:tmpl w:val="89E6B8B2"/>
@@ -11035,7 +14707,7 @@
       </w:pPr>
     </w:lvl>
   </w:abstractNum>
-  <w:abstractNum w:abstractNumId="11" w15:restartNumberingAfterBreak="0">
+  <w:abstractNum w:abstractNumId="13" w15:restartNumberingAfterBreak="0">
     <w:nsid w:val="377A0EB4"/>
     <w:multiLevelType w:val="hybridMultilevel"/>
     <w:tmpl w:val="A24007D0"/>
@@ -11148,7 +14820,7 @@
       </w:rPr>
     </w:lvl>
   </w:abstractNum>
-  <w:abstractNum w:abstractNumId="12" w15:restartNumberingAfterBreak="0">
+  <w:abstractNum w:abstractNumId="14" w15:restartNumberingAfterBreak="0">
     <w:nsid w:val="3A4E798B"/>
     <w:multiLevelType w:val="hybridMultilevel"/>
     <w:tmpl w:val="D81A1CF6"/>
@@ -11237,7 +14909,7 @@
       </w:pPr>
     </w:lvl>
   </w:abstractNum>
-  <w:abstractNum w:abstractNumId="13" w15:restartNumberingAfterBreak="0">
+  <w:abstractNum w:abstractNumId="15" w15:restartNumberingAfterBreak="0">
     <w:nsid w:val="3A895C53"/>
     <w:multiLevelType w:val="hybridMultilevel"/>
     <w:tmpl w:val="6A8632D2"/>
@@ -11350,7 +15022,7 @@
       </w:rPr>
     </w:lvl>
   </w:abstractNum>
-  <w:abstractNum w:abstractNumId="14" w15:restartNumberingAfterBreak="0">
+  <w:abstractNum w:abstractNumId="16" w15:restartNumberingAfterBreak="0">
     <w:nsid w:val="3C9A2DC0"/>
     <w:multiLevelType w:val="hybridMultilevel"/>
     <w:tmpl w:val="3CD053BE"/>
@@ -11439,7 +15111,7 @@
       </w:pPr>
     </w:lvl>
   </w:abstractNum>
-  <w:abstractNum w:abstractNumId="15" w15:restartNumberingAfterBreak="0">
+  <w:abstractNum w:abstractNumId="17" w15:restartNumberingAfterBreak="0">
     <w:nsid w:val="3CD85FC9"/>
     <w:multiLevelType w:val="hybridMultilevel"/>
     <w:tmpl w:val="4CA837BC"/>
@@ -11528,7 +15200,7 @@
       </w:pPr>
     </w:lvl>
   </w:abstractNum>
-  <w:abstractNum w:abstractNumId="16" w15:restartNumberingAfterBreak="0">
+  <w:abstractNum w:abstractNumId="18" w15:restartNumberingAfterBreak="0">
     <w:nsid w:val="3E417152"/>
     <w:multiLevelType w:val="hybridMultilevel"/>
     <w:tmpl w:val="E108978E"/>
@@ -11617,7 +15289,7 @@
       </w:pPr>
     </w:lvl>
   </w:abstractNum>
-  <w:abstractNum w:abstractNumId="17" w15:restartNumberingAfterBreak="0">
+  <w:abstractNum w:abstractNumId="19" w15:restartNumberingAfterBreak="0">
     <w:nsid w:val="444371D1"/>
     <w:multiLevelType w:val="hybridMultilevel"/>
     <w:tmpl w:val="7E6A0AEC"/>
@@ -11706,7 +15378,7 @@
       </w:pPr>
     </w:lvl>
   </w:abstractNum>
-  <w:abstractNum w:abstractNumId="18" w15:restartNumberingAfterBreak="0">
+  <w:abstractNum w:abstractNumId="20" w15:restartNumberingAfterBreak="0">
     <w:nsid w:val="4C005E72"/>
     <w:multiLevelType w:val="hybridMultilevel"/>
     <w:tmpl w:val="3CD053BE"/>
@@ -11795,7 +15467,185 @@
       </w:pPr>
     </w:lvl>
   </w:abstractNum>
-  <w:abstractNum w:abstractNumId="19" w15:restartNumberingAfterBreak="0">
+  <w:abstractNum w:abstractNumId="21" w15:restartNumberingAfterBreak="0">
+    <w:nsid w:val="4EB3768D"/>
+    <w:multiLevelType w:val="hybridMultilevel"/>
+    <w:tmpl w:val="62DCEB3C"/>
+    <w:lvl w:ilvl="0" w:tplc="0419000F">
+      <w:start w:val="1"/>
+      <w:numFmt w:val="decimal"/>
+      <w:lvlText w:val="%1."/>
+      <w:lvlJc w:val="left"/>
+      <w:pPr>
+        <w:ind w:left="720" w:hanging="360"/>
+      </w:pPr>
+      <w:rPr>
+        <w:rFonts w:hint="default"/>
+      </w:rPr>
+    </w:lvl>
+    <w:lvl w:ilvl="1" w:tplc="04190019" w:tentative="1">
+      <w:start w:val="1"/>
+      <w:numFmt w:val="lowerLetter"/>
+      <w:lvlText w:val="%2."/>
+      <w:lvlJc w:val="left"/>
+      <w:pPr>
+        <w:ind w:left="1440" w:hanging="360"/>
+      </w:pPr>
+    </w:lvl>
+    <w:lvl w:ilvl="2" w:tplc="0419001B" w:tentative="1">
+      <w:start w:val="1"/>
+      <w:numFmt w:val="lowerRoman"/>
+      <w:lvlText w:val="%3."/>
+      <w:lvlJc w:val="right"/>
+      <w:pPr>
+        <w:ind w:left="2160" w:hanging="180"/>
+      </w:pPr>
+    </w:lvl>
+    <w:lvl w:ilvl="3" w:tplc="0419000F" w:tentative="1">
+      <w:start w:val="1"/>
+      <w:numFmt w:val="decimal"/>
+      <w:lvlText w:val="%4."/>
+      <w:lvlJc w:val="left"/>
+      <w:pPr>
+        <w:ind w:left="2880" w:hanging="360"/>
+      </w:pPr>
+    </w:lvl>
+    <w:lvl w:ilvl="4" w:tplc="04190019" w:tentative="1">
+      <w:start w:val="1"/>
+      <w:numFmt w:val="lowerLetter"/>
+      <w:lvlText w:val="%5."/>
+      <w:lvlJc w:val="left"/>
+      <w:pPr>
+        <w:ind w:left="3600" w:hanging="360"/>
+      </w:pPr>
+    </w:lvl>
+    <w:lvl w:ilvl="5" w:tplc="0419001B" w:tentative="1">
+      <w:start w:val="1"/>
+      <w:numFmt w:val="lowerRoman"/>
+      <w:lvlText w:val="%6."/>
+      <w:lvlJc w:val="right"/>
+      <w:pPr>
+        <w:ind w:left="4320" w:hanging="180"/>
+      </w:pPr>
+    </w:lvl>
+    <w:lvl w:ilvl="6" w:tplc="0419000F" w:tentative="1">
+      <w:start w:val="1"/>
+      <w:numFmt w:val="decimal"/>
+      <w:lvlText w:val="%7."/>
+      <w:lvlJc w:val="left"/>
+      <w:pPr>
+        <w:ind w:left="5040" w:hanging="360"/>
+      </w:pPr>
+    </w:lvl>
+    <w:lvl w:ilvl="7" w:tplc="04190019" w:tentative="1">
+      <w:start w:val="1"/>
+      <w:numFmt w:val="lowerLetter"/>
+      <w:lvlText w:val="%8."/>
+      <w:lvlJc w:val="left"/>
+      <w:pPr>
+        <w:ind w:left="5760" w:hanging="360"/>
+      </w:pPr>
+    </w:lvl>
+    <w:lvl w:ilvl="8" w:tplc="0419001B" w:tentative="1">
+      <w:start w:val="1"/>
+      <w:numFmt w:val="lowerRoman"/>
+      <w:lvlText w:val="%9."/>
+      <w:lvlJc w:val="right"/>
+      <w:pPr>
+        <w:ind w:left="6480" w:hanging="180"/>
+      </w:pPr>
+    </w:lvl>
+  </w:abstractNum>
+  <w:abstractNum w:abstractNumId="22" w15:restartNumberingAfterBreak="0">
+    <w:nsid w:val="4FB87ACF"/>
+    <w:multiLevelType w:val="hybridMultilevel"/>
+    <w:tmpl w:val="62DCEB3C"/>
+    <w:lvl w:ilvl="0" w:tplc="0419000F">
+      <w:start w:val="1"/>
+      <w:numFmt w:val="decimal"/>
+      <w:lvlText w:val="%1."/>
+      <w:lvlJc w:val="left"/>
+      <w:pPr>
+        <w:ind w:left="720" w:hanging="360"/>
+      </w:pPr>
+      <w:rPr>
+        <w:rFonts w:hint="default"/>
+      </w:rPr>
+    </w:lvl>
+    <w:lvl w:ilvl="1" w:tplc="04190019" w:tentative="1">
+      <w:start w:val="1"/>
+      <w:numFmt w:val="lowerLetter"/>
+      <w:lvlText w:val="%2."/>
+      <w:lvlJc w:val="left"/>
+      <w:pPr>
+        <w:ind w:left="1440" w:hanging="360"/>
+      </w:pPr>
+    </w:lvl>
+    <w:lvl w:ilvl="2" w:tplc="0419001B" w:tentative="1">
+      <w:start w:val="1"/>
+      <w:numFmt w:val="lowerRoman"/>
+      <w:lvlText w:val="%3."/>
+      <w:lvlJc w:val="right"/>
+      <w:pPr>
+        <w:ind w:left="2160" w:hanging="180"/>
+      </w:pPr>
+    </w:lvl>
+    <w:lvl w:ilvl="3" w:tplc="0419000F" w:tentative="1">
+      <w:start w:val="1"/>
+      <w:numFmt w:val="decimal"/>
+      <w:lvlText w:val="%4."/>
+      <w:lvlJc w:val="left"/>
+      <w:pPr>
+        <w:ind w:left="2880" w:hanging="360"/>
+      </w:pPr>
+    </w:lvl>
+    <w:lvl w:ilvl="4" w:tplc="04190019" w:tentative="1">
+      <w:start w:val="1"/>
+      <w:numFmt w:val="lowerLetter"/>
+      <w:lvlText w:val="%5."/>
+      <w:lvlJc w:val="left"/>
+      <w:pPr>
+        <w:ind w:left="3600" w:hanging="360"/>
+      </w:pPr>
+    </w:lvl>
+    <w:lvl w:ilvl="5" w:tplc="0419001B" w:tentative="1">
+      <w:start w:val="1"/>
+      <w:numFmt w:val="lowerRoman"/>
+      <w:lvlText w:val="%6."/>
+      <w:lvlJc w:val="right"/>
+      <w:pPr>
+        <w:ind w:left="4320" w:hanging="180"/>
+      </w:pPr>
+    </w:lvl>
+    <w:lvl w:ilvl="6" w:tplc="0419000F" w:tentative="1">
+      <w:start w:val="1"/>
+      <w:numFmt w:val="decimal"/>
+      <w:lvlText w:val="%7."/>
+      <w:lvlJc w:val="left"/>
+      <w:pPr>
+        <w:ind w:left="5040" w:hanging="360"/>
+      </w:pPr>
+    </w:lvl>
+    <w:lvl w:ilvl="7" w:tplc="04190019" w:tentative="1">
+      <w:start w:val="1"/>
+      <w:numFmt w:val="lowerLetter"/>
+      <w:lvlText w:val="%8."/>
+      <w:lvlJc w:val="left"/>
+      <w:pPr>
+        <w:ind w:left="5760" w:hanging="360"/>
+      </w:pPr>
+    </w:lvl>
+    <w:lvl w:ilvl="8" w:tplc="0419001B" w:tentative="1">
+      <w:start w:val="1"/>
+      <w:numFmt w:val="lowerRoman"/>
+      <w:lvlText w:val="%9."/>
+      <w:lvlJc w:val="right"/>
+      <w:pPr>
+        <w:ind w:left="6480" w:hanging="180"/>
+      </w:pPr>
+    </w:lvl>
+  </w:abstractNum>
+  <w:abstractNum w:abstractNumId="23" w15:restartNumberingAfterBreak="0">
     <w:nsid w:val="53D73066"/>
     <w:multiLevelType w:val="hybridMultilevel"/>
     <w:tmpl w:val="3CD053BE"/>
@@ -11884,7 +15734,7 @@
       </w:pPr>
     </w:lvl>
   </w:abstractNum>
-  <w:abstractNum w:abstractNumId="20" w15:restartNumberingAfterBreak="0">
+  <w:abstractNum w:abstractNumId="24" w15:restartNumberingAfterBreak="0">
     <w:nsid w:val="557A654C"/>
     <w:multiLevelType w:val="hybridMultilevel"/>
     <w:tmpl w:val="3CD053BE"/>
@@ -11973,7 +15823,7 @@
       </w:pPr>
     </w:lvl>
   </w:abstractNum>
-  <w:abstractNum w:abstractNumId="21" w15:restartNumberingAfterBreak="0">
+  <w:abstractNum w:abstractNumId="25" w15:restartNumberingAfterBreak="0">
     <w:nsid w:val="56C215B1"/>
     <w:multiLevelType w:val="hybridMultilevel"/>
     <w:tmpl w:val="85A2164E"/>
@@ -12063,7 +15913,7 @@
       </w:pPr>
     </w:lvl>
   </w:abstractNum>
-  <w:abstractNum w:abstractNumId="22" w15:restartNumberingAfterBreak="0">
+  <w:abstractNum w:abstractNumId="26" w15:restartNumberingAfterBreak="0">
     <w:nsid w:val="57866929"/>
     <w:multiLevelType w:val="hybridMultilevel"/>
     <w:tmpl w:val="3CD053BE"/>
@@ -12152,7 +16002,7 @@
       </w:pPr>
     </w:lvl>
   </w:abstractNum>
-  <w:abstractNum w:abstractNumId="23" w15:restartNumberingAfterBreak="0">
+  <w:abstractNum w:abstractNumId="27" w15:restartNumberingAfterBreak="0">
     <w:nsid w:val="61A66DE3"/>
     <w:multiLevelType w:val="hybridMultilevel"/>
     <w:tmpl w:val="1970271A"/>
@@ -12241,7 +16091,7 @@
       </w:pPr>
     </w:lvl>
   </w:abstractNum>
-  <w:abstractNum w:abstractNumId="24" w15:restartNumberingAfterBreak="0">
+  <w:abstractNum w:abstractNumId="28" w15:restartNumberingAfterBreak="0">
     <w:nsid w:val="61EB3C0C"/>
     <w:multiLevelType w:val="hybridMultilevel"/>
     <w:tmpl w:val="8A787DD6"/>
@@ -12330,7 +16180,7 @@
       </w:pPr>
     </w:lvl>
   </w:abstractNum>
-  <w:abstractNum w:abstractNumId="25" w15:restartNumberingAfterBreak="0">
+  <w:abstractNum w:abstractNumId="29" w15:restartNumberingAfterBreak="0">
     <w:nsid w:val="6D534C85"/>
     <w:multiLevelType w:val="hybridMultilevel"/>
     <w:tmpl w:val="1936A68A"/>
@@ -12420,7 +16270,7 @@
       </w:pPr>
     </w:lvl>
   </w:abstractNum>
-  <w:abstractNum w:abstractNumId="26" w15:restartNumberingAfterBreak="0">
+  <w:abstractNum w:abstractNumId="30" w15:restartNumberingAfterBreak="0">
     <w:nsid w:val="6F7400DB"/>
     <w:multiLevelType w:val="hybridMultilevel"/>
     <w:tmpl w:val="3CD053BE"/>
@@ -12509,7 +16359,7 @@
       </w:pPr>
     </w:lvl>
   </w:abstractNum>
-  <w:abstractNum w:abstractNumId="27" w15:restartNumberingAfterBreak="0">
+  <w:abstractNum w:abstractNumId="31" w15:restartNumberingAfterBreak="0">
     <w:nsid w:val="718D7709"/>
     <w:multiLevelType w:val="hybridMultilevel"/>
     <w:tmpl w:val="D04A486C"/>
@@ -12595,7 +16445,7 @@
       </w:pPr>
     </w:lvl>
   </w:abstractNum>
-  <w:abstractNum w:abstractNumId="28" w15:restartNumberingAfterBreak="0">
+  <w:abstractNum w:abstractNumId="32" w15:restartNumberingAfterBreak="0">
     <w:nsid w:val="7CA76390"/>
     <w:multiLevelType w:val="hybridMultilevel"/>
     <w:tmpl w:val="A1CC8E72"/>
@@ -12681,7 +16531,7 @@
       </w:pPr>
     </w:lvl>
   </w:abstractNum>
-  <w:abstractNum w:abstractNumId="29" w15:restartNumberingAfterBreak="0">
+  <w:abstractNum w:abstractNumId="33" w15:restartNumberingAfterBreak="0">
     <w:nsid w:val="7D963FD7"/>
     <w:multiLevelType w:val="hybridMultilevel"/>
     <w:tmpl w:val="3CD053BE"/>
@@ -12770,7 +16620,7 @@
       </w:pPr>
     </w:lvl>
   </w:abstractNum>
-  <w:abstractNum w:abstractNumId="30" w15:restartNumberingAfterBreak="0">
+  <w:abstractNum w:abstractNumId="34" w15:restartNumberingAfterBreak="0">
     <w:nsid w:val="7EC46F75"/>
     <w:multiLevelType w:val="hybridMultilevel"/>
     <w:tmpl w:val="2C343F4A"/>
@@ -12861,61 +16711,61 @@
     </w:lvl>
   </w:abstractNum>
   <w:num w:numId="1">
+    <w:abstractNumId w:val="32"/>
+  </w:num>
+  <w:num w:numId="2">
+    <w:abstractNumId w:val="7"/>
+  </w:num>
+  <w:num w:numId="3">
+    <w:abstractNumId w:val="14"/>
+  </w:num>
+  <w:num w:numId="4">
     <w:abstractNumId w:val="28"/>
   </w:num>
-  <w:num w:numId="2">
-    <w:abstractNumId w:val="5"/>
+  <w:num w:numId="5">
+    <w:abstractNumId w:val="31"/>
   </w:num>
-  <w:num w:numId="3">
-    <w:abstractNumId w:val="12"/>
+  <w:num w:numId="6">
+    <w:abstractNumId w:val="30"/>
   </w:num>
-  <w:num w:numId="4">
+  <w:num w:numId="7">
+    <w:abstractNumId w:val="33"/>
+  </w:num>
+  <w:num w:numId="8">
+    <w:abstractNumId w:val="20"/>
+  </w:num>
+  <w:num w:numId="9">
+    <w:abstractNumId w:val="23"/>
+  </w:num>
+  <w:num w:numId="10">
+    <w:abstractNumId w:val="16"/>
+  </w:num>
+  <w:num w:numId="11">
+    <w:abstractNumId w:val="26"/>
+  </w:num>
+  <w:num w:numId="12">
+    <w:abstractNumId w:val="6"/>
+  </w:num>
+  <w:num w:numId="13">
     <w:abstractNumId w:val="24"/>
   </w:num>
-  <w:num w:numId="5">
+  <w:num w:numId="14">
+    <w:abstractNumId w:val="29"/>
+  </w:num>
+  <w:num w:numId="15">
+    <w:abstractNumId w:val="25"/>
+  </w:num>
+  <w:num w:numId="16">
+    <w:abstractNumId w:val="34"/>
+  </w:num>
+  <w:num w:numId="17">
+    <w:abstractNumId w:val="9"/>
+  </w:num>
+  <w:num w:numId="18">
     <w:abstractNumId w:val="27"/>
   </w:num>
-  <w:num w:numId="6">
-    <w:abstractNumId w:val="26"/>
-  </w:num>
-  <w:num w:numId="7">
-    <w:abstractNumId w:val="29"/>
-  </w:num>
-  <w:num w:numId="8">
-    <w:abstractNumId w:val="18"/>
-  </w:num>
-  <w:num w:numId="9">
-    <w:abstractNumId w:val="19"/>
-  </w:num>
-  <w:num w:numId="10">
-    <w:abstractNumId w:val="14"/>
-  </w:num>
-  <w:num w:numId="11">
-    <w:abstractNumId w:val="22"/>
-  </w:num>
-  <w:num w:numId="12">
-    <w:abstractNumId w:val="4"/>
-  </w:num>
-  <w:num w:numId="13">
-    <w:abstractNumId w:val="20"/>
-  </w:num>
-  <w:num w:numId="14">
-    <w:abstractNumId w:val="25"/>
-  </w:num>
-  <w:num w:numId="15">
-    <w:abstractNumId w:val="21"/>
-  </w:num>
-  <w:num w:numId="16">
-    <w:abstractNumId w:val="30"/>
-  </w:num>
-  <w:num w:numId="17">
-    <w:abstractNumId w:val="7"/>
-  </w:num>
-  <w:num w:numId="18">
-    <w:abstractNumId w:val="23"/>
-  </w:num>
   <w:num w:numId="19">
-    <w:abstractNumId w:val="8"/>
+    <w:abstractNumId w:val="10"/>
   </w:num>
   <w:num w:numId="20">
     <w:abstractNumId w:val="0"/>
@@ -12924,34 +16774,46 @@
     <w:abstractNumId w:val="1"/>
   </w:num>
   <w:num w:numId="22">
-    <w:abstractNumId w:val="9"/>
+    <w:abstractNumId w:val="11"/>
   </w:num>
   <w:num w:numId="23">
-    <w:abstractNumId w:val="10"/>
+    <w:abstractNumId w:val="12"/>
   </w:num>
   <w:num w:numId="24">
-    <w:abstractNumId w:val="16"/>
+    <w:abstractNumId w:val="18"/>
   </w:num>
   <w:num w:numId="25">
+    <w:abstractNumId w:val="19"/>
+  </w:num>
+  <w:num w:numId="26">
+    <w:abstractNumId w:val="13"/>
+  </w:num>
+  <w:num w:numId="27">
+    <w:abstractNumId w:val="3"/>
+  </w:num>
+  <w:num w:numId="28">
+    <w:abstractNumId w:val="8"/>
+  </w:num>
+  <w:num w:numId="29">
+    <w:abstractNumId w:val="15"/>
+  </w:num>
+  <w:num w:numId="30">
+    <w:abstractNumId w:val="4"/>
+  </w:num>
+  <w:num w:numId="31">
     <w:abstractNumId w:val="17"/>
   </w:num>
-  <w:num w:numId="26">
-    <w:abstractNumId w:val="11"/>
+  <w:num w:numId="32">
+    <w:abstractNumId w:val="21"/>
   </w:num>
-  <w:num w:numId="27">
+  <w:num w:numId="33">
     <w:abstractNumId w:val="2"/>
   </w:num>
-  <w:num w:numId="28">
-    <w:abstractNumId w:val="6"/>
+  <w:num w:numId="34">
+    <w:abstractNumId w:val="5"/>
   </w:num>
-  <w:num w:numId="29">
-    <w:abstractNumId w:val="13"/>
-  </w:num>
-  <w:num w:numId="30">
-    <w:abstractNumId w:val="3"/>
-  </w:num>
-  <w:num w:numId="31">
-    <w:abstractNumId w:val="15"/>
+  <w:num w:numId="35">
+    <w:abstractNumId w:val="22"/>
   </w:num>
 </w:numbering>
 </file>
@@ -13622,7 +17484,7 @@
 </file>
 
 <file path=customXml/itemProps1.xml><?xml version="1.0" encoding="utf-8"?>
-<ds:datastoreItem xmlns:ds="http://schemas.openxmlformats.org/officeDocument/2006/customXml" ds:itemID="{01506453-6049-4BA9-87E5-6630335E875D}">
+<ds:datastoreItem xmlns:ds="http://schemas.openxmlformats.org/officeDocument/2006/customXml" ds:itemID="{F7413C6C-AC54-41A2-800F-A1129FBE23A8}">
   <ds:schemaRefs>
     <ds:schemaRef ds:uri="http://schemas.openxmlformats.org/officeDocument/2006/bibliography"/>
   </ds:schemaRefs>

</xml_diff>

<commit_message>
Copied Bezkrovna_task.ехе to \Software
</commit_message>
<xml_diff>
--- a/lab08/Report/Лабораторна робота 8.docx
+++ b/lab08/Report/Лабораторна робота 8.docx
@@ -5049,6 +5049,165 @@
         <w:rPr>
           <w:sz w:val="28"/>
           <w:szCs w:val="28"/>
+        </w:rPr>
+      </w:pPr>
+      <w:r>
+        <w:rPr>
+          <w:sz w:val="28"/>
+          <w:szCs w:val="28"/>
+        </w:rPr>
+        <w:t>Мовою програмування С++ реалізувал</w:t>
+      </w:r>
+      <w:r>
+        <w:rPr>
+          <w:sz w:val="28"/>
+          <w:szCs w:val="28"/>
+        </w:rPr>
+        <w:t>и результати проектування програмного забезпечення розв’</w:t>
+      </w:r>
+      <w:r>
+        <w:rPr>
+          <w:sz w:val="28"/>
+          <w:szCs w:val="28"/>
+        </w:rPr>
+        <w:t>язування задачі 8.2, скомпілювал</w:t>
+      </w:r>
+      <w:r>
+        <w:rPr>
+          <w:sz w:val="28"/>
+          <w:szCs w:val="28"/>
+        </w:rPr>
+        <w:t>и проект</w:t>
+      </w:r>
+      <w:r>
+        <w:rPr>
+          <w:sz w:val="28"/>
+          <w:szCs w:val="28"/>
+        </w:rPr>
+        <w:t>.</w:t>
+      </w:r>
+    </w:p>
+    <w:p>
+      <w:pPr>
+        <w:spacing w:line="360" w:lineRule="auto"/>
+        <w:ind w:firstLine="709"/>
+        <w:jc w:val="both"/>
+        <w:rPr>
+          <w:sz w:val="28"/>
+          <w:szCs w:val="28"/>
+        </w:rPr>
+      </w:pPr>
+      <w:r>
+        <w:rPr>
+          <w:sz w:val="28"/>
+          <w:szCs w:val="28"/>
+        </w:rPr>
+        <w:t>Вихідний код проект</w:t>
+      </w:r>
+      <w:r>
+        <w:rPr>
+          <w:sz w:val="28"/>
+          <w:szCs w:val="28"/>
+        </w:rPr>
+        <w:t>у</w:t>
+      </w:r>
+      <w:r>
+        <w:rPr>
+          <w:sz w:val="28"/>
+          <w:szCs w:val="28"/>
+        </w:rPr>
+        <w:t xml:space="preserve"> </w:t>
+      </w:r>
+      <w:proofErr w:type="spellStart"/>
+      <w:r>
+        <w:rPr>
+          <w:sz w:val="28"/>
+          <w:szCs w:val="28"/>
+        </w:rPr>
+        <w:t>Bezkrovna_task</w:t>
+      </w:r>
+      <w:proofErr w:type="spellEnd"/>
+      <w:r>
+        <w:rPr>
+          <w:sz w:val="28"/>
+          <w:szCs w:val="28"/>
+        </w:rPr>
+        <w:t xml:space="preserve"> включи</w:t>
+      </w:r>
+      <w:r>
+        <w:rPr>
+          <w:sz w:val="28"/>
+          <w:szCs w:val="28"/>
+        </w:rPr>
+        <w:t>л</w:t>
+      </w:r>
+      <w:r>
+        <w:rPr>
+          <w:sz w:val="28"/>
+          <w:szCs w:val="28"/>
+        </w:rPr>
+        <w:t xml:space="preserve">и до звіту як </w:t>
+      </w:r>
+      <w:r>
+        <w:rPr>
+          <w:sz w:val="28"/>
+          <w:szCs w:val="28"/>
+        </w:rPr>
+        <w:t>додат</w:t>
+      </w:r>
+      <w:r>
+        <w:rPr>
+          <w:sz w:val="28"/>
+          <w:szCs w:val="28"/>
+        </w:rPr>
+        <w:t>ок</w:t>
+      </w:r>
+      <w:r>
+        <w:rPr>
+          <w:sz w:val="28"/>
+          <w:szCs w:val="28"/>
+        </w:rPr>
+        <w:t xml:space="preserve">. (Див. </w:t>
+      </w:r>
+      <w:proofErr w:type="spellStart"/>
+      <w:r>
+        <w:rPr>
+          <w:sz w:val="28"/>
+          <w:szCs w:val="28"/>
+        </w:rPr>
+        <w:t>Дотаток</w:t>
+      </w:r>
+      <w:proofErr w:type="spellEnd"/>
+      <w:r>
+        <w:rPr>
+          <w:sz w:val="28"/>
+          <w:szCs w:val="28"/>
+        </w:rPr>
+        <w:t xml:space="preserve"> </w:t>
+      </w:r>
+      <w:r>
+        <w:rPr>
+          <w:sz w:val="28"/>
+          <w:szCs w:val="28"/>
+        </w:rPr>
+        <w:t>Д</w:t>
+      </w:r>
+      <w:r>
+        <w:rPr>
+          <w:sz w:val="28"/>
+          <w:szCs w:val="28"/>
+        </w:rPr>
+        <w:t>).</w:t>
+      </w:r>
+    </w:p>
+    <w:p>
+      <w:pPr>
+        <w:spacing w:line="360" w:lineRule="auto"/>
+        <w:ind w:firstLine="709"/>
+        <w:jc w:val="both"/>
+        <w:rPr>
+          <w:sz w:val="28"/>
+          <w:szCs w:val="28"/>
           <w:lang w:val="en-US"/>
         </w:rPr>
         <w:sectPr>
@@ -5065,29 +5224,47 @@
           <w:sz w:val="28"/>
           <w:szCs w:val="28"/>
         </w:rPr>
-        <w:t>Мовою програмування С++ реалізувал</w:t>
-      </w:r>
-      <w:r>
-        <w:rPr>
-          <w:sz w:val="28"/>
-          <w:szCs w:val="28"/>
-        </w:rPr>
-        <w:t>и результати проектування програмного забезпечення розв’</w:t>
-      </w:r>
-      <w:r>
-        <w:rPr>
-          <w:sz w:val="28"/>
-          <w:szCs w:val="28"/>
-        </w:rPr>
-        <w:t>язування задачі 8.2, скомпілювал</w:t>
-      </w:r>
-      <w:r>
-        <w:rPr>
-          <w:sz w:val="28"/>
-          <w:szCs w:val="28"/>
-        </w:rPr>
-        <w:t>и проект</w:t>
-      </w:r>
+        <w:t xml:space="preserve">Консольний додаток </w:t>
+      </w:r>
+      <w:proofErr w:type="spellStart"/>
+      <w:r>
+        <w:rPr>
+          <w:sz w:val="28"/>
+          <w:szCs w:val="28"/>
+        </w:rPr>
+        <w:t>Bezkrovna_task</w:t>
+      </w:r>
+      <w:r>
+        <w:rPr>
+          <w:sz w:val="28"/>
+          <w:szCs w:val="28"/>
+        </w:rPr>
+        <w:t>.ехе</w:t>
+      </w:r>
+      <w:proofErr w:type="spellEnd"/>
+      <w:r>
+        <w:rPr>
+          <w:sz w:val="28"/>
+          <w:szCs w:val="28"/>
+        </w:rPr>
+        <w:t xml:space="preserve"> скопіювал</w:t>
+      </w:r>
+      <w:r>
+        <w:rPr>
+          <w:sz w:val="28"/>
+          <w:szCs w:val="28"/>
+        </w:rPr>
+        <w:t>и у \</w:t>
+      </w:r>
+      <w:proofErr w:type="spellStart"/>
+      <w:r>
+        <w:rPr>
+          <w:sz w:val="28"/>
+          <w:szCs w:val="28"/>
+        </w:rPr>
+        <w:t>Software</w:t>
+      </w:r>
+      <w:proofErr w:type="spellEnd"/>
       <w:r>
         <w:rPr>
           <w:sz w:val="28"/>
@@ -5095,6 +5272,8 @@
         </w:rPr>
         <w:t>.</w:t>
       </w:r>
+      <w:bookmarkStart w:id="0" w:name="_GoBack"/>
+      <w:bookmarkEnd w:id="0"/>
     </w:p>
     <w:p>
       <w:pPr>
@@ -9893,8 +10072,6 @@
           <w:szCs w:val="28"/>
         </w:rPr>
       </w:pPr>
-      <w:bookmarkStart w:id="0" w:name="_GoBack"/>
-      <w:bookmarkEnd w:id="0"/>
     </w:p>
     <w:p>
       <w:pPr>
@@ -11912,11 +12089,2440 @@
           <w:sz w:val="28"/>
           <w:szCs w:val="28"/>
         </w:rPr>
-      </w:pPr>
+        <w:sectPr>
+          <w:headerReference w:type="first" r:id="rId14"/>
+          <w:footerReference w:type="first" r:id="rId15"/>
+          <w:pgSz w:w="11906" w:h="16838" w:code="9"/>
+          <w:pgMar w:top="567" w:right="567" w:bottom="567" w:left="1134" w:header="539" w:footer="539" w:gutter="0"/>
+          <w:pgNumType w:start="0"/>
+          <w:cols w:space="708"/>
+          <w:titlePg/>
+          <w:docGrid w:linePitch="360"/>
+        </w:sectPr>
+      </w:pPr>
+    </w:p>
+    <w:p>
+      <w:pPr>
+        <w:spacing w:line="360" w:lineRule="auto"/>
+        <w:jc w:val="center"/>
+        <w:rPr>
+          <w:sz w:val="28"/>
+          <w:szCs w:val="28"/>
+        </w:rPr>
+      </w:pPr>
+      <w:r>
+        <w:rPr>
+          <w:sz w:val="28"/>
+          <w:szCs w:val="28"/>
+        </w:rPr>
+        <w:lastRenderedPageBreak/>
+        <w:t>Додаток Д</w:t>
+      </w:r>
+    </w:p>
+    <w:p>
+      <w:pPr>
+        <w:spacing w:line="360" w:lineRule="auto"/>
+        <w:jc w:val="both"/>
+        <w:rPr>
+          <w:sz w:val="28"/>
+          <w:szCs w:val="28"/>
+        </w:rPr>
+      </w:pPr>
+      <w:r>
+        <w:rPr>
+          <w:sz w:val="28"/>
+          <w:szCs w:val="28"/>
+        </w:rPr>
+        <w:t xml:space="preserve">Лістинг </w:t>
+      </w:r>
+      <w:proofErr w:type="spellStart"/>
+      <w:r>
+        <w:rPr>
+          <w:sz w:val="28"/>
+          <w:szCs w:val="28"/>
+        </w:rPr>
+        <w:t>Bezkrovna_task</w:t>
+      </w:r>
+      <w:proofErr w:type="spellEnd"/>
+      <w:r>
+        <w:rPr>
+          <w:sz w:val="28"/>
+          <w:szCs w:val="28"/>
+        </w:rPr>
+        <w:t>:</w:t>
+      </w:r>
+    </w:p>
+    <w:p>
+      <w:pPr>
+        <w:spacing w:line="360" w:lineRule="auto"/>
+        <w:jc w:val="both"/>
+        <w:rPr>
+          <w:rFonts w:ascii="Courier New" w:hAnsi="Courier New" w:cs="Courier New"/>
+          <w:sz w:val="20"/>
+          <w:szCs w:val="20"/>
+        </w:rPr>
+      </w:pPr>
+      <w:r>
+        <w:rPr>
+          <w:rFonts w:ascii="Courier New" w:hAnsi="Courier New" w:cs="Courier New"/>
+          <w:sz w:val="20"/>
+          <w:szCs w:val="20"/>
+        </w:rPr>
+        <w:t>#</w:t>
+      </w:r>
+      <w:proofErr w:type="spellStart"/>
+      <w:r>
+        <w:rPr>
+          <w:rFonts w:ascii="Courier New" w:hAnsi="Courier New" w:cs="Courier New"/>
+          <w:sz w:val="20"/>
+          <w:szCs w:val="20"/>
+        </w:rPr>
+        <w:t>include</w:t>
+      </w:r>
+      <w:proofErr w:type="spellEnd"/>
+      <w:r>
+        <w:rPr>
+          <w:rFonts w:ascii="Courier New" w:hAnsi="Courier New" w:cs="Courier New"/>
+          <w:sz w:val="20"/>
+          <w:szCs w:val="20"/>
+        </w:rPr>
+        <w:t xml:space="preserve"> &lt;</w:t>
+      </w:r>
+      <w:proofErr w:type="spellStart"/>
+      <w:r>
+        <w:rPr>
+          <w:rFonts w:ascii="Courier New" w:hAnsi="Courier New" w:cs="Courier New"/>
+          <w:sz w:val="20"/>
+          <w:szCs w:val="20"/>
+        </w:rPr>
+        <w:t>iostream</w:t>
+      </w:r>
+      <w:proofErr w:type="spellEnd"/>
+      <w:r>
+        <w:rPr>
+          <w:rFonts w:ascii="Courier New" w:hAnsi="Courier New" w:cs="Courier New"/>
+          <w:sz w:val="20"/>
+          <w:szCs w:val="20"/>
+        </w:rPr>
+        <w:t>&gt;</w:t>
+      </w:r>
+    </w:p>
+    <w:p>
+      <w:pPr>
+        <w:spacing w:line="360" w:lineRule="auto"/>
+        <w:jc w:val="both"/>
+        <w:rPr>
+          <w:rFonts w:ascii="Courier New" w:hAnsi="Courier New" w:cs="Courier New"/>
+          <w:sz w:val="20"/>
+          <w:szCs w:val="20"/>
+        </w:rPr>
+      </w:pPr>
+      <w:r>
+        <w:rPr>
+          <w:rFonts w:ascii="Courier New" w:hAnsi="Courier New" w:cs="Courier New"/>
+          <w:sz w:val="20"/>
+          <w:szCs w:val="20"/>
+        </w:rPr>
+        <w:t>#</w:t>
+      </w:r>
+      <w:proofErr w:type="spellStart"/>
+      <w:r>
+        <w:rPr>
+          <w:rFonts w:ascii="Courier New" w:hAnsi="Courier New" w:cs="Courier New"/>
+          <w:sz w:val="20"/>
+          <w:szCs w:val="20"/>
+        </w:rPr>
+        <w:t>include</w:t>
+      </w:r>
+      <w:proofErr w:type="spellEnd"/>
+      <w:r>
+        <w:rPr>
+          <w:rFonts w:ascii="Courier New" w:hAnsi="Courier New" w:cs="Courier New"/>
+          <w:sz w:val="20"/>
+          <w:szCs w:val="20"/>
+        </w:rPr>
+        <w:t xml:space="preserve"> &lt;</w:t>
+      </w:r>
+      <w:proofErr w:type="spellStart"/>
+      <w:r>
+        <w:rPr>
+          <w:rFonts w:ascii="Courier New" w:hAnsi="Courier New" w:cs="Courier New"/>
+          <w:sz w:val="20"/>
+          <w:szCs w:val="20"/>
+        </w:rPr>
+        <w:t>iomanip</w:t>
+      </w:r>
+      <w:proofErr w:type="spellEnd"/>
+      <w:r>
+        <w:rPr>
+          <w:rFonts w:ascii="Courier New" w:hAnsi="Courier New" w:cs="Courier New"/>
+          <w:sz w:val="20"/>
+          <w:szCs w:val="20"/>
+        </w:rPr>
+        <w:t>&gt;</w:t>
+      </w:r>
+    </w:p>
+    <w:p>
+      <w:pPr>
+        <w:spacing w:line="360" w:lineRule="auto"/>
+        <w:jc w:val="both"/>
+        <w:rPr>
+          <w:rFonts w:ascii="Courier New" w:hAnsi="Courier New" w:cs="Courier New"/>
+          <w:sz w:val="20"/>
+          <w:szCs w:val="20"/>
+        </w:rPr>
+      </w:pPr>
+      <w:r>
+        <w:rPr>
+          <w:rFonts w:ascii="Courier New" w:hAnsi="Courier New" w:cs="Courier New"/>
+          <w:sz w:val="20"/>
+          <w:szCs w:val="20"/>
+        </w:rPr>
+        <w:t>#</w:t>
+      </w:r>
+      <w:proofErr w:type="spellStart"/>
+      <w:r>
+        <w:rPr>
+          <w:rFonts w:ascii="Courier New" w:hAnsi="Courier New" w:cs="Courier New"/>
+          <w:sz w:val="20"/>
+          <w:szCs w:val="20"/>
+        </w:rPr>
+        <w:t>include</w:t>
+      </w:r>
+      <w:proofErr w:type="spellEnd"/>
+      <w:r>
+        <w:rPr>
+          <w:rFonts w:ascii="Courier New" w:hAnsi="Courier New" w:cs="Courier New"/>
+          <w:sz w:val="20"/>
+          <w:szCs w:val="20"/>
+        </w:rPr>
+        <w:t xml:space="preserve"> &lt;</w:t>
+      </w:r>
+      <w:proofErr w:type="spellStart"/>
+      <w:r>
+        <w:rPr>
+          <w:rFonts w:ascii="Courier New" w:hAnsi="Courier New" w:cs="Courier New"/>
+          <w:sz w:val="20"/>
+          <w:szCs w:val="20"/>
+        </w:rPr>
+        <w:t>locale</w:t>
+      </w:r>
+      <w:proofErr w:type="spellEnd"/>
+      <w:r>
+        <w:rPr>
+          <w:rFonts w:ascii="Courier New" w:hAnsi="Courier New" w:cs="Courier New"/>
+          <w:sz w:val="20"/>
+          <w:szCs w:val="20"/>
+        </w:rPr>
+        <w:t>&gt;</w:t>
+      </w:r>
+    </w:p>
+    <w:p>
+      <w:pPr>
+        <w:spacing w:line="360" w:lineRule="auto"/>
+        <w:jc w:val="both"/>
+        <w:rPr>
+          <w:rFonts w:ascii="Courier New" w:hAnsi="Courier New" w:cs="Courier New"/>
+          <w:sz w:val="20"/>
+          <w:szCs w:val="20"/>
+        </w:rPr>
+      </w:pPr>
+      <w:r>
+        <w:rPr>
+          <w:rFonts w:ascii="Courier New" w:hAnsi="Courier New" w:cs="Courier New"/>
+          <w:sz w:val="20"/>
+          <w:szCs w:val="20"/>
+        </w:rPr>
+        <w:t>#</w:t>
+      </w:r>
+      <w:proofErr w:type="spellStart"/>
+      <w:r>
+        <w:rPr>
+          <w:rFonts w:ascii="Courier New" w:hAnsi="Courier New" w:cs="Courier New"/>
+          <w:sz w:val="20"/>
+          <w:szCs w:val="20"/>
+        </w:rPr>
+        <w:t>include</w:t>
+      </w:r>
+      <w:proofErr w:type="spellEnd"/>
+      <w:r>
+        <w:rPr>
+          <w:rFonts w:ascii="Courier New" w:hAnsi="Courier New" w:cs="Courier New"/>
+          <w:sz w:val="20"/>
+          <w:szCs w:val="20"/>
+        </w:rPr>
+        <w:t xml:space="preserve"> &lt;</w:t>
+      </w:r>
+      <w:proofErr w:type="spellStart"/>
+      <w:r>
+        <w:rPr>
+          <w:rFonts w:ascii="Courier New" w:hAnsi="Courier New" w:cs="Courier New"/>
+          <w:sz w:val="20"/>
+          <w:szCs w:val="20"/>
+        </w:rPr>
+        <w:t>windows.h</w:t>
+      </w:r>
+      <w:proofErr w:type="spellEnd"/>
+      <w:r>
+        <w:rPr>
+          <w:rFonts w:ascii="Courier New" w:hAnsi="Courier New" w:cs="Courier New"/>
+          <w:sz w:val="20"/>
+          <w:szCs w:val="20"/>
+        </w:rPr>
+        <w:t>&gt;</w:t>
+      </w:r>
+    </w:p>
+    <w:p>
+      <w:pPr>
+        <w:spacing w:line="360" w:lineRule="auto"/>
+        <w:jc w:val="both"/>
+        <w:rPr>
+          <w:rFonts w:ascii="Courier New" w:hAnsi="Courier New" w:cs="Courier New"/>
+          <w:sz w:val="20"/>
+          <w:szCs w:val="20"/>
+        </w:rPr>
+      </w:pPr>
+      <w:r>
+        <w:rPr>
+          <w:rFonts w:ascii="Courier New" w:hAnsi="Courier New" w:cs="Courier New"/>
+          <w:sz w:val="20"/>
+          <w:szCs w:val="20"/>
+        </w:rPr>
+        <w:t>#</w:t>
+      </w:r>
+      <w:proofErr w:type="spellStart"/>
+      <w:r>
+        <w:rPr>
+          <w:rFonts w:ascii="Courier New" w:hAnsi="Courier New" w:cs="Courier New"/>
+          <w:sz w:val="20"/>
+          <w:szCs w:val="20"/>
+        </w:rPr>
+        <w:t>include</w:t>
+      </w:r>
+      <w:proofErr w:type="spellEnd"/>
+      <w:r>
+        <w:rPr>
+          <w:rFonts w:ascii="Courier New" w:hAnsi="Courier New" w:cs="Courier New"/>
+          <w:sz w:val="20"/>
+          <w:szCs w:val="20"/>
+        </w:rPr>
+        <w:t xml:space="preserve"> &lt;</w:t>
+      </w:r>
+      <w:proofErr w:type="spellStart"/>
+      <w:r>
+        <w:rPr>
+          <w:rFonts w:ascii="Courier New" w:hAnsi="Courier New" w:cs="Courier New"/>
+          <w:sz w:val="20"/>
+          <w:szCs w:val="20"/>
+        </w:rPr>
+        <w:t>cmath</w:t>
+      </w:r>
+      <w:proofErr w:type="spellEnd"/>
+      <w:r>
+        <w:rPr>
+          <w:rFonts w:ascii="Courier New" w:hAnsi="Courier New" w:cs="Courier New"/>
+          <w:sz w:val="20"/>
+          <w:szCs w:val="20"/>
+        </w:rPr>
+        <w:t>&gt;</w:t>
+      </w:r>
+    </w:p>
+    <w:p>
+      <w:pPr>
+        <w:spacing w:line="360" w:lineRule="auto"/>
+        <w:jc w:val="both"/>
+        <w:rPr>
+          <w:rFonts w:ascii="Courier New" w:hAnsi="Courier New" w:cs="Courier New"/>
+          <w:sz w:val="20"/>
+          <w:szCs w:val="20"/>
+        </w:rPr>
+      </w:pPr>
+      <w:r>
+        <w:rPr>
+          <w:rFonts w:ascii="Courier New" w:hAnsi="Courier New" w:cs="Courier New"/>
+          <w:sz w:val="20"/>
+          <w:szCs w:val="20"/>
+        </w:rPr>
+        <w:t>#</w:t>
+      </w:r>
+      <w:proofErr w:type="spellStart"/>
+      <w:r>
+        <w:rPr>
+          <w:rFonts w:ascii="Courier New" w:hAnsi="Courier New" w:cs="Courier New"/>
+          <w:sz w:val="20"/>
+          <w:szCs w:val="20"/>
+        </w:rPr>
+        <w:t>include</w:t>
+      </w:r>
+      <w:proofErr w:type="spellEnd"/>
+      <w:r>
+        <w:rPr>
+          <w:rFonts w:ascii="Courier New" w:hAnsi="Courier New" w:cs="Courier New"/>
+          <w:sz w:val="20"/>
+          <w:szCs w:val="20"/>
+        </w:rPr>
+        <w:t xml:space="preserve"> "</w:t>
+      </w:r>
+      <w:proofErr w:type="spellStart"/>
+      <w:r>
+        <w:rPr>
+          <w:rFonts w:ascii="Courier New" w:hAnsi="Courier New" w:cs="Courier New"/>
+          <w:sz w:val="20"/>
+          <w:szCs w:val="20"/>
+        </w:rPr>
+        <w:t>ModulesBezkrovna.h</w:t>
+      </w:r>
+      <w:proofErr w:type="spellEnd"/>
+      <w:r>
+        <w:rPr>
+          <w:rFonts w:ascii="Courier New" w:hAnsi="Courier New" w:cs="Courier New"/>
+          <w:sz w:val="20"/>
+          <w:szCs w:val="20"/>
+        </w:rPr>
+        <w:t>"</w:t>
+      </w:r>
+    </w:p>
+    <w:p>
+      <w:pPr>
+        <w:spacing w:line="360" w:lineRule="auto"/>
+        <w:jc w:val="both"/>
+        <w:rPr>
+          <w:rFonts w:ascii="Courier New" w:hAnsi="Courier New" w:cs="Courier New"/>
+          <w:sz w:val="20"/>
+          <w:szCs w:val="20"/>
+        </w:rPr>
+      </w:pPr>
+    </w:p>
+    <w:p>
+      <w:pPr>
+        <w:spacing w:line="360" w:lineRule="auto"/>
+        <w:jc w:val="both"/>
+        <w:rPr>
+          <w:rFonts w:ascii="Courier New" w:hAnsi="Courier New" w:cs="Courier New"/>
+          <w:sz w:val="20"/>
+          <w:szCs w:val="20"/>
+        </w:rPr>
+      </w:pPr>
+      <w:proofErr w:type="spellStart"/>
+      <w:r>
+        <w:rPr>
+          <w:rFonts w:ascii="Courier New" w:hAnsi="Courier New" w:cs="Courier New"/>
+          <w:sz w:val="20"/>
+          <w:szCs w:val="20"/>
+        </w:rPr>
+        <w:t>using</w:t>
+      </w:r>
+      <w:proofErr w:type="spellEnd"/>
+      <w:r>
+        <w:rPr>
+          <w:rFonts w:ascii="Courier New" w:hAnsi="Courier New" w:cs="Courier New"/>
+          <w:sz w:val="20"/>
+          <w:szCs w:val="20"/>
+        </w:rPr>
+        <w:t xml:space="preserve"> </w:t>
+      </w:r>
+      <w:proofErr w:type="spellStart"/>
+      <w:r>
+        <w:rPr>
+          <w:rFonts w:ascii="Courier New" w:hAnsi="Courier New" w:cs="Courier New"/>
+          <w:sz w:val="20"/>
+          <w:szCs w:val="20"/>
+        </w:rPr>
+        <w:t>namespace</w:t>
+      </w:r>
+      <w:proofErr w:type="spellEnd"/>
+      <w:r>
+        <w:rPr>
+          <w:rFonts w:ascii="Courier New" w:hAnsi="Courier New" w:cs="Courier New"/>
+          <w:sz w:val="20"/>
+          <w:szCs w:val="20"/>
+        </w:rPr>
+        <w:t xml:space="preserve"> </w:t>
+      </w:r>
+      <w:proofErr w:type="spellStart"/>
+      <w:r>
+        <w:rPr>
+          <w:rFonts w:ascii="Courier New" w:hAnsi="Courier New" w:cs="Courier New"/>
+          <w:sz w:val="20"/>
+          <w:szCs w:val="20"/>
+        </w:rPr>
+        <w:t>std</w:t>
+      </w:r>
+      <w:proofErr w:type="spellEnd"/>
+      <w:r>
+        <w:rPr>
+          <w:rFonts w:ascii="Courier New" w:hAnsi="Courier New" w:cs="Courier New"/>
+          <w:sz w:val="20"/>
+          <w:szCs w:val="20"/>
+        </w:rPr>
+        <w:t>;</w:t>
+      </w:r>
+    </w:p>
+    <w:p>
+      <w:pPr>
+        <w:spacing w:line="360" w:lineRule="auto"/>
+        <w:jc w:val="both"/>
+        <w:rPr>
+          <w:rFonts w:ascii="Courier New" w:hAnsi="Courier New" w:cs="Courier New"/>
+          <w:sz w:val="20"/>
+          <w:szCs w:val="20"/>
+        </w:rPr>
+      </w:pPr>
+    </w:p>
+    <w:p>
+      <w:pPr>
+        <w:spacing w:line="360" w:lineRule="auto"/>
+        <w:jc w:val="both"/>
+        <w:rPr>
+          <w:rFonts w:ascii="Courier New" w:hAnsi="Courier New" w:cs="Courier New"/>
+          <w:sz w:val="20"/>
+          <w:szCs w:val="20"/>
+        </w:rPr>
+      </w:pPr>
+      <w:proofErr w:type="spellStart"/>
+      <w:r>
+        <w:rPr>
+          <w:rFonts w:ascii="Courier New" w:hAnsi="Courier New" w:cs="Courier New"/>
+          <w:sz w:val="20"/>
+          <w:szCs w:val="20"/>
+        </w:rPr>
+        <w:t>void</w:t>
+      </w:r>
+      <w:proofErr w:type="spellEnd"/>
+      <w:r>
+        <w:rPr>
+          <w:rFonts w:ascii="Courier New" w:hAnsi="Courier New" w:cs="Courier New"/>
+          <w:sz w:val="20"/>
+          <w:szCs w:val="20"/>
+        </w:rPr>
+        <w:t xml:space="preserve"> </w:t>
+      </w:r>
+      <w:proofErr w:type="spellStart"/>
+      <w:r>
+        <w:rPr>
+          <w:rFonts w:ascii="Courier New" w:hAnsi="Courier New" w:cs="Courier New"/>
+          <w:sz w:val="20"/>
+          <w:szCs w:val="20"/>
+        </w:rPr>
+        <w:t>author</w:t>
+      </w:r>
+      <w:proofErr w:type="spellEnd"/>
+      <w:r>
+        <w:rPr>
+          <w:rFonts w:ascii="Courier New" w:hAnsi="Courier New" w:cs="Courier New"/>
+          <w:sz w:val="20"/>
+          <w:szCs w:val="20"/>
+        </w:rPr>
+        <w:t>()</w:t>
+      </w:r>
+    </w:p>
+    <w:p>
+      <w:pPr>
+        <w:spacing w:line="360" w:lineRule="auto"/>
+        <w:jc w:val="both"/>
+        <w:rPr>
+          <w:rFonts w:ascii="Courier New" w:hAnsi="Courier New" w:cs="Courier New"/>
+          <w:sz w:val="20"/>
+          <w:szCs w:val="20"/>
+        </w:rPr>
+      </w:pPr>
+      <w:r>
+        <w:rPr>
+          <w:rFonts w:ascii="Courier New" w:hAnsi="Courier New" w:cs="Courier New"/>
+          <w:sz w:val="20"/>
+          <w:szCs w:val="20"/>
+        </w:rPr>
+        <w:t>{</w:t>
+      </w:r>
+    </w:p>
+    <w:p>
+      <w:pPr>
+        <w:spacing w:line="360" w:lineRule="auto"/>
+        <w:jc w:val="both"/>
+        <w:rPr>
+          <w:rFonts w:ascii="Courier New" w:hAnsi="Courier New" w:cs="Courier New"/>
+          <w:sz w:val="20"/>
+          <w:szCs w:val="20"/>
+        </w:rPr>
+      </w:pPr>
+      <w:r>
+        <w:rPr>
+          <w:rFonts w:ascii="Courier New" w:hAnsi="Courier New" w:cs="Courier New"/>
+          <w:sz w:val="20"/>
+          <w:szCs w:val="20"/>
+        </w:rPr>
+        <w:t xml:space="preserve">    </w:t>
+      </w:r>
+      <w:proofErr w:type="spellStart"/>
+      <w:r>
+        <w:rPr>
+          <w:rFonts w:ascii="Courier New" w:hAnsi="Courier New" w:cs="Courier New"/>
+          <w:sz w:val="20"/>
+          <w:szCs w:val="20"/>
+        </w:rPr>
+        <w:t>SetConsoleCP</w:t>
+      </w:r>
+      <w:proofErr w:type="spellEnd"/>
+      <w:r>
+        <w:rPr>
+          <w:rFonts w:ascii="Courier New" w:hAnsi="Courier New" w:cs="Courier New"/>
+          <w:sz w:val="20"/>
+          <w:szCs w:val="20"/>
+        </w:rPr>
+        <w:t>(CP_UTF8);</w:t>
+      </w:r>
+    </w:p>
+    <w:p>
+      <w:pPr>
+        <w:spacing w:line="360" w:lineRule="auto"/>
+        <w:jc w:val="both"/>
+        <w:rPr>
+          <w:rFonts w:ascii="Courier New" w:hAnsi="Courier New" w:cs="Courier New"/>
+          <w:sz w:val="20"/>
+          <w:szCs w:val="20"/>
+        </w:rPr>
+      </w:pPr>
+      <w:r>
+        <w:rPr>
+          <w:rFonts w:ascii="Courier New" w:hAnsi="Courier New" w:cs="Courier New"/>
+          <w:sz w:val="20"/>
+          <w:szCs w:val="20"/>
+        </w:rPr>
+        <w:t xml:space="preserve">    </w:t>
+      </w:r>
+      <w:proofErr w:type="spellStart"/>
+      <w:r>
+        <w:rPr>
+          <w:rFonts w:ascii="Courier New" w:hAnsi="Courier New" w:cs="Courier New"/>
+          <w:sz w:val="20"/>
+          <w:szCs w:val="20"/>
+        </w:rPr>
+        <w:t>SetConsoleOutputCP</w:t>
+      </w:r>
+      <w:proofErr w:type="spellEnd"/>
+      <w:r>
+        <w:rPr>
+          <w:rFonts w:ascii="Courier New" w:hAnsi="Courier New" w:cs="Courier New"/>
+          <w:sz w:val="20"/>
+          <w:szCs w:val="20"/>
+        </w:rPr>
+        <w:t>(CP_UTF8);</w:t>
+      </w:r>
+    </w:p>
+    <w:p>
+      <w:pPr>
+        <w:spacing w:line="360" w:lineRule="auto"/>
+        <w:jc w:val="both"/>
+        <w:rPr>
+          <w:rFonts w:ascii="Courier New" w:hAnsi="Courier New" w:cs="Courier New"/>
+          <w:sz w:val="20"/>
+          <w:szCs w:val="20"/>
+        </w:rPr>
+      </w:pPr>
+      <w:r>
+        <w:rPr>
+          <w:rFonts w:ascii="Courier New" w:hAnsi="Courier New" w:cs="Courier New"/>
+          <w:sz w:val="20"/>
+          <w:szCs w:val="20"/>
+        </w:rPr>
+        <w:t xml:space="preserve">    </w:t>
+      </w:r>
+      <w:proofErr w:type="spellStart"/>
+      <w:r>
+        <w:rPr>
+          <w:rFonts w:ascii="Courier New" w:hAnsi="Courier New" w:cs="Courier New"/>
+          <w:sz w:val="20"/>
+          <w:szCs w:val="20"/>
+        </w:rPr>
+        <w:t>cout</w:t>
+      </w:r>
+      <w:proofErr w:type="spellEnd"/>
+      <w:r>
+        <w:rPr>
+          <w:rFonts w:ascii="Courier New" w:hAnsi="Courier New" w:cs="Courier New"/>
+          <w:sz w:val="20"/>
+          <w:szCs w:val="20"/>
+        </w:rPr>
+        <w:t xml:space="preserve"> &lt;&lt; "\n┌────────────────────────┐\n"</w:t>
+      </w:r>
+    </w:p>
+    <w:p>
+      <w:pPr>
+        <w:spacing w:line="360" w:lineRule="auto"/>
+        <w:jc w:val="both"/>
+        <w:rPr>
+          <w:rFonts w:ascii="Courier New" w:hAnsi="Courier New" w:cs="Courier New"/>
+          <w:sz w:val="20"/>
+          <w:szCs w:val="20"/>
+        </w:rPr>
+      </w:pPr>
+      <w:r>
+        <w:rPr>
+          <w:rFonts w:ascii="Courier New" w:hAnsi="Courier New" w:cs="Courier New"/>
+          <w:sz w:val="20"/>
+          <w:szCs w:val="20"/>
+        </w:rPr>
+        <w:t xml:space="preserve">         &lt;&lt; "│   </w:t>
+      </w:r>
+      <w:proofErr w:type="spellStart"/>
+      <w:r>
+        <w:rPr>
+          <w:rFonts w:ascii="Courier New" w:hAnsi="Courier New" w:cs="Courier New"/>
+          <w:sz w:val="20"/>
+          <w:szCs w:val="20"/>
+        </w:rPr>
+        <w:t>Bezkrovna</w:t>
+      </w:r>
+      <w:proofErr w:type="spellEnd"/>
+      <w:r>
+        <w:rPr>
+          <w:rFonts w:ascii="Courier New" w:hAnsi="Courier New" w:cs="Courier New"/>
+          <w:sz w:val="20"/>
+          <w:szCs w:val="20"/>
+        </w:rPr>
+        <w:t xml:space="preserve"> </w:t>
+      </w:r>
+      <w:proofErr w:type="spellStart"/>
+      <w:r>
+        <w:rPr>
+          <w:rFonts w:ascii="Courier New" w:hAnsi="Courier New" w:cs="Courier New"/>
+          <w:sz w:val="20"/>
+          <w:szCs w:val="20"/>
+        </w:rPr>
+        <w:t>Veronika</w:t>
+      </w:r>
+      <w:proofErr w:type="spellEnd"/>
+      <w:r>
+        <w:rPr>
+          <w:rFonts w:ascii="Courier New" w:hAnsi="Courier New" w:cs="Courier New"/>
+          <w:sz w:val="20"/>
+          <w:szCs w:val="20"/>
+        </w:rPr>
+        <w:t xml:space="preserve">   │\n"</w:t>
+      </w:r>
+    </w:p>
+    <w:p>
+      <w:pPr>
+        <w:spacing w:line="360" w:lineRule="auto"/>
+        <w:jc w:val="both"/>
+        <w:rPr>
+          <w:rFonts w:ascii="Courier New" w:hAnsi="Courier New" w:cs="Courier New"/>
+          <w:sz w:val="20"/>
+          <w:szCs w:val="20"/>
+        </w:rPr>
+      </w:pPr>
+      <w:r>
+        <w:rPr>
+          <w:rFonts w:ascii="Courier New" w:hAnsi="Courier New" w:cs="Courier New"/>
+          <w:sz w:val="20"/>
+          <w:szCs w:val="20"/>
+        </w:rPr>
+        <w:t xml:space="preserve">         &lt;&lt; "│   Безкровна Вероніка   │\n"</w:t>
+      </w:r>
+    </w:p>
+    <w:p>
+      <w:pPr>
+        <w:spacing w:line="360" w:lineRule="auto"/>
+        <w:jc w:val="both"/>
+        <w:rPr>
+          <w:rFonts w:ascii="Courier New" w:hAnsi="Courier New" w:cs="Courier New"/>
+          <w:sz w:val="20"/>
+          <w:szCs w:val="20"/>
+        </w:rPr>
+      </w:pPr>
+      <w:r>
+        <w:rPr>
+          <w:rFonts w:ascii="Courier New" w:hAnsi="Courier New" w:cs="Courier New"/>
+          <w:sz w:val="20"/>
+          <w:szCs w:val="20"/>
+        </w:rPr>
+        <w:t xml:space="preserve">         &lt;&lt; "│ © </w:t>
+      </w:r>
+      <w:proofErr w:type="spellStart"/>
+      <w:r>
+        <w:rPr>
+          <w:rFonts w:ascii="Courier New" w:hAnsi="Courier New" w:cs="Courier New"/>
+          <w:sz w:val="20"/>
+          <w:szCs w:val="20"/>
+        </w:rPr>
+        <w:t>All</w:t>
+      </w:r>
+      <w:proofErr w:type="spellEnd"/>
+      <w:r>
+        <w:rPr>
+          <w:rFonts w:ascii="Courier New" w:hAnsi="Courier New" w:cs="Courier New"/>
+          <w:sz w:val="20"/>
+          <w:szCs w:val="20"/>
+        </w:rPr>
+        <w:t xml:space="preserve"> </w:t>
+      </w:r>
+      <w:proofErr w:type="spellStart"/>
+      <w:r>
+        <w:rPr>
+          <w:rFonts w:ascii="Courier New" w:hAnsi="Courier New" w:cs="Courier New"/>
+          <w:sz w:val="20"/>
+          <w:szCs w:val="20"/>
+        </w:rPr>
+        <w:t>Rights</w:t>
+      </w:r>
+      <w:proofErr w:type="spellEnd"/>
+      <w:r>
+        <w:rPr>
+          <w:rFonts w:ascii="Courier New" w:hAnsi="Courier New" w:cs="Courier New"/>
+          <w:sz w:val="20"/>
+          <w:szCs w:val="20"/>
+        </w:rPr>
+        <w:t xml:space="preserve"> </w:t>
+      </w:r>
+      <w:proofErr w:type="spellStart"/>
+      <w:r>
+        <w:rPr>
+          <w:rFonts w:ascii="Courier New" w:hAnsi="Courier New" w:cs="Courier New"/>
+          <w:sz w:val="20"/>
+          <w:szCs w:val="20"/>
+        </w:rPr>
+        <w:t>Reserved</w:t>
+      </w:r>
+      <w:proofErr w:type="spellEnd"/>
+      <w:r>
+        <w:rPr>
+          <w:rFonts w:ascii="Courier New" w:hAnsi="Courier New" w:cs="Courier New"/>
+          <w:sz w:val="20"/>
+          <w:szCs w:val="20"/>
+        </w:rPr>
+        <w:t xml:space="preserve">  │\n"</w:t>
+      </w:r>
+    </w:p>
+    <w:p>
+      <w:pPr>
+        <w:spacing w:line="360" w:lineRule="auto"/>
+        <w:jc w:val="both"/>
+        <w:rPr>
+          <w:rFonts w:ascii="Courier New" w:hAnsi="Courier New" w:cs="Courier New"/>
+          <w:sz w:val="20"/>
+          <w:szCs w:val="20"/>
+        </w:rPr>
+      </w:pPr>
+      <w:r>
+        <w:rPr>
+          <w:rFonts w:ascii="Courier New" w:hAnsi="Courier New" w:cs="Courier New"/>
+          <w:sz w:val="20"/>
+          <w:szCs w:val="20"/>
+        </w:rPr>
+        <w:t xml:space="preserve">         &lt;&lt; "└────────────────────────┘\n";</w:t>
+      </w:r>
+    </w:p>
+    <w:p>
+      <w:pPr>
+        <w:spacing w:line="360" w:lineRule="auto"/>
+        <w:jc w:val="both"/>
+        <w:rPr>
+          <w:rFonts w:ascii="Courier New" w:hAnsi="Courier New" w:cs="Courier New"/>
+          <w:sz w:val="20"/>
+          <w:szCs w:val="20"/>
+        </w:rPr>
+      </w:pPr>
+      <w:r>
+        <w:rPr>
+          <w:rFonts w:ascii="Courier New" w:hAnsi="Courier New" w:cs="Courier New"/>
+          <w:sz w:val="20"/>
+          <w:szCs w:val="20"/>
+        </w:rPr>
+        <w:t>}</w:t>
+      </w:r>
+    </w:p>
+    <w:p>
+      <w:pPr>
+        <w:spacing w:line="360" w:lineRule="auto"/>
+        <w:jc w:val="both"/>
+        <w:rPr>
+          <w:rFonts w:ascii="Courier New" w:hAnsi="Courier New" w:cs="Courier New"/>
+          <w:sz w:val="20"/>
+          <w:szCs w:val="20"/>
+        </w:rPr>
+      </w:pPr>
+    </w:p>
+    <w:p>
+      <w:pPr>
+        <w:spacing w:line="360" w:lineRule="auto"/>
+        <w:jc w:val="both"/>
+        <w:rPr>
+          <w:rFonts w:ascii="Courier New" w:hAnsi="Courier New" w:cs="Courier New"/>
+          <w:sz w:val="20"/>
+          <w:szCs w:val="20"/>
+        </w:rPr>
+      </w:pPr>
+      <w:proofErr w:type="spellStart"/>
+      <w:r>
+        <w:rPr>
+          <w:rFonts w:ascii="Courier New" w:hAnsi="Courier New" w:cs="Courier New"/>
+          <w:sz w:val="20"/>
+          <w:szCs w:val="20"/>
+        </w:rPr>
+        <w:t>void</w:t>
+      </w:r>
+      <w:proofErr w:type="spellEnd"/>
+      <w:r>
+        <w:rPr>
+          <w:rFonts w:ascii="Courier New" w:hAnsi="Courier New" w:cs="Courier New"/>
+          <w:sz w:val="20"/>
+          <w:szCs w:val="20"/>
+        </w:rPr>
+        <w:t xml:space="preserve"> </w:t>
+      </w:r>
+      <w:proofErr w:type="spellStart"/>
+      <w:r>
+        <w:rPr>
+          <w:rFonts w:ascii="Courier New" w:hAnsi="Courier New" w:cs="Courier New"/>
+          <w:sz w:val="20"/>
+          <w:szCs w:val="20"/>
+        </w:rPr>
+        <w:t>bool_expression</w:t>
+      </w:r>
+      <w:proofErr w:type="spellEnd"/>
+      <w:r>
+        <w:rPr>
+          <w:rFonts w:ascii="Courier New" w:hAnsi="Courier New" w:cs="Courier New"/>
+          <w:sz w:val="20"/>
+          <w:szCs w:val="20"/>
+        </w:rPr>
+        <w:t>()</w:t>
+      </w:r>
+    </w:p>
+    <w:p>
+      <w:pPr>
+        <w:spacing w:line="360" w:lineRule="auto"/>
+        <w:jc w:val="both"/>
+        <w:rPr>
+          <w:rFonts w:ascii="Courier New" w:hAnsi="Courier New" w:cs="Courier New"/>
+          <w:sz w:val="20"/>
+          <w:szCs w:val="20"/>
+        </w:rPr>
+      </w:pPr>
+      <w:r>
+        <w:rPr>
+          <w:rFonts w:ascii="Courier New" w:hAnsi="Courier New" w:cs="Courier New"/>
+          <w:sz w:val="20"/>
+          <w:szCs w:val="20"/>
+        </w:rPr>
+        <w:t>{</w:t>
+      </w:r>
+    </w:p>
+    <w:p>
+      <w:pPr>
+        <w:spacing w:line="360" w:lineRule="auto"/>
+        <w:jc w:val="both"/>
+        <w:rPr>
+          <w:rFonts w:ascii="Courier New" w:hAnsi="Courier New" w:cs="Courier New"/>
+          <w:sz w:val="20"/>
+          <w:szCs w:val="20"/>
+        </w:rPr>
+      </w:pPr>
+      <w:r>
+        <w:rPr>
+          <w:rFonts w:ascii="Courier New" w:hAnsi="Courier New" w:cs="Courier New"/>
+          <w:sz w:val="20"/>
+          <w:szCs w:val="20"/>
+        </w:rPr>
+        <w:t xml:space="preserve">    </w:t>
+      </w:r>
+      <w:proofErr w:type="spellStart"/>
+      <w:r>
+        <w:rPr>
+          <w:rFonts w:ascii="Courier New" w:hAnsi="Courier New" w:cs="Courier New"/>
+          <w:sz w:val="20"/>
+          <w:szCs w:val="20"/>
+        </w:rPr>
+        <w:t>cout</w:t>
+      </w:r>
+      <w:proofErr w:type="spellEnd"/>
+      <w:r>
+        <w:rPr>
+          <w:rFonts w:ascii="Courier New" w:hAnsi="Courier New" w:cs="Courier New"/>
+          <w:sz w:val="20"/>
+          <w:szCs w:val="20"/>
+        </w:rPr>
+        <w:t xml:space="preserve"> &lt;&lt; "Введіть a, b" &lt;&lt; </w:t>
+      </w:r>
+      <w:proofErr w:type="spellStart"/>
+      <w:r>
+        <w:rPr>
+          <w:rFonts w:ascii="Courier New" w:hAnsi="Courier New" w:cs="Courier New"/>
+          <w:sz w:val="20"/>
+          <w:szCs w:val="20"/>
+        </w:rPr>
+        <w:t>endl</w:t>
+      </w:r>
+      <w:proofErr w:type="spellEnd"/>
+      <w:r>
+        <w:rPr>
+          <w:rFonts w:ascii="Courier New" w:hAnsi="Courier New" w:cs="Courier New"/>
+          <w:sz w:val="20"/>
+          <w:szCs w:val="20"/>
+        </w:rPr>
+        <w:t>;</w:t>
+      </w:r>
+    </w:p>
+    <w:p>
+      <w:pPr>
+        <w:spacing w:line="360" w:lineRule="auto"/>
+        <w:jc w:val="both"/>
+        <w:rPr>
+          <w:rFonts w:ascii="Courier New" w:hAnsi="Courier New" w:cs="Courier New"/>
+          <w:sz w:val="20"/>
+          <w:szCs w:val="20"/>
+        </w:rPr>
+      </w:pPr>
+      <w:r>
+        <w:rPr>
+          <w:rFonts w:ascii="Courier New" w:hAnsi="Courier New" w:cs="Courier New"/>
+          <w:sz w:val="20"/>
+          <w:szCs w:val="20"/>
+        </w:rPr>
+        <w:t xml:space="preserve">    </w:t>
+      </w:r>
+      <w:proofErr w:type="spellStart"/>
+      <w:r>
+        <w:rPr>
+          <w:rFonts w:ascii="Courier New" w:hAnsi="Courier New" w:cs="Courier New"/>
+          <w:sz w:val="20"/>
+          <w:szCs w:val="20"/>
+        </w:rPr>
+        <w:t>float</w:t>
+      </w:r>
+      <w:proofErr w:type="spellEnd"/>
+      <w:r>
+        <w:rPr>
+          <w:rFonts w:ascii="Courier New" w:hAnsi="Courier New" w:cs="Courier New"/>
+          <w:sz w:val="20"/>
+          <w:szCs w:val="20"/>
+        </w:rPr>
+        <w:t xml:space="preserve"> </w:t>
+      </w:r>
+      <w:proofErr w:type="spellStart"/>
+      <w:r>
+        <w:rPr>
+          <w:rFonts w:ascii="Courier New" w:hAnsi="Courier New" w:cs="Courier New"/>
+          <w:sz w:val="20"/>
+          <w:szCs w:val="20"/>
+        </w:rPr>
+        <w:t>a,b</w:t>
+      </w:r>
+      <w:proofErr w:type="spellEnd"/>
+      <w:r>
+        <w:rPr>
+          <w:rFonts w:ascii="Courier New" w:hAnsi="Courier New" w:cs="Courier New"/>
+          <w:sz w:val="20"/>
+          <w:szCs w:val="20"/>
+        </w:rPr>
+        <w:t>;</w:t>
+      </w:r>
+    </w:p>
+    <w:p>
+      <w:pPr>
+        <w:spacing w:line="360" w:lineRule="auto"/>
+        <w:jc w:val="both"/>
+        <w:rPr>
+          <w:rFonts w:ascii="Courier New" w:hAnsi="Courier New" w:cs="Courier New"/>
+          <w:sz w:val="20"/>
+          <w:szCs w:val="20"/>
+        </w:rPr>
+      </w:pPr>
+      <w:r>
+        <w:rPr>
+          <w:rFonts w:ascii="Courier New" w:hAnsi="Courier New" w:cs="Courier New"/>
+          <w:sz w:val="20"/>
+          <w:szCs w:val="20"/>
+        </w:rPr>
+        <w:t xml:space="preserve">    </w:t>
+      </w:r>
+      <w:proofErr w:type="spellStart"/>
+      <w:r>
+        <w:rPr>
+          <w:rFonts w:ascii="Courier New" w:hAnsi="Courier New" w:cs="Courier New"/>
+          <w:sz w:val="20"/>
+          <w:szCs w:val="20"/>
+        </w:rPr>
+        <w:t>cin</w:t>
+      </w:r>
+      <w:proofErr w:type="spellEnd"/>
+      <w:r>
+        <w:rPr>
+          <w:rFonts w:ascii="Courier New" w:hAnsi="Courier New" w:cs="Courier New"/>
+          <w:sz w:val="20"/>
+          <w:szCs w:val="20"/>
+        </w:rPr>
+        <w:t xml:space="preserve"> &gt;&gt; a &gt;&gt; b;</w:t>
+      </w:r>
+    </w:p>
+    <w:p>
+      <w:pPr>
+        <w:spacing w:line="360" w:lineRule="auto"/>
+        <w:jc w:val="both"/>
+        <w:rPr>
+          <w:rFonts w:ascii="Courier New" w:hAnsi="Courier New" w:cs="Courier New"/>
+          <w:sz w:val="20"/>
+          <w:szCs w:val="20"/>
+        </w:rPr>
+      </w:pPr>
+      <w:r>
+        <w:rPr>
+          <w:rFonts w:ascii="Courier New" w:hAnsi="Courier New" w:cs="Courier New"/>
+          <w:sz w:val="20"/>
+          <w:szCs w:val="20"/>
+        </w:rPr>
+        <w:t xml:space="preserve">    </w:t>
+      </w:r>
+      <w:proofErr w:type="spellStart"/>
+      <w:r>
+        <w:rPr>
+          <w:rFonts w:ascii="Courier New" w:hAnsi="Courier New" w:cs="Courier New"/>
+          <w:sz w:val="20"/>
+          <w:szCs w:val="20"/>
+        </w:rPr>
+        <w:t>bool</w:t>
+      </w:r>
+      <w:proofErr w:type="spellEnd"/>
+      <w:r>
+        <w:rPr>
+          <w:rFonts w:ascii="Courier New" w:hAnsi="Courier New" w:cs="Courier New"/>
+          <w:sz w:val="20"/>
+          <w:szCs w:val="20"/>
+        </w:rPr>
+        <w:t xml:space="preserve"> </w:t>
+      </w:r>
+      <w:proofErr w:type="spellStart"/>
+      <w:r>
+        <w:rPr>
+          <w:rFonts w:ascii="Courier New" w:hAnsi="Courier New" w:cs="Courier New"/>
+          <w:sz w:val="20"/>
+          <w:szCs w:val="20"/>
+        </w:rPr>
+        <w:t>logical_expression</w:t>
+      </w:r>
+      <w:proofErr w:type="spellEnd"/>
+      <w:r>
+        <w:rPr>
+          <w:rFonts w:ascii="Courier New" w:hAnsi="Courier New" w:cs="Courier New"/>
+          <w:sz w:val="20"/>
+          <w:szCs w:val="20"/>
+        </w:rPr>
+        <w:t xml:space="preserve"> = a&lt;=b-32;</w:t>
+      </w:r>
+    </w:p>
+    <w:p>
+      <w:pPr>
+        <w:spacing w:line="360" w:lineRule="auto"/>
+        <w:jc w:val="both"/>
+        <w:rPr>
+          <w:rFonts w:ascii="Courier New" w:hAnsi="Courier New" w:cs="Courier New"/>
+          <w:sz w:val="20"/>
+          <w:szCs w:val="20"/>
+        </w:rPr>
+      </w:pPr>
+      <w:r>
+        <w:rPr>
+          <w:rFonts w:ascii="Courier New" w:hAnsi="Courier New" w:cs="Courier New"/>
+          <w:sz w:val="20"/>
+          <w:szCs w:val="20"/>
+        </w:rPr>
+        <w:t xml:space="preserve">    </w:t>
+      </w:r>
+      <w:proofErr w:type="spellStart"/>
+      <w:r>
+        <w:rPr>
+          <w:rFonts w:ascii="Courier New" w:hAnsi="Courier New" w:cs="Courier New"/>
+          <w:sz w:val="20"/>
+          <w:szCs w:val="20"/>
+        </w:rPr>
+        <w:t>cout</w:t>
+      </w:r>
+      <w:proofErr w:type="spellEnd"/>
+      <w:r>
+        <w:rPr>
+          <w:rFonts w:ascii="Courier New" w:hAnsi="Courier New" w:cs="Courier New"/>
+          <w:sz w:val="20"/>
+          <w:szCs w:val="20"/>
+        </w:rPr>
+        <w:t xml:space="preserve"> &lt;&lt; a &lt;&lt; "≤" &lt;&lt; b &lt;&lt; "-32 \n"</w:t>
+      </w:r>
+    </w:p>
+    <w:p>
+      <w:pPr>
+        <w:spacing w:line="360" w:lineRule="auto"/>
+        <w:jc w:val="both"/>
+        <w:rPr>
+          <w:rFonts w:ascii="Courier New" w:hAnsi="Courier New" w:cs="Courier New"/>
+          <w:sz w:val="20"/>
+          <w:szCs w:val="20"/>
+        </w:rPr>
+      </w:pPr>
+      <w:r>
+        <w:rPr>
+          <w:rFonts w:ascii="Courier New" w:hAnsi="Courier New" w:cs="Courier New"/>
+          <w:sz w:val="20"/>
+          <w:szCs w:val="20"/>
+        </w:rPr>
+        <w:t xml:space="preserve">    &lt;&lt; "Це є " &lt;&lt; </w:t>
+      </w:r>
+      <w:proofErr w:type="spellStart"/>
+      <w:r>
+        <w:rPr>
+          <w:rFonts w:ascii="Courier New" w:hAnsi="Courier New" w:cs="Courier New"/>
+          <w:sz w:val="20"/>
+          <w:szCs w:val="20"/>
+        </w:rPr>
+        <w:t>boolalpha</w:t>
+      </w:r>
+      <w:proofErr w:type="spellEnd"/>
+      <w:r>
+        <w:rPr>
+          <w:rFonts w:ascii="Courier New" w:hAnsi="Courier New" w:cs="Courier New"/>
+          <w:sz w:val="20"/>
+          <w:szCs w:val="20"/>
+        </w:rPr>
+        <w:t xml:space="preserve"> &lt;&lt; </w:t>
+      </w:r>
+      <w:proofErr w:type="spellStart"/>
+      <w:r>
+        <w:rPr>
+          <w:rFonts w:ascii="Courier New" w:hAnsi="Courier New" w:cs="Courier New"/>
+          <w:sz w:val="20"/>
+          <w:szCs w:val="20"/>
+        </w:rPr>
+        <w:t>logical_expression</w:t>
+      </w:r>
+      <w:proofErr w:type="spellEnd"/>
+      <w:r>
+        <w:rPr>
+          <w:rFonts w:ascii="Courier New" w:hAnsi="Courier New" w:cs="Courier New"/>
+          <w:sz w:val="20"/>
+          <w:szCs w:val="20"/>
+        </w:rPr>
+        <w:t xml:space="preserve"> &lt;&lt;"\n" &lt;&lt; </w:t>
+      </w:r>
+      <w:proofErr w:type="spellStart"/>
+      <w:r>
+        <w:rPr>
+          <w:rFonts w:ascii="Courier New" w:hAnsi="Courier New" w:cs="Courier New"/>
+          <w:sz w:val="20"/>
+          <w:szCs w:val="20"/>
+        </w:rPr>
+        <w:t>endl</w:t>
+      </w:r>
+      <w:proofErr w:type="spellEnd"/>
+      <w:r>
+        <w:rPr>
+          <w:rFonts w:ascii="Courier New" w:hAnsi="Courier New" w:cs="Courier New"/>
+          <w:sz w:val="20"/>
+          <w:szCs w:val="20"/>
+        </w:rPr>
+        <w:t>;</w:t>
+      </w:r>
+    </w:p>
+    <w:p>
+      <w:pPr>
+        <w:spacing w:line="360" w:lineRule="auto"/>
+        <w:jc w:val="both"/>
+        <w:rPr>
+          <w:rFonts w:ascii="Courier New" w:hAnsi="Courier New" w:cs="Courier New"/>
+          <w:sz w:val="20"/>
+          <w:szCs w:val="20"/>
+        </w:rPr>
+      </w:pPr>
+      <w:r>
+        <w:rPr>
+          <w:rFonts w:ascii="Courier New" w:hAnsi="Courier New" w:cs="Courier New"/>
+          <w:sz w:val="20"/>
+          <w:szCs w:val="20"/>
+        </w:rPr>
+        <w:t>}</w:t>
+      </w:r>
+    </w:p>
+    <w:p>
+      <w:pPr>
+        <w:spacing w:line="360" w:lineRule="auto"/>
+        <w:jc w:val="both"/>
+        <w:rPr>
+          <w:rFonts w:ascii="Courier New" w:hAnsi="Courier New" w:cs="Courier New"/>
+          <w:sz w:val="20"/>
+          <w:szCs w:val="20"/>
+        </w:rPr>
+      </w:pPr>
+    </w:p>
+    <w:p>
+      <w:pPr>
+        <w:spacing w:line="360" w:lineRule="auto"/>
+        <w:jc w:val="both"/>
+        <w:rPr>
+          <w:rFonts w:ascii="Courier New" w:hAnsi="Courier New" w:cs="Courier New"/>
+          <w:sz w:val="20"/>
+          <w:szCs w:val="20"/>
+        </w:rPr>
+      </w:pPr>
+      <w:proofErr w:type="spellStart"/>
+      <w:r>
+        <w:rPr>
+          <w:rFonts w:ascii="Courier New" w:hAnsi="Courier New" w:cs="Courier New"/>
+          <w:sz w:val="20"/>
+          <w:szCs w:val="20"/>
+        </w:rPr>
+        <w:t>string</w:t>
+      </w:r>
+      <w:proofErr w:type="spellEnd"/>
+      <w:r>
+        <w:rPr>
+          <w:rFonts w:ascii="Courier New" w:hAnsi="Courier New" w:cs="Courier New"/>
+          <w:sz w:val="20"/>
+          <w:szCs w:val="20"/>
+        </w:rPr>
+        <w:t xml:space="preserve"> </w:t>
+      </w:r>
+      <w:proofErr w:type="spellStart"/>
+      <w:r>
+        <w:rPr>
+          <w:rFonts w:ascii="Courier New" w:hAnsi="Courier New" w:cs="Courier New"/>
+          <w:sz w:val="20"/>
+          <w:szCs w:val="20"/>
+        </w:rPr>
+        <w:t>decimal_to_hex</w:t>
+      </w:r>
+      <w:proofErr w:type="spellEnd"/>
+      <w:r>
+        <w:rPr>
+          <w:rFonts w:ascii="Courier New" w:hAnsi="Courier New" w:cs="Courier New"/>
+          <w:sz w:val="20"/>
+          <w:szCs w:val="20"/>
+        </w:rPr>
+        <w:t>(</w:t>
+      </w:r>
+      <w:proofErr w:type="spellStart"/>
+      <w:r>
+        <w:rPr>
+          <w:rFonts w:ascii="Courier New" w:hAnsi="Courier New" w:cs="Courier New"/>
+          <w:sz w:val="20"/>
+          <w:szCs w:val="20"/>
+        </w:rPr>
+        <w:t>int</w:t>
+      </w:r>
+      <w:proofErr w:type="spellEnd"/>
+      <w:r>
+        <w:rPr>
+          <w:rFonts w:ascii="Courier New" w:hAnsi="Courier New" w:cs="Courier New"/>
+          <w:sz w:val="20"/>
+          <w:szCs w:val="20"/>
+        </w:rPr>
+        <w:t xml:space="preserve"> </w:t>
+      </w:r>
+      <w:proofErr w:type="spellStart"/>
+      <w:r>
+        <w:rPr>
+          <w:rFonts w:ascii="Courier New" w:hAnsi="Courier New" w:cs="Courier New"/>
+          <w:sz w:val="20"/>
+          <w:szCs w:val="20"/>
+        </w:rPr>
+        <w:t>decimal</w:t>
+      </w:r>
+      <w:proofErr w:type="spellEnd"/>
+      <w:r>
+        <w:rPr>
+          <w:rFonts w:ascii="Courier New" w:hAnsi="Courier New" w:cs="Courier New"/>
+          <w:sz w:val="20"/>
+          <w:szCs w:val="20"/>
+        </w:rPr>
+        <w:t>)</w:t>
+      </w:r>
+    </w:p>
+    <w:p>
+      <w:pPr>
+        <w:spacing w:line="360" w:lineRule="auto"/>
+        <w:jc w:val="both"/>
+        <w:rPr>
+          <w:rFonts w:ascii="Courier New" w:hAnsi="Courier New" w:cs="Courier New"/>
+          <w:sz w:val="20"/>
+          <w:szCs w:val="20"/>
+        </w:rPr>
+      </w:pPr>
+      <w:r>
+        <w:rPr>
+          <w:rFonts w:ascii="Courier New" w:hAnsi="Courier New" w:cs="Courier New"/>
+          <w:sz w:val="20"/>
+          <w:szCs w:val="20"/>
+        </w:rPr>
+        <w:t>{</w:t>
+      </w:r>
+    </w:p>
+    <w:p>
+      <w:pPr>
+        <w:spacing w:line="360" w:lineRule="auto"/>
+        <w:jc w:val="both"/>
+        <w:rPr>
+          <w:rFonts w:ascii="Courier New" w:hAnsi="Courier New" w:cs="Courier New"/>
+          <w:sz w:val="20"/>
+          <w:szCs w:val="20"/>
+        </w:rPr>
+      </w:pPr>
+      <w:r>
+        <w:rPr>
+          <w:rFonts w:ascii="Courier New" w:hAnsi="Courier New" w:cs="Courier New"/>
+          <w:sz w:val="20"/>
+          <w:szCs w:val="20"/>
+        </w:rPr>
+        <w:t xml:space="preserve">    </w:t>
+      </w:r>
+      <w:proofErr w:type="spellStart"/>
+      <w:r>
+        <w:rPr>
+          <w:rFonts w:ascii="Courier New" w:hAnsi="Courier New" w:cs="Courier New"/>
+          <w:sz w:val="20"/>
+          <w:szCs w:val="20"/>
+        </w:rPr>
+        <w:t>stringstream</w:t>
+      </w:r>
+      <w:proofErr w:type="spellEnd"/>
+      <w:r>
+        <w:rPr>
+          <w:rFonts w:ascii="Courier New" w:hAnsi="Courier New" w:cs="Courier New"/>
+          <w:sz w:val="20"/>
+          <w:szCs w:val="20"/>
+        </w:rPr>
+        <w:t xml:space="preserve"> </w:t>
+      </w:r>
+      <w:proofErr w:type="spellStart"/>
+      <w:r>
+        <w:rPr>
+          <w:rFonts w:ascii="Courier New" w:hAnsi="Courier New" w:cs="Courier New"/>
+          <w:sz w:val="20"/>
+          <w:szCs w:val="20"/>
+        </w:rPr>
+        <w:t>stream</w:t>
+      </w:r>
+      <w:proofErr w:type="spellEnd"/>
+      <w:r>
+        <w:rPr>
+          <w:rFonts w:ascii="Courier New" w:hAnsi="Courier New" w:cs="Courier New"/>
+          <w:sz w:val="20"/>
+          <w:szCs w:val="20"/>
+        </w:rPr>
+        <w:t>;</w:t>
+      </w:r>
+    </w:p>
+    <w:p>
+      <w:pPr>
+        <w:spacing w:line="360" w:lineRule="auto"/>
+        <w:jc w:val="both"/>
+        <w:rPr>
+          <w:rFonts w:ascii="Courier New" w:hAnsi="Courier New" w:cs="Courier New"/>
+          <w:sz w:val="20"/>
+          <w:szCs w:val="20"/>
+        </w:rPr>
+      </w:pPr>
+      <w:r>
+        <w:rPr>
+          <w:rFonts w:ascii="Courier New" w:hAnsi="Courier New" w:cs="Courier New"/>
+          <w:sz w:val="20"/>
+          <w:szCs w:val="20"/>
+        </w:rPr>
+        <w:t xml:space="preserve">    </w:t>
+      </w:r>
+      <w:proofErr w:type="spellStart"/>
+      <w:r>
+        <w:rPr>
+          <w:rFonts w:ascii="Courier New" w:hAnsi="Courier New" w:cs="Courier New"/>
+          <w:sz w:val="20"/>
+          <w:szCs w:val="20"/>
+        </w:rPr>
+        <w:t>stream</w:t>
+      </w:r>
+      <w:proofErr w:type="spellEnd"/>
+      <w:r>
+        <w:rPr>
+          <w:rFonts w:ascii="Courier New" w:hAnsi="Courier New" w:cs="Courier New"/>
+          <w:sz w:val="20"/>
+          <w:szCs w:val="20"/>
+        </w:rPr>
+        <w:t xml:space="preserve"> &lt;&lt; </w:t>
+      </w:r>
+      <w:proofErr w:type="spellStart"/>
+      <w:r>
+        <w:rPr>
+          <w:rFonts w:ascii="Courier New" w:hAnsi="Courier New" w:cs="Courier New"/>
+          <w:sz w:val="20"/>
+          <w:szCs w:val="20"/>
+        </w:rPr>
+        <w:t>hex</w:t>
+      </w:r>
+      <w:proofErr w:type="spellEnd"/>
+      <w:r>
+        <w:rPr>
+          <w:rFonts w:ascii="Courier New" w:hAnsi="Courier New" w:cs="Courier New"/>
+          <w:sz w:val="20"/>
+          <w:szCs w:val="20"/>
+        </w:rPr>
+        <w:t xml:space="preserve"> &lt;&lt; </w:t>
+      </w:r>
+      <w:proofErr w:type="spellStart"/>
+      <w:r>
+        <w:rPr>
+          <w:rFonts w:ascii="Courier New" w:hAnsi="Courier New" w:cs="Courier New"/>
+          <w:sz w:val="20"/>
+          <w:szCs w:val="20"/>
+        </w:rPr>
+        <w:t>decimal</w:t>
+      </w:r>
+      <w:proofErr w:type="spellEnd"/>
+      <w:r>
+        <w:rPr>
+          <w:rFonts w:ascii="Courier New" w:hAnsi="Courier New" w:cs="Courier New"/>
+          <w:sz w:val="20"/>
+          <w:szCs w:val="20"/>
+        </w:rPr>
+        <w:t>;</w:t>
+      </w:r>
+    </w:p>
+    <w:p>
+      <w:pPr>
+        <w:spacing w:line="360" w:lineRule="auto"/>
+        <w:jc w:val="both"/>
+        <w:rPr>
+          <w:rFonts w:ascii="Courier New" w:hAnsi="Courier New" w:cs="Courier New"/>
+          <w:sz w:val="20"/>
+          <w:szCs w:val="20"/>
+        </w:rPr>
+      </w:pPr>
+      <w:r>
+        <w:rPr>
+          <w:rFonts w:ascii="Courier New" w:hAnsi="Courier New" w:cs="Courier New"/>
+          <w:sz w:val="20"/>
+          <w:szCs w:val="20"/>
+        </w:rPr>
+        <w:t xml:space="preserve">    </w:t>
+      </w:r>
+      <w:proofErr w:type="spellStart"/>
+      <w:r>
+        <w:rPr>
+          <w:rFonts w:ascii="Courier New" w:hAnsi="Courier New" w:cs="Courier New"/>
+          <w:sz w:val="20"/>
+          <w:szCs w:val="20"/>
+        </w:rPr>
+        <w:t>return</w:t>
+      </w:r>
+      <w:proofErr w:type="spellEnd"/>
+      <w:r>
+        <w:rPr>
+          <w:rFonts w:ascii="Courier New" w:hAnsi="Courier New" w:cs="Courier New"/>
+          <w:sz w:val="20"/>
+          <w:szCs w:val="20"/>
+        </w:rPr>
+        <w:t xml:space="preserve"> </w:t>
+      </w:r>
+      <w:proofErr w:type="spellStart"/>
+      <w:r>
+        <w:rPr>
+          <w:rFonts w:ascii="Courier New" w:hAnsi="Courier New" w:cs="Courier New"/>
+          <w:sz w:val="20"/>
+          <w:szCs w:val="20"/>
+        </w:rPr>
+        <w:t>stream.str</w:t>
+      </w:r>
+      <w:proofErr w:type="spellEnd"/>
+      <w:r>
+        <w:rPr>
+          <w:rFonts w:ascii="Courier New" w:hAnsi="Courier New" w:cs="Courier New"/>
+          <w:sz w:val="20"/>
+          <w:szCs w:val="20"/>
+        </w:rPr>
+        <w:t>();</w:t>
+      </w:r>
+    </w:p>
+    <w:p>
+      <w:pPr>
+        <w:spacing w:line="360" w:lineRule="auto"/>
+        <w:jc w:val="both"/>
+        <w:rPr>
+          <w:rFonts w:ascii="Courier New" w:hAnsi="Courier New" w:cs="Courier New"/>
+          <w:sz w:val="20"/>
+          <w:szCs w:val="20"/>
+        </w:rPr>
+      </w:pPr>
+      <w:r>
+        <w:rPr>
+          <w:rFonts w:ascii="Courier New" w:hAnsi="Courier New" w:cs="Courier New"/>
+          <w:sz w:val="20"/>
+          <w:szCs w:val="20"/>
+        </w:rPr>
+        <w:t>}</w:t>
+      </w:r>
+    </w:p>
+    <w:p>
+      <w:pPr>
+        <w:spacing w:line="360" w:lineRule="auto"/>
+        <w:jc w:val="both"/>
+        <w:rPr>
+          <w:rFonts w:ascii="Courier New" w:hAnsi="Courier New" w:cs="Courier New"/>
+          <w:sz w:val="20"/>
+          <w:szCs w:val="20"/>
+        </w:rPr>
+      </w:pPr>
+    </w:p>
+    <w:p>
+      <w:pPr>
+        <w:spacing w:line="360" w:lineRule="auto"/>
+        <w:jc w:val="both"/>
+        <w:rPr>
+          <w:rFonts w:ascii="Courier New" w:hAnsi="Courier New" w:cs="Courier New"/>
+          <w:sz w:val="20"/>
+          <w:szCs w:val="20"/>
+        </w:rPr>
+      </w:pPr>
+      <w:proofErr w:type="spellStart"/>
+      <w:r>
+        <w:rPr>
+          <w:rFonts w:ascii="Courier New" w:hAnsi="Courier New" w:cs="Courier New"/>
+          <w:sz w:val="20"/>
+          <w:szCs w:val="20"/>
+        </w:rPr>
+        <w:t>int</w:t>
+      </w:r>
+      <w:proofErr w:type="spellEnd"/>
+      <w:r>
+        <w:rPr>
+          <w:rFonts w:ascii="Courier New" w:hAnsi="Courier New" w:cs="Courier New"/>
+          <w:sz w:val="20"/>
+          <w:szCs w:val="20"/>
+        </w:rPr>
+        <w:t xml:space="preserve"> </w:t>
+      </w:r>
+      <w:proofErr w:type="spellStart"/>
+      <w:r>
+        <w:rPr>
+          <w:rFonts w:ascii="Courier New" w:hAnsi="Courier New" w:cs="Courier New"/>
+          <w:sz w:val="20"/>
+          <w:szCs w:val="20"/>
+        </w:rPr>
+        <w:t>main</w:t>
+      </w:r>
+      <w:proofErr w:type="spellEnd"/>
+      <w:r>
+        <w:rPr>
+          <w:rFonts w:ascii="Courier New" w:hAnsi="Courier New" w:cs="Courier New"/>
+          <w:sz w:val="20"/>
+          <w:szCs w:val="20"/>
+        </w:rPr>
+        <w:t>()</w:t>
+      </w:r>
+    </w:p>
+    <w:p>
+      <w:pPr>
+        <w:spacing w:line="360" w:lineRule="auto"/>
+        <w:jc w:val="both"/>
+        <w:rPr>
+          <w:rFonts w:ascii="Courier New" w:hAnsi="Courier New" w:cs="Courier New"/>
+          <w:sz w:val="20"/>
+          <w:szCs w:val="20"/>
+        </w:rPr>
+      </w:pPr>
+      <w:r>
+        <w:rPr>
+          <w:rFonts w:ascii="Courier New" w:hAnsi="Courier New" w:cs="Courier New"/>
+          <w:sz w:val="20"/>
+          <w:szCs w:val="20"/>
+        </w:rPr>
+        <w:t>{</w:t>
+      </w:r>
+    </w:p>
+    <w:p>
+      <w:pPr>
+        <w:spacing w:line="360" w:lineRule="auto"/>
+        <w:jc w:val="both"/>
+        <w:rPr>
+          <w:rFonts w:ascii="Courier New" w:hAnsi="Courier New" w:cs="Courier New"/>
+          <w:sz w:val="20"/>
+          <w:szCs w:val="20"/>
+        </w:rPr>
+      </w:pPr>
+      <w:r>
+        <w:rPr>
+          <w:rFonts w:ascii="Courier New" w:hAnsi="Courier New" w:cs="Courier New"/>
+          <w:sz w:val="20"/>
+          <w:szCs w:val="20"/>
+        </w:rPr>
+        <w:t xml:space="preserve">    </w:t>
+      </w:r>
+      <w:proofErr w:type="spellStart"/>
+      <w:r>
+        <w:rPr>
+          <w:rFonts w:ascii="Courier New" w:hAnsi="Courier New" w:cs="Courier New"/>
+          <w:sz w:val="20"/>
+          <w:szCs w:val="20"/>
+        </w:rPr>
+        <w:t>author</w:t>
+      </w:r>
+      <w:proofErr w:type="spellEnd"/>
+      <w:r>
+        <w:rPr>
+          <w:rFonts w:ascii="Courier New" w:hAnsi="Courier New" w:cs="Courier New"/>
+          <w:sz w:val="20"/>
+          <w:szCs w:val="20"/>
+        </w:rPr>
+        <w:t>();</w:t>
+      </w:r>
+    </w:p>
+    <w:p>
+      <w:pPr>
+        <w:spacing w:line="360" w:lineRule="auto"/>
+        <w:jc w:val="both"/>
+        <w:rPr>
+          <w:rFonts w:ascii="Courier New" w:hAnsi="Courier New" w:cs="Courier New"/>
+          <w:sz w:val="20"/>
+          <w:szCs w:val="20"/>
+        </w:rPr>
+      </w:pPr>
+      <w:r>
+        <w:rPr>
+          <w:rFonts w:ascii="Courier New" w:hAnsi="Courier New" w:cs="Courier New"/>
+          <w:sz w:val="20"/>
+          <w:szCs w:val="20"/>
+        </w:rPr>
+        <w:lastRenderedPageBreak/>
+        <w:t xml:space="preserve">    </w:t>
+      </w:r>
+      <w:proofErr w:type="spellStart"/>
+      <w:r>
+        <w:rPr>
+          <w:rFonts w:ascii="Courier New" w:hAnsi="Courier New" w:cs="Courier New"/>
+          <w:sz w:val="20"/>
+          <w:szCs w:val="20"/>
+        </w:rPr>
+        <w:t>bool_expression</w:t>
+      </w:r>
+      <w:proofErr w:type="spellEnd"/>
+      <w:r>
+        <w:rPr>
+          <w:rFonts w:ascii="Courier New" w:hAnsi="Courier New" w:cs="Courier New"/>
+          <w:sz w:val="20"/>
+          <w:szCs w:val="20"/>
+        </w:rPr>
+        <w:t>();</w:t>
+      </w:r>
+    </w:p>
+    <w:p>
+      <w:pPr>
+        <w:spacing w:line="360" w:lineRule="auto"/>
+        <w:jc w:val="both"/>
+        <w:rPr>
+          <w:rFonts w:ascii="Courier New" w:hAnsi="Courier New" w:cs="Courier New"/>
+          <w:sz w:val="20"/>
+          <w:szCs w:val="20"/>
+        </w:rPr>
+      </w:pPr>
+      <w:r>
+        <w:rPr>
+          <w:rFonts w:ascii="Courier New" w:hAnsi="Courier New" w:cs="Courier New"/>
+          <w:sz w:val="20"/>
+          <w:szCs w:val="20"/>
+        </w:rPr>
+        <w:t xml:space="preserve">    </w:t>
+      </w:r>
+      <w:proofErr w:type="spellStart"/>
+      <w:r>
+        <w:rPr>
+          <w:rFonts w:ascii="Courier New" w:hAnsi="Courier New" w:cs="Courier New"/>
+          <w:sz w:val="20"/>
+          <w:szCs w:val="20"/>
+        </w:rPr>
+        <w:t>cout</w:t>
+      </w:r>
+      <w:proofErr w:type="spellEnd"/>
+      <w:r>
+        <w:rPr>
+          <w:rFonts w:ascii="Courier New" w:hAnsi="Courier New" w:cs="Courier New"/>
+          <w:sz w:val="20"/>
+          <w:szCs w:val="20"/>
+        </w:rPr>
+        <w:t xml:space="preserve"> &lt;&lt; "Введіть x, y, z" &lt;&lt; </w:t>
+      </w:r>
+      <w:proofErr w:type="spellStart"/>
+      <w:r>
+        <w:rPr>
+          <w:rFonts w:ascii="Courier New" w:hAnsi="Courier New" w:cs="Courier New"/>
+          <w:sz w:val="20"/>
+          <w:szCs w:val="20"/>
+        </w:rPr>
+        <w:t>endl</w:t>
+      </w:r>
+      <w:proofErr w:type="spellEnd"/>
+      <w:r>
+        <w:rPr>
+          <w:rFonts w:ascii="Courier New" w:hAnsi="Courier New" w:cs="Courier New"/>
+          <w:sz w:val="20"/>
+          <w:szCs w:val="20"/>
+        </w:rPr>
+        <w:t>;</w:t>
+      </w:r>
+    </w:p>
+    <w:p>
+      <w:pPr>
+        <w:spacing w:line="360" w:lineRule="auto"/>
+        <w:jc w:val="both"/>
+        <w:rPr>
+          <w:rFonts w:ascii="Courier New" w:hAnsi="Courier New" w:cs="Courier New"/>
+          <w:sz w:val="20"/>
+          <w:szCs w:val="20"/>
+        </w:rPr>
+      </w:pPr>
+      <w:r>
+        <w:rPr>
+          <w:rFonts w:ascii="Courier New" w:hAnsi="Courier New" w:cs="Courier New"/>
+          <w:sz w:val="20"/>
+          <w:szCs w:val="20"/>
+        </w:rPr>
+        <w:t xml:space="preserve">    </w:t>
+      </w:r>
+      <w:proofErr w:type="spellStart"/>
+      <w:r>
+        <w:rPr>
+          <w:rFonts w:ascii="Courier New" w:hAnsi="Courier New" w:cs="Courier New"/>
+          <w:sz w:val="20"/>
+          <w:szCs w:val="20"/>
+        </w:rPr>
+        <w:t>float</w:t>
+      </w:r>
+      <w:proofErr w:type="spellEnd"/>
+      <w:r>
+        <w:rPr>
+          <w:rFonts w:ascii="Courier New" w:hAnsi="Courier New" w:cs="Courier New"/>
+          <w:sz w:val="20"/>
+          <w:szCs w:val="20"/>
+        </w:rPr>
+        <w:t xml:space="preserve"> x, y, z, </w:t>
+      </w:r>
+      <w:proofErr w:type="spellStart"/>
+      <w:r>
+        <w:rPr>
+          <w:rFonts w:ascii="Courier New" w:hAnsi="Courier New" w:cs="Courier New"/>
+          <w:sz w:val="20"/>
+          <w:szCs w:val="20"/>
+        </w:rPr>
+        <w:t>decimal</w:t>
+      </w:r>
+      <w:proofErr w:type="spellEnd"/>
+      <w:r>
+        <w:rPr>
+          <w:rFonts w:ascii="Courier New" w:hAnsi="Courier New" w:cs="Courier New"/>
+          <w:sz w:val="20"/>
+          <w:szCs w:val="20"/>
+        </w:rPr>
+        <w:t>;</w:t>
+      </w:r>
+    </w:p>
+    <w:p>
+      <w:pPr>
+        <w:spacing w:line="360" w:lineRule="auto"/>
+        <w:jc w:val="both"/>
+        <w:rPr>
+          <w:rFonts w:ascii="Courier New" w:hAnsi="Courier New" w:cs="Courier New"/>
+          <w:sz w:val="20"/>
+          <w:szCs w:val="20"/>
+        </w:rPr>
+      </w:pPr>
+      <w:r>
+        <w:rPr>
+          <w:rFonts w:ascii="Courier New" w:hAnsi="Courier New" w:cs="Courier New"/>
+          <w:sz w:val="20"/>
+          <w:szCs w:val="20"/>
+        </w:rPr>
+        <w:t xml:space="preserve">    </w:t>
+      </w:r>
+      <w:proofErr w:type="spellStart"/>
+      <w:r>
+        <w:rPr>
+          <w:rFonts w:ascii="Courier New" w:hAnsi="Courier New" w:cs="Courier New"/>
+          <w:sz w:val="20"/>
+          <w:szCs w:val="20"/>
+        </w:rPr>
+        <w:t>cin</w:t>
+      </w:r>
+      <w:proofErr w:type="spellEnd"/>
+      <w:r>
+        <w:rPr>
+          <w:rFonts w:ascii="Courier New" w:hAnsi="Courier New" w:cs="Courier New"/>
+          <w:sz w:val="20"/>
+          <w:szCs w:val="20"/>
+        </w:rPr>
+        <w:t xml:space="preserve"> &gt;&gt; x &gt;&gt; y &gt;&gt; z;</w:t>
+      </w:r>
+    </w:p>
+    <w:p>
+      <w:pPr>
+        <w:spacing w:line="360" w:lineRule="auto"/>
+        <w:jc w:val="both"/>
+        <w:rPr>
+          <w:rFonts w:ascii="Courier New" w:hAnsi="Courier New" w:cs="Courier New"/>
+          <w:sz w:val="20"/>
+          <w:szCs w:val="20"/>
+        </w:rPr>
+      </w:pPr>
+      <w:r>
+        <w:rPr>
+          <w:rFonts w:ascii="Courier New" w:hAnsi="Courier New" w:cs="Courier New"/>
+          <w:sz w:val="20"/>
+          <w:szCs w:val="20"/>
+        </w:rPr>
+        <w:t xml:space="preserve">    </w:t>
+      </w:r>
+      <w:proofErr w:type="spellStart"/>
+      <w:r>
+        <w:rPr>
+          <w:rFonts w:ascii="Courier New" w:hAnsi="Courier New" w:cs="Courier New"/>
+          <w:sz w:val="20"/>
+          <w:szCs w:val="20"/>
+        </w:rPr>
+        <w:t>decimal</w:t>
+      </w:r>
+      <w:proofErr w:type="spellEnd"/>
+      <w:r>
+        <w:rPr>
+          <w:rFonts w:ascii="Courier New" w:hAnsi="Courier New" w:cs="Courier New"/>
+          <w:sz w:val="20"/>
+          <w:szCs w:val="20"/>
+        </w:rPr>
+        <w:t xml:space="preserve"> = x;</w:t>
+      </w:r>
+    </w:p>
+    <w:p>
+      <w:pPr>
+        <w:spacing w:line="360" w:lineRule="auto"/>
+        <w:jc w:val="both"/>
+        <w:rPr>
+          <w:rFonts w:ascii="Courier New" w:hAnsi="Courier New" w:cs="Courier New"/>
+          <w:sz w:val="20"/>
+          <w:szCs w:val="20"/>
+        </w:rPr>
+      </w:pPr>
+      <w:r>
+        <w:rPr>
+          <w:rFonts w:ascii="Courier New" w:hAnsi="Courier New" w:cs="Courier New"/>
+          <w:sz w:val="20"/>
+          <w:szCs w:val="20"/>
+        </w:rPr>
+        <w:t xml:space="preserve">    </w:t>
+      </w:r>
+      <w:proofErr w:type="spellStart"/>
+      <w:r>
+        <w:rPr>
+          <w:rFonts w:ascii="Courier New" w:hAnsi="Courier New" w:cs="Courier New"/>
+          <w:sz w:val="20"/>
+          <w:szCs w:val="20"/>
+        </w:rPr>
+        <w:t>cout</w:t>
+      </w:r>
+      <w:proofErr w:type="spellEnd"/>
+      <w:r>
+        <w:rPr>
+          <w:rFonts w:ascii="Courier New" w:hAnsi="Courier New" w:cs="Courier New"/>
+          <w:sz w:val="20"/>
+          <w:szCs w:val="20"/>
+        </w:rPr>
+        <w:t xml:space="preserve"> &lt;&lt; "x – в десятковій системі числення " &lt;&lt; x &lt;&lt;", в </w:t>
+      </w:r>
+      <w:proofErr w:type="spellStart"/>
+      <w:r>
+        <w:rPr>
+          <w:rFonts w:ascii="Courier New" w:hAnsi="Courier New" w:cs="Courier New"/>
+          <w:sz w:val="20"/>
+          <w:szCs w:val="20"/>
+        </w:rPr>
+        <w:t>шістнадцятковій</w:t>
+      </w:r>
+      <w:proofErr w:type="spellEnd"/>
+      <w:r>
+        <w:rPr>
+          <w:rFonts w:ascii="Courier New" w:hAnsi="Courier New" w:cs="Courier New"/>
+          <w:sz w:val="20"/>
+          <w:szCs w:val="20"/>
+        </w:rPr>
+        <w:t xml:space="preserve"> " &lt;&lt; </w:t>
+      </w:r>
+      <w:proofErr w:type="spellStart"/>
+      <w:r>
+        <w:rPr>
+          <w:rFonts w:ascii="Courier New" w:hAnsi="Courier New" w:cs="Courier New"/>
+          <w:sz w:val="20"/>
+          <w:szCs w:val="20"/>
+        </w:rPr>
+        <w:t>decimal_to_hex</w:t>
+      </w:r>
+      <w:proofErr w:type="spellEnd"/>
+      <w:r>
+        <w:rPr>
+          <w:rFonts w:ascii="Courier New" w:hAnsi="Courier New" w:cs="Courier New"/>
+          <w:sz w:val="20"/>
+          <w:szCs w:val="20"/>
+        </w:rPr>
+        <w:t>(</w:t>
+      </w:r>
+      <w:proofErr w:type="spellStart"/>
+      <w:r>
+        <w:rPr>
+          <w:rFonts w:ascii="Courier New" w:hAnsi="Courier New" w:cs="Courier New"/>
+          <w:sz w:val="20"/>
+          <w:szCs w:val="20"/>
+        </w:rPr>
+        <w:t>decimal</w:t>
+      </w:r>
+      <w:proofErr w:type="spellEnd"/>
+      <w:r>
+        <w:rPr>
+          <w:rFonts w:ascii="Courier New" w:hAnsi="Courier New" w:cs="Courier New"/>
+          <w:sz w:val="20"/>
+          <w:szCs w:val="20"/>
+        </w:rPr>
+        <w:t xml:space="preserve">) &lt;&lt; </w:t>
+      </w:r>
+      <w:proofErr w:type="spellStart"/>
+      <w:r>
+        <w:rPr>
+          <w:rFonts w:ascii="Courier New" w:hAnsi="Courier New" w:cs="Courier New"/>
+          <w:sz w:val="20"/>
+          <w:szCs w:val="20"/>
+        </w:rPr>
+        <w:t>endl</w:t>
+      </w:r>
+      <w:proofErr w:type="spellEnd"/>
+      <w:r>
+        <w:rPr>
+          <w:rFonts w:ascii="Courier New" w:hAnsi="Courier New" w:cs="Courier New"/>
+          <w:sz w:val="20"/>
+          <w:szCs w:val="20"/>
+        </w:rPr>
+        <w:t>;</w:t>
+      </w:r>
+    </w:p>
+    <w:p>
+      <w:pPr>
+        <w:spacing w:line="360" w:lineRule="auto"/>
+        <w:jc w:val="both"/>
+        <w:rPr>
+          <w:rFonts w:ascii="Courier New" w:hAnsi="Courier New" w:cs="Courier New"/>
+          <w:sz w:val="20"/>
+          <w:szCs w:val="20"/>
+        </w:rPr>
+      </w:pPr>
+      <w:r>
+        <w:rPr>
+          <w:rFonts w:ascii="Courier New" w:hAnsi="Courier New" w:cs="Courier New"/>
+          <w:sz w:val="20"/>
+          <w:szCs w:val="20"/>
+        </w:rPr>
+        <w:t xml:space="preserve">    </w:t>
+      </w:r>
+      <w:proofErr w:type="spellStart"/>
+      <w:r>
+        <w:rPr>
+          <w:rFonts w:ascii="Courier New" w:hAnsi="Courier New" w:cs="Courier New"/>
+          <w:sz w:val="20"/>
+          <w:szCs w:val="20"/>
+        </w:rPr>
+        <w:t>decimal</w:t>
+      </w:r>
+      <w:proofErr w:type="spellEnd"/>
+      <w:r>
+        <w:rPr>
+          <w:rFonts w:ascii="Courier New" w:hAnsi="Courier New" w:cs="Courier New"/>
+          <w:sz w:val="20"/>
+          <w:szCs w:val="20"/>
+        </w:rPr>
+        <w:t xml:space="preserve"> = y;</w:t>
+      </w:r>
+    </w:p>
+    <w:p>
+      <w:pPr>
+        <w:spacing w:line="360" w:lineRule="auto"/>
+        <w:jc w:val="both"/>
+        <w:rPr>
+          <w:rFonts w:ascii="Courier New" w:hAnsi="Courier New" w:cs="Courier New"/>
+          <w:sz w:val="20"/>
+          <w:szCs w:val="20"/>
+        </w:rPr>
+      </w:pPr>
+      <w:r>
+        <w:rPr>
+          <w:rFonts w:ascii="Courier New" w:hAnsi="Courier New" w:cs="Courier New"/>
+          <w:sz w:val="20"/>
+          <w:szCs w:val="20"/>
+        </w:rPr>
+        <w:t xml:space="preserve">    </w:t>
+      </w:r>
+      <w:proofErr w:type="spellStart"/>
+      <w:r>
+        <w:rPr>
+          <w:rFonts w:ascii="Courier New" w:hAnsi="Courier New" w:cs="Courier New"/>
+          <w:sz w:val="20"/>
+          <w:szCs w:val="20"/>
+        </w:rPr>
+        <w:t>cout</w:t>
+      </w:r>
+      <w:proofErr w:type="spellEnd"/>
+      <w:r>
+        <w:rPr>
+          <w:rFonts w:ascii="Courier New" w:hAnsi="Courier New" w:cs="Courier New"/>
+          <w:sz w:val="20"/>
+          <w:szCs w:val="20"/>
+        </w:rPr>
+        <w:t xml:space="preserve"> &lt;&lt; "y – в десятковій системі числення " &lt;&lt; y &lt;&lt;", в </w:t>
+      </w:r>
+      <w:proofErr w:type="spellStart"/>
+      <w:r>
+        <w:rPr>
+          <w:rFonts w:ascii="Courier New" w:hAnsi="Courier New" w:cs="Courier New"/>
+          <w:sz w:val="20"/>
+          <w:szCs w:val="20"/>
+        </w:rPr>
+        <w:t>шістнадцятковій</w:t>
+      </w:r>
+      <w:proofErr w:type="spellEnd"/>
+      <w:r>
+        <w:rPr>
+          <w:rFonts w:ascii="Courier New" w:hAnsi="Courier New" w:cs="Courier New"/>
+          <w:sz w:val="20"/>
+          <w:szCs w:val="20"/>
+        </w:rPr>
+        <w:t xml:space="preserve"> " &lt;&lt; </w:t>
+      </w:r>
+      <w:proofErr w:type="spellStart"/>
+      <w:r>
+        <w:rPr>
+          <w:rFonts w:ascii="Courier New" w:hAnsi="Courier New" w:cs="Courier New"/>
+          <w:sz w:val="20"/>
+          <w:szCs w:val="20"/>
+        </w:rPr>
+        <w:t>decimal_to_hex</w:t>
+      </w:r>
+      <w:proofErr w:type="spellEnd"/>
+      <w:r>
+        <w:rPr>
+          <w:rFonts w:ascii="Courier New" w:hAnsi="Courier New" w:cs="Courier New"/>
+          <w:sz w:val="20"/>
+          <w:szCs w:val="20"/>
+        </w:rPr>
+        <w:t>(</w:t>
+      </w:r>
+      <w:proofErr w:type="spellStart"/>
+      <w:r>
+        <w:rPr>
+          <w:rFonts w:ascii="Courier New" w:hAnsi="Courier New" w:cs="Courier New"/>
+          <w:sz w:val="20"/>
+          <w:szCs w:val="20"/>
+        </w:rPr>
+        <w:t>decimal</w:t>
+      </w:r>
+      <w:proofErr w:type="spellEnd"/>
+      <w:r>
+        <w:rPr>
+          <w:rFonts w:ascii="Courier New" w:hAnsi="Courier New" w:cs="Courier New"/>
+          <w:sz w:val="20"/>
+          <w:szCs w:val="20"/>
+        </w:rPr>
+        <w:t xml:space="preserve">) &lt;&lt; </w:t>
+      </w:r>
+      <w:proofErr w:type="spellStart"/>
+      <w:r>
+        <w:rPr>
+          <w:rFonts w:ascii="Courier New" w:hAnsi="Courier New" w:cs="Courier New"/>
+          <w:sz w:val="20"/>
+          <w:szCs w:val="20"/>
+        </w:rPr>
+        <w:t>endl</w:t>
+      </w:r>
+      <w:proofErr w:type="spellEnd"/>
+      <w:r>
+        <w:rPr>
+          <w:rFonts w:ascii="Courier New" w:hAnsi="Courier New" w:cs="Courier New"/>
+          <w:sz w:val="20"/>
+          <w:szCs w:val="20"/>
+        </w:rPr>
+        <w:t>;</w:t>
+      </w:r>
+    </w:p>
+    <w:p>
+      <w:pPr>
+        <w:spacing w:line="360" w:lineRule="auto"/>
+        <w:jc w:val="both"/>
+        <w:rPr>
+          <w:rFonts w:ascii="Courier New" w:hAnsi="Courier New" w:cs="Courier New"/>
+          <w:sz w:val="20"/>
+          <w:szCs w:val="20"/>
+        </w:rPr>
+      </w:pPr>
+      <w:r>
+        <w:rPr>
+          <w:rFonts w:ascii="Courier New" w:hAnsi="Courier New" w:cs="Courier New"/>
+          <w:sz w:val="20"/>
+          <w:szCs w:val="20"/>
+        </w:rPr>
+        <w:t xml:space="preserve">    </w:t>
+      </w:r>
+      <w:proofErr w:type="spellStart"/>
+      <w:r>
+        <w:rPr>
+          <w:rFonts w:ascii="Courier New" w:hAnsi="Courier New" w:cs="Courier New"/>
+          <w:sz w:val="20"/>
+          <w:szCs w:val="20"/>
+        </w:rPr>
+        <w:t>decimal</w:t>
+      </w:r>
+      <w:proofErr w:type="spellEnd"/>
+      <w:r>
+        <w:rPr>
+          <w:rFonts w:ascii="Courier New" w:hAnsi="Courier New" w:cs="Courier New"/>
+          <w:sz w:val="20"/>
+          <w:szCs w:val="20"/>
+        </w:rPr>
+        <w:t xml:space="preserve"> = z;</w:t>
+      </w:r>
+    </w:p>
+    <w:p>
+      <w:pPr>
+        <w:spacing w:line="360" w:lineRule="auto"/>
+        <w:jc w:val="both"/>
+        <w:rPr>
+          <w:rFonts w:ascii="Courier New" w:hAnsi="Courier New" w:cs="Courier New"/>
+          <w:sz w:val="20"/>
+          <w:szCs w:val="20"/>
+        </w:rPr>
+      </w:pPr>
+      <w:r>
+        <w:rPr>
+          <w:rFonts w:ascii="Courier New" w:hAnsi="Courier New" w:cs="Courier New"/>
+          <w:sz w:val="20"/>
+          <w:szCs w:val="20"/>
+        </w:rPr>
+        <w:t xml:space="preserve">    </w:t>
+      </w:r>
+      <w:proofErr w:type="spellStart"/>
+      <w:r>
+        <w:rPr>
+          <w:rFonts w:ascii="Courier New" w:hAnsi="Courier New" w:cs="Courier New"/>
+          <w:sz w:val="20"/>
+          <w:szCs w:val="20"/>
+        </w:rPr>
+        <w:t>cout</w:t>
+      </w:r>
+      <w:proofErr w:type="spellEnd"/>
+      <w:r>
+        <w:rPr>
+          <w:rFonts w:ascii="Courier New" w:hAnsi="Courier New" w:cs="Courier New"/>
+          <w:sz w:val="20"/>
+          <w:szCs w:val="20"/>
+        </w:rPr>
+        <w:t xml:space="preserve"> &lt;&lt; "z – в десятковій системі числення " &lt;&lt; z &lt;&lt;", в </w:t>
+      </w:r>
+      <w:proofErr w:type="spellStart"/>
+      <w:r>
+        <w:rPr>
+          <w:rFonts w:ascii="Courier New" w:hAnsi="Courier New" w:cs="Courier New"/>
+          <w:sz w:val="20"/>
+          <w:szCs w:val="20"/>
+        </w:rPr>
+        <w:t>шістнадцятковій</w:t>
+      </w:r>
+      <w:proofErr w:type="spellEnd"/>
+      <w:r>
+        <w:rPr>
+          <w:rFonts w:ascii="Courier New" w:hAnsi="Courier New" w:cs="Courier New"/>
+          <w:sz w:val="20"/>
+          <w:szCs w:val="20"/>
+        </w:rPr>
+        <w:t xml:space="preserve"> " &lt;&lt; </w:t>
+      </w:r>
+      <w:proofErr w:type="spellStart"/>
+      <w:r>
+        <w:rPr>
+          <w:rFonts w:ascii="Courier New" w:hAnsi="Courier New" w:cs="Courier New"/>
+          <w:sz w:val="20"/>
+          <w:szCs w:val="20"/>
+        </w:rPr>
+        <w:t>decimal_to_hex</w:t>
+      </w:r>
+      <w:proofErr w:type="spellEnd"/>
+      <w:r>
+        <w:rPr>
+          <w:rFonts w:ascii="Courier New" w:hAnsi="Courier New" w:cs="Courier New"/>
+          <w:sz w:val="20"/>
+          <w:szCs w:val="20"/>
+        </w:rPr>
+        <w:t>(</w:t>
+      </w:r>
+      <w:proofErr w:type="spellStart"/>
+      <w:r>
+        <w:rPr>
+          <w:rFonts w:ascii="Courier New" w:hAnsi="Courier New" w:cs="Courier New"/>
+          <w:sz w:val="20"/>
+          <w:szCs w:val="20"/>
+        </w:rPr>
+        <w:t>decimal</w:t>
+      </w:r>
+      <w:proofErr w:type="spellEnd"/>
+      <w:r>
+        <w:rPr>
+          <w:rFonts w:ascii="Courier New" w:hAnsi="Courier New" w:cs="Courier New"/>
+          <w:sz w:val="20"/>
+          <w:szCs w:val="20"/>
+        </w:rPr>
+        <w:t xml:space="preserve">) &lt;&lt; </w:t>
+      </w:r>
+      <w:proofErr w:type="spellStart"/>
+      <w:r>
+        <w:rPr>
+          <w:rFonts w:ascii="Courier New" w:hAnsi="Courier New" w:cs="Courier New"/>
+          <w:sz w:val="20"/>
+          <w:szCs w:val="20"/>
+        </w:rPr>
+        <w:t>endl</w:t>
+      </w:r>
+      <w:proofErr w:type="spellEnd"/>
+      <w:r>
+        <w:rPr>
+          <w:rFonts w:ascii="Courier New" w:hAnsi="Courier New" w:cs="Courier New"/>
+          <w:sz w:val="20"/>
+          <w:szCs w:val="20"/>
+        </w:rPr>
+        <w:t>;</w:t>
+      </w:r>
+    </w:p>
+    <w:p>
+      <w:pPr>
+        <w:spacing w:line="360" w:lineRule="auto"/>
+        <w:jc w:val="both"/>
+        <w:rPr>
+          <w:rFonts w:ascii="Courier New" w:hAnsi="Courier New" w:cs="Courier New"/>
+          <w:sz w:val="20"/>
+          <w:szCs w:val="20"/>
+        </w:rPr>
+      </w:pPr>
+      <w:r>
+        <w:rPr>
+          <w:rFonts w:ascii="Courier New" w:hAnsi="Courier New" w:cs="Courier New"/>
+          <w:sz w:val="20"/>
+          <w:szCs w:val="20"/>
+        </w:rPr>
+        <w:t xml:space="preserve">    </w:t>
+      </w:r>
+      <w:proofErr w:type="spellStart"/>
+      <w:r>
+        <w:rPr>
+          <w:rFonts w:ascii="Courier New" w:hAnsi="Courier New" w:cs="Courier New"/>
+          <w:sz w:val="20"/>
+          <w:szCs w:val="20"/>
+        </w:rPr>
+        <w:t>cout</w:t>
+      </w:r>
+      <w:proofErr w:type="spellEnd"/>
+      <w:r>
+        <w:rPr>
+          <w:rFonts w:ascii="Courier New" w:hAnsi="Courier New" w:cs="Courier New"/>
+          <w:sz w:val="20"/>
+          <w:szCs w:val="20"/>
+        </w:rPr>
+        <w:t xml:space="preserve"> &lt;&lt; "S = " &lt;&lt; </w:t>
+      </w:r>
+      <w:proofErr w:type="spellStart"/>
+      <w:r>
+        <w:rPr>
+          <w:rFonts w:ascii="Courier New" w:hAnsi="Courier New" w:cs="Courier New"/>
+          <w:sz w:val="20"/>
+          <w:szCs w:val="20"/>
+        </w:rPr>
+        <w:t>round</w:t>
+      </w:r>
+      <w:proofErr w:type="spellEnd"/>
+      <w:r>
+        <w:rPr>
+          <w:rFonts w:ascii="Courier New" w:hAnsi="Courier New" w:cs="Courier New"/>
+          <w:sz w:val="20"/>
+          <w:szCs w:val="20"/>
+        </w:rPr>
+        <w:t>((</w:t>
+      </w:r>
+      <w:proofErr w:type="spellStart"/>
+      <w:r>
+        <w:rPr>
+          <w:rFonts w:ascii="Courier New" w:hAnsi="Courier New" w:cs="Courier New"/>
+          <w:sz w:val="20"/>
+          <w:szCs w:val="20"/>
+        </w:rPr>
+        <w:t>s_calculation</w:t>
+      </w:r>
+      <w:proofErr w:type="spellEnd"/>
+      <w:r>
+        <w:rPr>
+          <w:rFonts w:ascii="Courier New" w:hAnsi="Courier New" w:cs="Courier New"/>
+          <w:sz w:val="20"/>
+          <w:szCs w:val="20"/>
+        </w:rPr>
+        <w:t>(x, y)*100.0) / 100.0);</w:t>
+      </w:r>
+    </w:p>
+    <w:p>
+      <w:pPr>
+        <w:spacing w:line="360" w:lineRule="auto"/>
+        <w:jc w:val="both"/>
+        <w:rPr>
+          <w:rFonts w:ascii="Courier New" w:hAnsi="Courier New" w:cs="Courier New"/>
+          <w:sz w:val="20"/>
+          <w:szCs w:val="20"/>
+        </w:rPr>
+      </w:pPr>
+      <w:r>
+        <w:rPr>
+          <w:rFonts w:ascii="Courier New" w:hAnsi="Courier New" w:cs="Courier New"/>
+          <w:sz w:val="20"/>
+          <w:szCs w:val="20"/>
+        </w:rPr>
+        <w:t xml:space="preserve">    </w:t>
+      </w:r>
+      <w:proofErr w:type="spellStart"/>
+      <w:r>
+        <w:rPr>
+          <w:rFonts w:ascii="Courier New" w:hAnsi="Courier New" w:cs="Courier New"/>
+          <w:sz w:val="20"/>
+          <w:szCs w:val="20"/>
+        </w:rPr>
+        <w:t>return</w:t>
+      </w:r>
+      <w:proofErr w:type="spellEnd"/>
+      <w:r>
+        <w:rPr>
+          <w:rFonts w:ascii="Courier New" w:hAnsi="Courier New" w:cs="Courier New"/>
+          <w:sz w:val="20"/>
+          <w:szCs w:val="20"/>
+        </w:rPr>
+        <w:t xml:space="preserve"> 0;</w:t>
+      </w:r>
+    </w:p>
+    <w:p>
+      <w:pPr>
+        <w:spacing w:line="360" w:lineRule="auto"/>
+        <w:jc w:val="both"/>
+        <w:rPr>
+          <w:rFonts w:ascii="Courier New" w:hAnsi="Courier New" w:cs="Courier New"/>
+          <w:sz w:val="20"/>
+          <w:szCs w:val="20"/>
+        </w:rPr>
+      </w:pPr>
+      <w:r>
+        <w:rPr>
+          <w:rFonts w:ascii="Courier New" w:hAnsi="Courier New" w:cs="Courier New"/>
+          <w:sz w:val="20"/>
+          <w:szCs w:val="20"/>
+        </w:rPr>
+        <w:t>}</w:t>
+      </w:r>
     </w:p>
     <w:sectPr>
-      <w:headerReference w:type="first" r:id="rId14"/>
-      <w:footerReference w:type="first" r:id="rId15"/>
+      <w:headerReference w:type="first" r:id="rId16"/>
+      <w:footerReference w:type="first" r:id="rId17"/>
       <w:pgSz w:w="11906" w:h="16838" w:code="9"/>
       <w:pgMar w:top="567" w:right="567" w:bottom="567" w:left="1134" w:header="539" w:footer="539" w:gutter="0"/>
       <w:pgNumType w:start="0"/>
@@ -11955,8 +14561,8 @@
       <w:tblLook w:val="01E0" w:firstRow="1" w:lastRow="1" w:firstColumn="1" w:lastColumn="1" w:noHBand="0" w:noVBand="0"/>
     </w:tblPr>
     <w:tblGrid>
-      <w:gridCol w:w="5234"/>
-      <w:gridCol w:w="4971"/>
+      <w:gridCol w:w="5217"/>
+      <w:gridCol w:w="4988"/>
     </w:tblGrid>
     <w:tr>
       <w:tc>
@@ -12180,7 +14786,7 @@
               <w:sz w:val="20"/>
               <w:szCs w:val="20"/>
             </w:rPr>
-            <w:t>9</w:t>
+            <w:t>11</w:t>
           </w:r>
           <w:r>
             <w:rPr>
@@ -12587,7 +15193,7 @@
               <w:sz w:val="20"/>
               <w:szCs w:val="20"/>
             </w:rPr>
-            <w:t>9</w:t>
+            <w:t>11</w:t>
           </w:r>
           <w:r>
             <w:rPr>
@@ -12607,6 +15213,94 @@
             </w:rPr>
             <w:t xml:space="preserve">  </w:t>
           </w:r>
+        </w:p>
+      </w:tc>
+    </w:tr>
+  </w:tbl>
+  <w:p>
+    <w:pPr>
+      <w:pStyle w:val="a7"/>
+    </w:pPr>
+  </w:p>
+</w:ftr>
+</file>
+
+<file path=word/footer5.xml><?xml version="1.0" encoding="utf-8"?>
+<w:ftr xmlns:wpc="http://schemas.microsoft.com/office/word/2010/wordprocessingCanvas" xmlns:cx="http://schemas.microsoft.com/office/drawing/2014/chartex" xmlns:mc="http://schemas.openxmlformats.org/markup-compatibility/2006" xmlns:o="urn:schemas-microsoft-com:office:office" xmlns:r="http://schemas.openxmlformats.org/officeDocument/2006/relationships" xmlns:m="http://schemas.openxmlformats.org/officeDocument/2006/math" xmlns:v="urn:schemas-microsoft-com:vml" xmlns:wp14="http://schemas.microsoft.com/office/word/2010/wordprocessingDrawing" xmlns:wp="http://schemas.openxmlformats.org/drawingml/2006/wordprocessingDrawing" xmlns:w10="urn:schemas-microsoft-com:office:word" xmlns:w="http://schemas.openxmlformats.org/wordprocessingml/2006/main" xmlns:w14="http://schemas.microsoft.com/office/word/2010/wordml" xmlns:w15="http://schemas.microsoft.com/office/word/2012/wordml" xmlns:w16se="http://schemas.microsoft.com/office/word/2015/wordml/symex" xmlns:wpg="http://schemas.microsoft.com/office/word/2010/wordprocessingGroup" xmlns:wpi="http://schemas.microsoft.com/office/word/2010/wordprocessingInk" xmlns:wne="http://schemas.microsoft.com/office/word/2006/wordml" xmlns:wps="http://schemas.microsoft.com/office/word/2010/wordprocessingShape" mc:Ignorable="w14 w15 w16se wp14">
+  <w:tbl>
+    <w:tblPr>
+      <w:tblW w:w="0" w:type="auto"/>
+      <w:tblLook w:val="01E0" w:firstRow="1" w:lastRow="1" w:firstColumn="1" w:lastColumn="1" w:noHBand="0" w:noVBand="0"/>
+    </w:tblPr>
+    <w:tblGrid>
+      <w:gridCol w:w="5103"/>
+      <w:gridCol w:w="5102"/>
+    </w:tblGrid>
+    <w:tr>
+      <w:tc>
+        <w:tcPr>
+          <w:tcW w:w="5103" w:type="dxa"/>
+          <w:vAlign w:val="center"/>
+        </w:tcPr>
+        <w:p>
+          <w:pPr>
+            <w:pStyle w:val="a7"/>
+            <w:rPr>
+              <w:rFonts w:ascii="Consolas" w:hAnsi="Consolas" w:cs="Arial"/>
+              <w:sz w:val="16"/>
+              <w:szCs w:val="16"/>
+            </w:rPr>
+          </w:pPr>
+        </w:p>
+      </w:tc>
+      <w:tc>
+        <w:tcPr>
+          <w:tcW w:w="5102" w:type="dxa"/>
+        </w:tcPr>
+        <w:p>
+          <w:pPr>
+            <w:pStyle w:val="a7"/>
+            <w:jc w:val="right"/>
+            <w:rPr>
+              <w:rFonts w:ascii="Consolas" w:hAnsi="Consolas" w:cs="Arial"/>
+              <w:sz w:val="20"/>
+              <w:szCs w:val="20"/>
+            </w:rPr>
+          </w:pPr>
+        </w:p>
+      </w:tc>
+    </w:tr>
+    <w:tr>
+      <w:tc>
+        <w:tcPr>
+          <w:tcW w:w="5103" w:type="dxa"/>
+          <w:vAlign w:val="center"/>
+        </w:tcPr>
+        <w:p>
+          <w:pPr>
+            <w:pStyle w:val="a7"/>
+            <w:rPr>
+              <w:rFonts w:ascii="Consolas" w:hAnsi="Consolas" w:cs="Arial"/>
+              <w:sz w:val="16"/>
+              <w:szCs w:val="16"/>
+            </w:rPr>
+          </w:pPr>
+        </w:p>
+      </w:tc>
+      <w:tc>
+        <w:tcPr>
+          <w:tcW w:w="5102" w:type="dxa"/>
+        </w:tcPr>
+        <w:p>
+          <w:pPr>
+            <w:pStyle w:val="a7"/>
+            <w:jc w:val="right"/>
+            <w:rPr>
+              <w:rFonts w:ascii="Consolas" w:hAnsi="Consolas" w:cs="Arial"/>
+              <w:sz w:val="20"/>
+              <w:szCs w:val="20"/>
+            </w:rPr>
+          </w:pPr>
         </w:p>
       </w:tc>
     </w:tr>
@@ -13548,6 +16242,16 @@
 </w:hdr>
 </file>
 
+<file path=word/header4.xml><?xml version="1.0" encoding="utf-8"?>
+<w:hdr xmlns:wpc="http://schemas.microsoft.com/office/word/2010/wordprocessingCanvas" xmlns:cx="http://schemas.microsoft.com/office/drawing/2014/chartex" xmlns:mc="http://schemas.openxmlformats.org/markup-compatibility/2006" xmlns:o="urn:schemas-microsoft-com:office:office" xmlns:r="http://schemas.openxmlformats.org/officeDocument/2006/relationships" xmlns:m="http://schemas.openxmlformats.org/officeDocument/2006/math" xmlns:v="urn:schemas-microsoft-com:vml" xmlns:wp14="http://schemas.microsoft.com/office/word/2010/wordprocessingDrawing" xmlns:wp="http://schemas.openxmlformats.org/drawingml/2006/wordprocessingDrawing" xmlns:w10="urn:schemas-microsoft-com:office:word" xmlns:w="http://schemas.openxmlformats.org/wordprocessingml/2006/main" xmlns:w14="http://schemas.microsoft.com/office/word/2010/wordml" xmlns:w15="http://schemas.microsoft.com/office/word/2012/wordml" xmlns:w16se="http://schemas.microsoft.com/office/word/2015/wordml/symex" xmlns:wpg="http://schemas.microsoft.com/office/word/2010/wordprocessingGroup" xmlns:wpi="http://schemas.microsoft.com/office/word/2010/wordprocessingInk" xmlns:wne="http://schemas.microsoft.com/office/word/2006/wordml" xmlns:wps="http://schemas.microsoft.com/office/word/2010/wordprocessingShape" mc:Ignorable="w14 w15 w16se wp14">
+  <w:p>
+    <w:pPr>
+      <w:pStyle w:val="a4"/>
+    </w:pPr>
+  </w:p>
+</w:hdr>
+</file>
+
 <file path=word/numbering.xml><?xml version="1.0" encoding="utf-8"?>
 <w:numbering xmlns:wpc="http://schemas.microsoft.com/office/word/2010/wordprocessingCanvas" xmlns:cx="http://schemas.microsoft.com/office/drawing/2014/chartex" xmlns:mc="http://schemas.openxmlformats.org/markup-compatibility/2006" xmlns:o="urn:schemas-microsoft-com:office:office" xmlns:r="http://schemas.openxmlformats.org/officeDocument/2006/relationships" xmlns:m="http://schemas.openxmlformats.org/officeDocument/2006/math" xmlns:v="urn:schemas-microsoft-com:vml" xmlns:wp14="http://schemas.microsoft.com/office/word/2010/wordprocessingDrawing" xmlns:wp="http://schemas.openxmlformats.org/drawingml/2006/wordprocessingDrawing" xmlns:w10="urn:schemas-microsoft-com:office:word" xmlns:w="http://schemas.openxmlformats.org/wordprocessingml/2006/main" xmlns:w14="http://schemas.microsoft.com/office/word/2010/wordml" xmlns:w15="http://schemas.microsoft.com/office/word/2012/wordml" xmlns:w16se="http://schemas.microsoft.com/office/word/2015/wordml/symex" xmlns:wpg="http://schemas.microsoft.com/office/word/2010/wordprocessingGroup" xmlns:wpi="http://schemas.microsoft.com/office/word/2010/wordprocessingInk" xmlns:wne="http://schemas.microsoft.com/office/word/2006/wordml" xmlns:wps="http://schemas.microsoft.com/office/word/2010/wordprocessingShape" mc:Ignorable="w14 w15 w16se wp14">
   <w:abstractNum w:abstractNumId="0" w15:restartNumberingAfterBreak="0">
@@ -17484,7 +20188,7 @@
 </file>
 
 <file path=customXml/itemProps1.xml><?xml version="1.0" encoding="utf-8"?>
-<ds:datastoreItem xmlns:ds="http://schemas.openxmlformats.org/officeDocument/2006/customXml" ds:itemID="{F7413C6C-AC54-41A2-800F-A1129FBE23A8}">
+<ds:datastoreItem xmlns:ds="http://schemas.openxmlformats.org/officeDocument/2006/customXml" ds:itemID="{150549DF-6D9D-4683-BC3C-4311E5968B8A}">
   <ds:schemaRefs>
     <ds:schemaRef ds:uri="http://schemas.openxmlformats.org/officeDocument/2006/bibliography"/>
   </ds:schemaRefs>

</xml_diff>